<commit_message>
add roma int number
</commit_message>
<xml_diff>
--- a/DataStructAndAlgorithm.docx
+++ b/DataStructAndAlgorithm.docx
@@ -739,7 +739,7 @@
           <w:bCs w:val="0"/>
           <w:lang w:val="en-US" w:eastAsia="zh-CN"/>
         </w:rPr>
-        <w:t>给定一个数组prices，它的第i个元素prices[i]表示一支给定股票第i天的价格。选择某一天买入，在未来某一个不同的日子卖出股票。设计算法计算能获取的最大利润。若不能获取任何利润，返回0。</w:t>
+        <w:t>题目信息：给定一个数组prices，它的第i个元素prices[i]表示一支给定股票第i天的价格。选择某一天买入，在未来某一个不同的日子卖出股票。设计算法计算能获取的最大利润。若不能获取任何利润，返回0。</w:t>
       </w:r>
     </w:p>
     <w:p>
@@ -785,33 +785,84 @@
           <w:lang w:val="en-US" w:eastAsia="zh-CN"/>
         </w:rPr>
         <w:t>解题思路：忘记动态规划的模板了，自己思考先解一下。暴力法时间复杂度太高了，两层for循环。考虑用双指针或者可以称之为滑窗法吗，前面的指针保证指向最小值，后面的尽可能指向最大值，用它们之间的差值控制两个指针的移动，如果差值小于零则前面的指针后移，说明起始数字变小了，更可能找到更大的差值。否则后面的指针向后移动找到当前起点对应的最大差值。边界条件是一个元素的时候返回0。自我感觉比官方题解清晰易懂一些。</w:t>
+      </w:r>
+    </w:p>
+    <w:p>
+      <w:pPr>
+        <w:rPr>
+          <w:rFonts w:hint="default"/>
+          <w:lang w:val="en-US" w:eastAsia="zh-CN"/>
+        </w:rPr>
+      </w:pPr>
+    </w:p>
+    <w:p>
+      <w:pPr>
+        <w:numPr>
+          <w:ilvl w:val="0"/>
+          <w:numId w:val="6"/>
+        </w:numPr>
+        <w:rPr>
+          <w:rFonts w:hint="default"/>
+          <w:lang w:val="en-US" w:eastAsia="zh-CN"/>
+        </w:rPr>
+      </w:pPr>
+      <w:r>
+        <w:rPr>
+          <w:rFonts w:hint="eastAsia"/>
+          <w:lang w:val="en-US" w:eastAsia="zh-CN"/>
+        </w:rPr>
+        <w:t>罗马数字转整数</w:t>
+      </w:r>
+    </w:p>
+    <w:p>
+      <w:pPr>
+        <w:numPr>
+          <w:numId w:val="0"/>
+        </w:numPr>
+        <w:rPr>
+          <w:rFonts w:hint="default"/>
+          <w:lang w:val="en-US" w:eastAsia="zh-CN"/>
+        </w:rPr>
+      </w:pPr>
+      <w:r>
+        <w:rPr>
+          <w:rFonts w:hint="eastAsia"/>
+          <w:lang w:val="en-US" w:eastAsia="zh-CN"/>
+        </w:rPr>
+        <w:t>题目信息：罗马数字包含7种字符，对应7个数值。通常罗马数字中小的数字在大的数字的右边，但也存在特例，例如4不是4个1而是5减1表示的，只适用于1,10,100分别放在5和10,50和100,500和1000的左边。给定一个罗马数字，将其转换成整数。</w:t>
+      </w:r>
+    </w:p>
+    <w:p>
+      <w:pPr>
+        <w:rPr>
+          <w:rFonts w:hint="eastAsia"/>
+          <w:lang w:val="en-US" w:eastAsia="zh-CN"/>
+        </w:rPr>
+      </w:pPr>
+      <w:r>
+        <w:rPr>
+          <w:rFonts w:hint="eastAsia"/>
+          <w:lang w:val="en-US" w:eastAsia="zh-CN"/>
+        </w:rPr>
+        <w:t>考察知识点：哈希表，字符串，数学</w:t>
+      </w:r>
+    </w:p>
+    <w:p>
+      <w:pPr>
+        <w:rPr>
+          <w:rFonts w:hint="default"/>
+          <w:lang w:val="en-US" w:eastAsia="zh-CN"/>
+        </w:rPr>
+      </w:pPr>
+      <w:r>
+        <w:rPr>
+          <w:rFonts w:hint="eastAsia"/>
+          <w:lang w:val="en-US" w:eastAsia="zh-CN"/>
+        </w:rPr>
+        <w:t>解题思路：本来想的是遍历字符串从后往前，遇到1,10,100多个判断看后面的是不是大于它的，是就减一；看了官方解法，进一步将字符和数字用哈希表存起来，会更简便一些。利用好题目中的小数在大数前面的这一条件。注意Python的语法。</w:t>
       </w:r>
       <w:bookmarkStart w:id="0" w:name="_GoBack"/>
       <w:bookmarkEnd w:id="0"/>
-    </w:p>
-    <w:p>
-      <w:pPr>
-        <w:rPr>
-          <w:rFonts w:hint="default"/>
-          <w:lang w:val="en-US" w:eastAsia="zh-CN"/>
-        </w:rPr>
-      </w:pPr>
-    </w:p>
-    <w:p>
-      <w:pPr>
-        <w:rPr>
-          <w:rFonts w:hint="default"/>
-          <w:lang w:val="en-US" w:eastAsia="zh-CN"/>
-        </w:rPr>
-      </w:pPr>
-    </w:p>
-    <w:p>
-      <w:pPr>
-        <w:rPr>
-          <w:rFonts w:hint="default"/>
-          <w:lang w:val="en-US" w:eastAsia="zh-CN"/>
-        </w:rPr>
-      </w:pPr>
     </w:p>
     <w:p>
       <w:pPr>
@@ -969,6 +1020,18 @@
       </w:pPr>
     </w:lvl>
   </w:abstractNum>
+  <w:abstractNum w:abstractNumId="5">
+    <w:nsid w:val="5F971553"/>
+    <w:multiLevelType w:val="singleLevel"/>
+    <w:tmpl w:val="5F971553"/>
+    <w:lvl w:ilvl="0" w:tentative="0">
+      <w:start w:val="13"/>
+      <w:numFmt w:val="decimal"/>
+      <w:suff w:val="space"/>
+      <w:lvlText w:val="%1."/>
+      <w:lvlJc w:val="left"/>
+    </w:lvl>
+  </w:abstractNum>
   <w:num w:numId="1">
     <w:abstractNumId w:val="4"/>
   </w:num>
@@ -983,6 +1046,9 @@
   </w:num>
   <w:num w:numId="5">
     <w:abstractNumId w:val="1"/>
+  </w:num>
+  <w:num w:numId="6">
+    <w:abstractNumId w:val="5"/>
   </w:num>
 </w:numbering>
 </file>

</xml_diff>

<commit_message>
add 58 and 14
</commit_message>
<xml_diff>
--- a/DataStructAndAlgorithm.docx
+++ b/DataStructAndAlgorithm.docx
@@ -723,6 +723,7 @@
     <w:p>
       <w:pPr>
         <w:numPr>
+          <w:ilvl w:val="0"/>
           <w:numId w:val="0"/>
         </w:numPr>
         <w:rPr>
@@ -745,6 +746,7 @@
     <w:p>
       <w:pPr>
         <w:numPr>
+          <w:ilvl w:val="0"/>
           <w:numId w:val="0"/>
         </w:numPr>
         <w:rPr>
@@ -817,6 +819,7 @@
     <w:p>
       <w:pPr>
         <w:numPr>
+          <w:ilvl w:val="0"/>
           <w:numId w:val="0"/>
         </w:numPr>
         <w:rPr>
@@ -860,41 +863,196 @@
           <w:lang w:val="en-US" w:eastAsia="zh-CN"/>
         </w:rPr>
         <w:t>解题思路：本来想的是遍历字符串从后往前，遇到1,10,100多个判断看后面的是不是大于它的，是就减一；看了官方解法，进一步将字符和数字用哈希表存起来，会更简便一些。利用好题目中的小数在大数前面的这一条件。注意Python的语法。</w:t>
+      </w:r>
+    </w:p>
+    <w:p>
+      <w:pPr>
+        <w:rPr>
+          <w:rFonts w:hint="default"/>
+          <w:lang w:val="en-US" w:eastAsia="zh-CN"/>
+        </w:rPr>
+      </w:pPr>
+    </w:p>
+    <w:p>
+      <w:pPr>
+        <w:numPr>
+          <w:ilvl w:val="0"/>
+          <w:numId w:val="7"/>
+        </w:numPr>
+        <w:rPr>
+          <w:rFonts w:hint="default"/>
+          <w:lang w:val="en-US" w:eastAsia="zh-CN"/>
+        </w:rPr>
+      </w:pPr>
+      <w:r>
+        <w:rPr>
+          <w:rFonts w:hint="eastAsia"/>
+          <w:lang w:val="en-US" w:eastAsia="zh-CN"/>
+        </w:rPr>
+        <w:t>最后一个单词的长度</w:t>
+      </w:r>
+    </w:p>
+    <w:p>
+      <w:pPr>
+        <w:numPr>
+          <w:numId w:val="0"/>
+        </w:numPr>
+        <w:rPr>
+          <w:rFonts w:hint="eastAsia"/>
+          <w:lang w:val="en-US" w:eastAsia="zh-CN"/>
+        </w:rPr>
+      </w:pPr>
+      <w:r>
+        <w:rPr>
+          <w:rFonts w:hint="eastAsia"/>
+          <w:lang w:val="en-US" w:eastAsia="zh-CN"/>
+        </w:rPr>
+        <w:t>题目信息：给定一个字符串s，由若干单词组成，单词前后用一些空格字符隔开。返回字符串中最后一个单词的长度。单词是指仅由字母组成，不包含任何空格字符的最大子字符串。</w:t>
+      </w:r>
+    </w:p>
+    <w:p>
+      <w:pPr>
+        <w:numPr>
+          <w:numId w:val="0"/>
+        </w:numPr>
+        <w:rPr>
+          <w:rFonts w:hint="eastAsia"/>
+          <w:lang w:val="en-US" w:eastAsia="zh-CN"/>
+        </w:rPr>
+      </w:pPr>
+      <w:r>
+        <w:rPr>
+          <w:rFonts w:hint="eastAsia"/>
+          <w:lang w:val="en-US" w:eastAsia="zh-CN"/>
+        </w:rPr>
+        <w:t>考察知识点：字符串</w:t>
+      </w:r>
+    </w:p>
+    <w:p>
+      <w:pPr>
+        <w:numPr>
+          <w:numId w:val="0"/>
+        </w:numPr>
+        <w:rPr>
+          <w:rFonts w:hint="default"/>
+          <w:lang w:val="en-US" w:eastAsia="zh-CN"/>
+        </w:rPr>
+      </w:pPr>
+      <w:r>
+        <w:rPr>
+          <w:rFonts w:hint="eastAsia"/>
+          <w:lang w:val="en-US" w:eastAsia="zh-CN"/>
+        </w:rPr>
+        <w:t>解题思路：遍历字符串，一旦是空格就跳过，如果不是空格就从0开始计数单词的长度，直至遍历完毕，注意对于不是空格的字符需要判断前一个字符是否为空格，重新开始计数。</w:t>
+      </w:r>
+    </w:p>
+    <w:p>
+      <w:pPr>
+        <w:rPr>
+          <w:rFonts w:hint="default"/>
+          <w:lang w:val="en-US" w:eastAsia="zh-CN"/>
+        </w:rPr>
+      </w:pPr>
+    </w:p>
+    <w:p>
+      <w:pPr>
+        <w:numPr>
+          <w:ilvl w:val="0"/>
+          <w:numId w:val="6"/>
+        </w:numPr>
+        <w:ind w:left="0" w:leftChars="0" w:firstLine="0" w:firstLineChars="0"/>
+        <w:rPr>
+          <w:rFonts w:hint="eastAsia"/>
+          <w:lang w:val="en-US" w:eastAsia="zh-CN"/>
+        </w:rPr>
+      </w:pPr>
+      <w:r>
+        <w:rPr>
+          <w:rFonts w:hint="eastAsia"/>
+          <w:lang w:val="en-US" w:eastAsia="zh-CN"/>
+        </w:rPr>
+        <w:t>最长公共前缀</w:t>
+      </w:r>
+    </w:p>
+    <w:p>
+      <w:pPr>
+        <w:numPr>
+          <w:numId w:val="0"/>
+        </w:numPr>
+        <w:ind w:leftChars="0"/>
+        <w:rPr>
+          <w:rFonts w:hint="eastAsia"/>
+          <w:lang w:val="en-US" w:eastAsia="zh-CN"/>
+        </w:rPr>
+      </w:pPr>
+      <w:r>
+        <w:rPr>
+          <w:rFonts w:hint="eastAsia"/>
+          <w:lang w:val="en-US" w:eastAsia="zh-CN"/>
+        </w:rPr>
+        <w:t>题目信息：编写一个函数来查找字符串数组中的最长公共前缀。如果不存在公共前缀，返回空字符串</w:t>
+      </w:r>
+      <w:r>
+        <w:rPr>
+          <w:rFonts w:hint="default"/>
+          <w:lang w:val="en-US" w:eastAsia="zh-CN"/>
+        </w:rPr>
+        <w:t>””</w:t>
+      </w:r>
+      <w:r>
+        <w:rPr>
+          <w:rFonts w:hint="eastAsia"/>
+          <w:lang w:val="en-US" w:eastAsia="zh-CN"/>
+        </w:rPr>
+        <w:t>。</w:t>
+      </w:r>
+    </w:p>
+    <w:p>
+      <w:pPr>
+        <w:numPr>
+          <w:numId w:val="0"/>
+        </w:numPr>
+        <w:ind w:leftChars="0"/>
+        <w:rPr>
+          <w:rFonts w:hint="eastAsia"/>
+          <w:lang w:val="en-US" w:eastAsia="zh-CN"/>
+        </w:rPr>
+      </w:pPr>
+      <w:r>
+        <w:rPr>
+          <w:rFonts w:hint="eastAsia"/>
+          <w:lang w:val="en-US" w:eastAsia="zh-CN"/>
+        </w:rPr>
+        <w:t>考察知识点：字典树、字符串。</w:t>
+      </w:r>
+    </w:p>
+    <w:p>
+      <w:pPr>
+        <w:numPr>
+          <w:numId w:val="0"/>
+        </w:numPr>
+        <w:ind w:leftChars="0"/>
+        <w:rPr>
+          <w:rFonts w:hint="default"/>
+          <w:lang w:val="en-US" w:eastAsia="zh-CN"/>
+        </w:rPr>
+      </w:pPr>
+      <w:r>
+        <w:rPr>
+          <w:rFonts w:hint="eastAsia"/>
+          <w:lang w:val="en-US" w:eastAsia="zh-CN"/>
+        </w:rPr>
+        <w:t>解题思路：朴素的思路是先找出最短的字符串的长度，然后从第0位开始遍历，直到出现不一样的字符串结束，相同的长度就是需要返回的前缀。评</w:t>
       </w:r>
       <w:bookmarkStart w:id="0" w:name="_GoBack"/>
       <w:bookmarkEnd w:id="0"/>
-    </w:p>
-    <w:p>
-      <w:pPr>
-        <w:rPr>
-          <w:rFonts w:hint="default"/>
-          <w:lang w:val="en-US" w:eastAsia="zh-CN"/>
-        </w:rPr>
-      </w:pPr>
-    </w:p>
-    <w:p>
-      <w:pPr>
-        <w:rPr>
-          <w:rFonts w:hint="default"/>
-          <w:lang w:val="en-US" w:eastAsia="zh-CN"/>
-        </w:rPr>
-      </w:pPr>
-    </w:p>
-    <w:p>
-      <w:pPr>
-        <w:rPr>
-          <w:rFonts w:hint="default"/>
-          <w:lang w:val="en-US" w:eastAsia="zh-CN"/>
-        </w:rPr>
-      </w:pPr>
-    </w:p>
-    <w:p>
-      <w:pPr>
-        <w:rPr>
-          <w:rFonts w:hint="default"/>
-          <w:lang w:val="en-US" w:eastAsia="zh-CN"/>
-        </w:rPr>
-      </w:pPr>
+      <w:r>
+        <w:rPr>
+          <w:rFonts w:hint="eastAsia"/>
+          <w:lang w:val="en-US" w:eastAsia="zh-CN"/>
+        </w:rPr>
+        <w:t>论区看到一个巧妙的方法，就是将字符串们按照字典序进行排序，找出排序后第一个字符串和最后一个字符串的公共前缀。官方题解的一个理解比较关键，就是所有字符串的公共前缀是任意两个字符串的公共前缀，也就是说遍历所有字符串，两个两个去比较，不断的更新公共前缀，即可得到所有字符串的公共前缀。</w:t>
+      </w:r>
     </w:p>
     <w:p>
       <w:pPr>
@@ -957,6 +1115,22 @@
     </w:lvl>
   </w:abstractNum>
   <w:abstractNum w:abstractNumId="1">
+    <w:nsid w:val="C0B30075"/>
+    <w:multiLevelType w:val="singleLevel"/>
+    <w:tmpl w:val="C0B30075"/>
+    <w:lvl w:ilvl="0" w:tentative="0">
+      <w:start w:val="58"/>
+      <w:numFmt w:val="decimal"/>
+      <w:lvlText w:val="%1."/>
+      <w:lvlJc w:val="left"/>
+      <w:pPr>
+        <w:tabs>
+          <w:tab w:val="left" w:pos="312"/>
+        </w:tabs>
+      </w:pPr>
+    </w:lvl>
+  </w:abstractNum>
+  <w:abstractNum w:abstractNumId="2">
     <w:nsid w:val="EED3B660"/>
     <w:multiLevelType w:val="singleLevel"/>
     <w:tmpl w:val="EED3B660"/>
@@ -972,7 +1146,7 @@
       </w:pPr>
     </w:lvl>
   </w:abstractNum>
-  <w:abstractNum w:abstractNumId="2">
+  <w:abstractNum w:abstractNumId="3">
     <w:nsid w:val="F153B527"/>
     <w:multiLevelType w:val="singleLevel"/>
     <w:tmpl w:val="F153B527"/>
@@ -988,7 +1162,7 @@
       </w:pPr>
     </w:lvl>
   </w:abstractNum>
-  <w:abstractNum w:abstractNumId="3">
+  <w:abstractNum w:abstractNumId="4">
     <w:nsid w:val="031C7CFC"/>
     <w:multiLevelType w:val="singleLevel"/>
     <w:tmpl w:val="031C7CFC"/>
@@ -1004,7 +1178,7 @@
       </w:pPr>
     </w:lvl>
   </w:abstractNum>
-  <w:abstractNum w:abstractNumId="4">
+  <w:abstractNum w:abstractNumId="5">
     <w:nsid w:val="27D180AE"/>
     <w:multiLevelType w:val="singleLevel"/>
     <w:tmpl w:val="27D180AE"/>
@@ -1020,7 +1194,7 @@
       </w:pPr>
     </w:lvl>
   </w:abstractNum>
-  <w:abstractNum w:abstractNumId="5">
+  <w:abstractNum w:abstractNumId="6">
     <w:nsid w:val="5F971553"/>
     <w:multiLevelType w:val="singleLevel"/>
     <w:tmpl w:val="5F971553"/>
@@ -1033,22 +1207,25 @@
     </w:lvl>
   </w:abstractNum>
   <w:num w:numId="1">
-    <w:abstractNumId w:val="4"/>
+    <w:abstractNumId w:val="5"/>
   </w:num>
   <w:num w:numId="2">
     <w:abstractNumId w:val="0"/>
   </w:num>
   <w:num w:numId="3">
+    <w:abstractNumId w:val="4"/>
+  </w:num>
+  <w:num w:numId="4">
     <w:abstractNumId w:val="3"/>
   </w:num>
-  <w:num w:numId="4">
+  <w:num w:numId="5">
     <w:abstractNumId w:val="2"/>
   </w:num>
-  <w:num w:numId="5">
+  <w:num w:numId="6">
+    <w:abstractNumId w:val="6"/>
+  </w:num>
+  <w:num w:numId="7">
     <w:abstractNumId w:val="1"/>
-  </w:num>
-  <w:num w:numId="6">
-    <w:abstractNumId w:val="5"/>
   </w:num>
 </w:numbering>
 </file>

</xml_diff>

<commit_message>
add 637 and 530
</commit_message>
<xml_diff>
--- a/DataStructAndAlgorithm.docx
+++ b/DataStructAndAlgorithm.docx
@@ -2613,6 +2613,7 @@
     <w:p>
       <w:pPr>
         <w:numPr>
+          <w:ilvl w:val="0"/>
           <w:numId w:val="0"/>
         </w:numPr>
         <w:rPr>
@@ -2698,6 +2699,7 @@
     <w:p>
       <w:pPr>
         <w:numPr>
+          <w:ilvl w:val="0"/>
           <w:numId w:val="0"/>
         </w:numPr>
         <w:rPr>
@@ -2811,6 +2813,7 @@
     <w:p>
       <w:pPr>
         <w:numPr>
+          <w:ilvl w:val="0"/>
           <w:numId w:val="0"/>
         </w:numPr>
         <w:rPr>
@@ -2829,6 +2832,7 @@
     <w:p>
       <w:pPr>
         <w:numPr>
+          <w:ilvl w:val="0"/>
           <w:numId w:val="0"/>
         </w:numPr>
         <w:rPr>
@@ -2847,6 +2851,7 @@
     <w:p>
       <w:pPr>
         <w:numPr>
+          <w:ilvl w:val="0"/>
           <w:numId w:val="0"/>
         </w:numPr>
         <w:rPr>
@@ -2865,10 +2870,11 @@
     <w:p>
       <w:pPr>
         <w:numPr>
-          <w:numId w:val="0"/>
-        </w:numPr>
-        <w:rPr>
-          <w:rFonts w:hint="default"/>
+          <w:ilvl w:val="0"/>
+          <w:numId w:val="0"/>
+        </w:numPr>
+        <w:rPr>
+          <w:rFonts w:hint="eastAsia"/>
           <w:lang w:val="en-US" w:eastAsia="zh-CN"/>
         </w:rPr>
       </w:pPr>
@@ -2878,51 +2884,210 @@
           <w:lang w:val="en-US" w:eastAsia="zh-CN"/>
         </w:rPr>
         <w:t>解题思路：基础的遍历整个二叉树，采用递归的方式，对于当前结点若为空则范围0，否则为左子树加右子树长度加1。第二种方式是利用完全二叉树的性质来减少遍历的时间复杂度，对于一个满二叉树，其结点个数为2的层数次幂-1，计算二叉树左子树和右子树的层数，若左子树层数大于右子树，则右子树为满二叉树，反之左子树为满二叉树，对于满二叉树只需根据层数计算结点个数，对于另外一半递归计算。由于左子树的深度为当前结点深度减一，故左子树的深度无需遍历计算，减少计算量。二分查找方法是第三种解法，结点的总个数为最后一层结点数加满二叉树个数，后者可以用总层数减一的层数直接计算，而最后一层结点个数需要通过二分查找的方法确定。最后一层结点最大个数已知，最小是1，通过二分查找找到最后一个结点的位置，关键在于如何确定当前索引的结点是否在二叉树中。此处的技巧是通过index与中间分界线比较，确定该结点处于左子树还是右子树。</w:t>
+      </w:r>
+    </w:p>
+    <w:p>
+      <w:pPr>
+        <w:numPr>
+          <w:ilvl w:val="0"/>
+          <w:numId w:val="0"/>
+        </w:numPr>
+        <w:rPr>
+          <w:rFonts w:hint="eastAsia"/>
+          <w:lang w:val="en-US" w:eastAsia="zh-CN"/>
+        </w:rPr>
+      </w:pPr>
+    </w:p>
+    <w:p>
+      <w:pPr>
+        <w:numPr>
+          <w:ilvl w:val="0"/>
+          <w:numId w:val="24"/>
+        </w:numPr>
+        <w:rPr>
+          <w:rFonts w:hint="eastAsia"/>
+          <w:lang w:val="en-US" w:eastAsia="zh-CN"/>
+        </w:rPr>
+      </w:pPr>
+      <w:r>
+        <w:rPr>
+          <w:rFonts w:hint="eastAsia"/>
+          <w:lang w:val="en-US" w:eastAsia="zh-CN"/>
+        </w:rPr>
+        <w:t>二叉树的层平均值</w:t>
+      </w:r>
+    </w:p>
+    <w:p>
+      <w:pPr>
+        <w:numPr>
+          <w:ilvl w:val="0"/>
+          <w:numId w:val="0"/>
+        </w:numPr>
+        <w:rPr>
+          <w:rFonts w:hint="eastAsia"/>
+          <w:lang w:val="en-US" w:eastAsia="zh-CN"/>
+        </w:rPr>
+      </w:pPr>
+      <w:r>
+        <w:rPr>
+          <w:rFonts w:hint="eastAsia"/>
+          <w:lang w:val="en-US" w:eastAsia="zh-CN"/>
+        </w:rPr>
+        <w:t>题目信息：给定一个非空二叉树的根节点root , 以数组的形式返回每一层节点的平均值。与实际答案相差10^-5以内的答案可以被接受。</w:t>
+      </w:r>
+    </w:p>
+    <w:p>
+      <w:pPr>
+        <w:numPr>
+          <w:ilvl w:val="0"/>
+          <w:numId w:val="0"/>
+        </w:numPr>
+        <w:rPr>
+          <w:rFonts w:hint="eastAsia"/>
+          <w:lang w:val="en-US" w:eastAsia="zh-CN"/>
+        </w:rPr>
+      </w:pPr>
+      <w:r>
+        <w:rPr>
+          <w:rFonts w:hint="eastAsia"/>
+          <w:lang w:val="en-US" w:eastAsia="zh-CN"/>
+        </w:rPr>
+        <w:t>考察知识点：树、深度优先遍历、广度优先遍历、二叉树</w:t>
+      </w:r>
+    </w:p>
+    <w:p>
+      <w:pPr>
+        <w:numPr>
+          <w:ilvl w:val="0"/>
+          <w:numId w:val="0"/>
+        </w:numPr>
+        <w:rPr>
+          <w:rFonts w:hint="default"/>
+          <w:lang w:val="en-US" w:eastAsia="zh-CN"/>
+        </w:rPr>
+      </w:pPr>
+      <w:r>
+        <w:rPr>
+          <w:rFonts w:hint="eastAsia"/>
+          <w:lang w:val="en-US" w:eastAsia="zh-CN"/>
+        </w:rPr>
+        <w:t>解题思路：广度优先遍历，利用队列存储来计算当前层的节点的平均值。首先创建一个队列，将根节点存入队列，此时第一层的节点个数为1。通过while循环来迭代，将队列中的节点取出加到和中去，全部取完后除以节点个数，则为结果。</w:t>
+      </w:r>
+    </w:p>
+    <w:p>
+      <w:pPr>
+        <w:numPr>
+          <w:ilvl w:val="0"/>
+          <w:numId w:val="0"/>
+        </w:numPr>
+        <w:rPr>
+          <w:rFonts w:hint="default"/>
+          <w:lang w:val="en-US" w:eastAsia="zh-CN"/>
+        </w:rPr>
+      </w:pPr>
+    </w:p>
+    <w:p>
+      <w:pPr>
+        <w:numPr>
+          <w:ilvl w:val="0"/>
+          <w:numId w:val="25"/>
+        </w:numPr>
+        <w:rPr>
+          <w:rFonts w:hint="eastAsia"/>
+          <w:lang w:val="en-US" w:eastAsia="zh-CN"/>
+        </w:rPr>
+      </w:pPr>
+      <w:r>
+        <w:rPr>
+          <w:rFonts w:hint="eastAsia"/>
+          <w:lang w:val="en-US" w:eastAsia="zh-CN"/>
+        </w:rPr>
+        <w:t>二叉搜索树的最小绝对差</w:t>
+      </w:r>
+    </w:p>
+    <w:p>
+      <w:pPr>
+        <w:numPr>
+          <w:numId w:val="0"/>
+        </w:numPr>
+        <w:rPr>
+          <w:rFonts w:hint="eastAsia"/>
+          <w:lang w:val="en-US" w:eastAsia="zh-CN"/>
+        </w:rPr>
+      </w:pPr>
+      <w:r>
+        <w:rPr>
+          <w:rFonts w:hint="eastAsia"/>
+          <w:lang w:val="en-US" w:eastAsia="zh-CN"/>
+        </w:rPr>
+        <w:t>题目信息：给你一个二叉搜索树的根节点root，返回树中任意两不同节点值之间的最小差值。差值是一个正数，其数值等于两值之差的绝对值。</w:t>
+      </w:r>
+    </w:p>
+    <w:p>
+      <w:pPr>
+        <w:numPr>
+          <w:ilvl w:val="0"/>
+          <w:numId w:val="0"/>
+        </w:numPr>
+        <w:rPr>
+          <w:rFonts w:hint="eastAsia"/>
+          <w:lang w:val="en-US" w:eastAsia="zh-CN"/>
+        </w:rPr>
+      </w:pPr>
+      <w:r>
+        <w:rPr>
+          <w:rFonts w:hint="eastAsia"/>
+          <w:lang w:val="en-US" w:eastAsia="zh-CN"/>
+        </w:rPr>
+        <w:t>考察知识点：树、深度优先遍历、广度优先遍历、二叉搜索树、二叉树</w:t>
+      </w:r>
+    </w:p>
+    <w:p>
+      <w:pPr>
+        <w:numPr>
+          <w:ilvl w:val="0"/>
+          <w:numId w:val="0"/>
+        </w:numPr>
+        <w:rPr>
+          <w:rFonts w:hint="default"/>
+          <w:lang w:val="en-US" w:eastAsia="zh-CN"/>
+        </w:rPr>
+      </w:pPr>
+      <w:r>
+        <w:rPr>
+          <w:rFonts w:hint="eastAsia"/>
+          <w:lang w:val="en-US" w:eastAsia="zh-CN"/>
+        </w:rPr>
+        <w:t>解题思路：二叉搜索树是一种特殊的树形结构，它的每个结点都有一个可比较的键和一个关联的值。在二叉查找树中，对于任意结点，其左子树上所有结点的键都不大于该节点的键，而右子树上所有节点的键都不小于该节点的键。通过中序遍历可以得到非递减的数值序列，那么在遍历过程中除第一个结点之外，每个结点与前一个结点的差值与最小值相比，不断更新，直至中序遍历二叉树</w:t>
       </w:r>
       <w:bookmarkStart w:id="0" w:name="_GoBack"/>
       <w:bookmarkEnd w:id="0"/>
-    </w:p>
-    <w:p>
-      <w:pPr>
-        <w:numPr>
-          <w:numId w:val="0"/>
-        </w:numPr>
-        <w:rPr>
-          <w:rFonts w:hint="eastAsia"/>
-          <w:lang w:val="en-US" w:eastAsia="zh-CN"/>
-        </w:rPr>
-      </w:pPr>
-    </w:p>
-    <w:p>
-      <w:pPr>
-        <w:numPr>
-          <w:numId w:val="0"/>
-        </w:numPr>
-        <w:rPr>
-          <w:rFonts w:hint="default"/>
-          <w:lang w:val="en-US" w:eastAsia="zh-CN"/>
-        </w:rPr>
-      </w:pPr>
-      <w:r>
-        <w:rPr>
-          <w:rFonts w:hint="eastAsia"/>
-          <w:lang w:val="en-US" w:eastAsia="zh-CN"/>
-        </w:rPr>
-        <w:t xml:space="preserve"> </w:t>
-      </w:r>
-    </w:p>
-    <w:p>
-      <w:pPr>
-        <w:numPr>
-          <w:ilvl w:val="0"/>
-          <w:numId w:val="0"/>
-        </w:numPr>
-        <w:ind w:leftChars="0"/>
-        <w:rPr>
-          <w:rFonts w:hint="default"/>
-          <w:lang w:val="en-US" w:eastAsia="zh-CN"/>
-        </w:rPr>
-      </w:pPr>
+      <w:r>
+        <w:rPr>
+          <w:rFonts w:hint="eastAsia"/>
+          <w:lang w:val="en-US" w:eastAsia="zh-CN"/>
+        </w:rPr>
+        <w:t>结束。</w:t>
+      </w:r>
+    </w:p>
+    <w:p>
+      <w:pPr>
+        <w:numPr>
+          <w:ilvl w:val="0"/>
+          <w:numId w:val="0"/>
+        </w:numPr>
+        <w:rPr>
+          <w:rFonts w:hint="default"/>
+          <w:lang w:val="en-US" w:eastAsia="zh-CN"/>
+        </w:rPr>
+      </w:pPr>
+      <w:r>
+        <w:rPr>
+          <w:rFonts w:hint="eastAsia"/>
+          <w:lang w:val="en-US" w:eastAsia="zh-CN"/>
+        </w:rPr>
+        <w:t>复习一下：中序遍历递归实现和迭代实现。递归方法是空节点返回，递归左子结点调用，根节点读key，递归右子节点调用。迭代方法是创建一个栈，将根节点以及根节点的所有左节点顺序加入栈中，取出最后一个左节点（他没有左节点，也可看做根节点）将key值加入结果，访问其右节点重复以上步骤，这样实现了中序遍历。</w:t>
+      </w:r>
     </w:p>
     <w:p>
       <w:pPr>
@@ -3057,6 +3222,22 @@
     </w:lvl>
   </w:abstractNum>
   <w:abstractNum w:abstractNumId="5">
+    <w:nsid w:val="E1B2D419"/>
+    <w:multiLevelType w:val="singleLevel"/>
+    <w:tmpl w:val="E1B2D419"/>
+    <w:lvl w:ilvl="0" w:tentative="0">
+      <w:start w:val="637"/>
+      <w:numFmt w:val="decimal"/>
+      <w:lvlText w:val="%1."/>
+      <w:lvlJc w:val="left"/>
+      <w:pPr>
+        <w:tabs>
+          <w:tab w:val="left" w:pos="312"/>
+        </w:tabs>
+      </w:pPr>
+    </w:lvl>
+  </w:abstractNum>
+  <w:abstractNum w:abstractNumId="6">
     <w:nsid w:val="E3A34F13"/>
     <w:multiLevelType w:val="singleLevel"/>
     <w:tmpl w:val="E3A34F13"/>
@@ -3072,7 +3253,7 @@
       </w:pPr>
     </w:lvl>
   </w:abstractNum>
-  <w:abstractNum w:abstractNumId="6">
+  <w:abstractNum w:abstractNumId="7">
     <w:nsid w:val="E6B763B7"/>
     <w:multiLevelType w:val="singleLevel"/>
     <w:tmpl w:val="E6B763B7"/>
@@ -3088,7 +3269,7 @@
       </w:pPr>
     </w:lvl>
   </w:abstractNum>
-  <w:abstractNum w:abstractNumId="7">
+  <w:abstractNum w:abstractNumId="8">
     <w:nsid w:val="EC2955AC"/>
     <w:multiLevelType w:val="singleLevel"/>
     <w:tmpl w:val="EC2955AC"/>
@@ -3104,7 +3285,7 @@
       </w:pPr>
     </w:lvl>
   </w:abstractNum>
-  <w:abstractNum w:abstractNumId="8">
+  <w:abstractNum w:abstractNumId="9">
     <w:nsid w:val="EED3B660"/>
     <w:multiLevelType w:val="singleLevel"/>
     <w:tmpl w:val="EED3B660"/>
@@ -3120,7 +3301,7 @@
       </w:pPr>
     </w:lvl>
   </w:abstractNum>
-  <w:abstractNum w:abstractNumId="9">
+  <w:abstractNum w:abstractNumId="10">
     <w:nsid w:val="F153B527"/>
     <w:multiLevelType w:val="singleLevel"/>
     <w:tmpl w:val="F153B527"/>
@@ -3136,7 +3317,7 @@
       </w:pPr>
     </w:lvl>
   </w:abstractNum>
-  <w:abstractNum w:abstractNumId="10">
+  <w:abstractNum w:abstractNumId="11">
     <w:nsid w:val="FD25B833"/>
     <w:multiLevelType w:val="singleLevel"/>
     <w:tmpl w:val="FD25B833"/>
@@ -3152,7 +3333,7 @@
       </w:pPr>
     </w:lvl>
   </w:abstractNum>
-  <w:abstractNum w:abstractNumId="11">
+  <w:abstractNum w:abstractNumId="12">
     <w:nsid w:val="031C7CFC"/>
     <w:multiLevelType w:val="singleLevel"/>
     <w:tmpl w:val="031C7CFC"/>
@@ -3168,7 +3349,23 @@
       </w:pPr>
     </w:lvl>
   </w:abstractNum>
-  <w:abstractNum w:abstractNumId="12">
+  <w:abstractNum w:abstractNumId="13">
+    <w:nsid w:val="099296A8"/>
+    <w:multiLevelType w:val="singleLevel"/>
+    <w:tmpl w:val="099296A8"/>
+    <w:lvl w:ilvl="0" w:tentative="0">
+      <w:start w:val="530"/>
+      <w:numFmt w:val="decimal"/>
+      <w:lvlText w:val="%1."/>
+      <w:lvlJc w:val="left"/>
+      <w:pPr>
+        <w:tabs>
+          <w:tab w:val="left" w:pos="312"/>
+        </w:tabs>
+      </w:pPr>
+    </w:lvl>
+  </w:abstractNum>
+  <w:abstractNum w:abstractNumId="14">
     <w:nsid w:val="15AC8910"/>
     <w:multiLevelType w:val="singleLevel"/>
     <w:tmpl w:val="15AC8910"/>
@@ -3184,7 +3381,7 @@
       </w:pPr>
     </w:lvl>
   </w:abstractNum>
-  <w:abstractNum w:abstractNumId="13">
+  <w:abstractNum w:abstractNumId="15">
     <w:nsid w:val="1B30CF64"/>
     <w:multiLevelType w:val="singleLevel"/>
     <w:tmpl w:val="1B30CF64"/>
@@ -3200,7 +3397,7 @@
       </w:pPr>
     </w:lvl>
   </w:abstractNum>
-  <w:abstractNum w:abstractNumId="14">
+  <w:abstractNum w:abstractNumId="16">
     <w:nsid w:val="26EC102B"/>
     <w:multiLevelType w:val="singleLevel"/>
     <w:tmpl w:val="26EC102B"/>
@@ -3216,7 +3413,7 @@
       </w:pPr>
     </w:lvl>
   </w:abstractNum>
-  <w:abstractNum w:abstractNumId="15">
+  <w:abstractNum w:abstractNumId="17">
     <w:nsid w:val="27D180AE"/>
     <w:multiLevelType w:val="singleLevel"/>
     <w:tmpl w:val="27D180AE"/>
@@ -3232,7 +3429,7 @@
       </w:pPr>
     </w:lvl>
   </w:abstractNum>
-  <w:abstractNum w:abstractNumId="16">
+  <w:abstractNum w:abstractNumId="18">
     <w:nsid w:val="375CF7D9"/>
     <w:multiLevelType w:val="singleLevel"/>
     <w:tmpl w:val="375CF7D9"/>
@@ -3248,7 +3445,7 @@
       </w:pPr>
     </w:lvl>
   </w:abstractNum>
-  <w:abstractNum w:abstractNumId="17">
+  <w:abstractNum w:abstractNumId="19">
     <w:nsid w:val="3CDDF655"/>
     <w:multiLevelType w:val="singleLevel"/>
     <w:tmpl w:val="3CDDF655"/>
@@ -3264,7 +3461,7 @@
       </w:pPr>
     </w:lvl>
   </w:abstractNum>
-  <w:abstractNum w:abstractNumId="18">
+  <w:abstractNum w:abstractNumId="20">
     <w:nsid w:val="56B1CD71"/>
     <w:multiLevelType w:val="singleLevel"/>
     <w:tmpl w:val="56B1CD71"/>
@@ -3280,7 +3477,7 @@
       </w:pPr>
     </w:lvl>
   </w:abstractNum>
-  <w:abstractNum w:abstractNumId="19">
+  <w:abstractNum w:abstractNumId="21">
     <w:nsid w:val="583FAD8B"/>
     <w:multiLevelType w:val="singleLevel"/>
     <w:tmpl w:val="583FAD8B"/>
@@ -3296,7 +3493,7 @@
       </w:pPr>
     </w:lvl>
   </w:abstractNum>
-  <w:abstractNum w:abstractNumId="20">
+  <w:abstractNum w:abstractNumId="22">
     <w:nsid w:val="5F971553"/>
     <w:multiLevelType w:val="singleLevel"/>
     <w:tmpl w:val="5F971553"/>
@@ -3308,7 +3505,7 @@
       <w:lvlJc w:val="left"/>
     </w:lvl>
   </w:abstractNum>
-  <w:abstractNum w:abstractNumId="21">
+  <w:abstractNum w:abstractNumId="23">
     <w:nsid w:val="7C806EFE"/>
     <w:multiLevelType w:val="singleLevel"/>
     <w:tmpl w:val="7C806EFE"/>
@@ -3324,7 +3521,7 @@
       </w:pPr>
     </w:lvl>
   </w:abstractNum>
-  <w:abstractNum w:abstractNumId="22">
+  <w:abstractNum w:abstractNumId="24">
     <w:nsid w:val="7D61CC8F"/>
     <w:multiLevelType w:val="singleLevel"/>
     <w:tmpl w:val="7D61CC8F"/>
@@ -3341,22 +3538,22 @@
     </w:lvl>
   </w:abstractNum>
   <w:num w:numId="1">
-    <w:abstractNumId w:val="15"/>
+    <w:abstractNumId w:val="17"/>
   </w:num>
   <w:num w:numId="2">
     <w:abstractNumId w:val="2"/>
   </w:num>
   <w:num w:numId="3">
-    <w:abstractNumId w:val="11"/>
+    <w:abstractNumId w:val="12"/>
   </w:num>
   <w:num w:numId="4">
+    <w:abstractNumId w:val="10"/>
+  </w:num>
+  <w:num w:numId="5">
     <w:abstractNumId w:val="9"/>
   </w:num>
-  <w:num w:numId="5">
-    <w:abstractNumId w:val="8"/>
-  </w:num>
   <w:num w:numId="6">
-    <w:abstractNumId w:val="20"/>
+    <w:abstractNumId w:val="22"/>
   </w:num>
   <w:num w:numId="7">
     <w:abstractNumId w:val="4"/>
@@ -3365,49 +3562,55 @@
     <w:abstractNumId w:val="1"/>
   </w:num>
   <w:num w:numId="9">
-    <w:abstractNumId w:val="21"/>
+    <w:abstractNumId w:val="23"/>
   </w:num>
   <w:num w:numId="10">
-    <w:abstractNumId w:val="6"/>
+    <w:abstractNumId w:val="7"/>
   </w:num>
   <w:num w:numId="11">
     <w:abstractNumId w:val="0"/>
   </w:num>
   <w:num w:numId="12">
+    <w:abstractNumId w:val="20"/>
+  </w:num>
+  <w:num w:numId="13">
+    <w:abstractNumId w:val="24"/>
+  </w:num>
+  <w:num w:numId="14">
+    <w:abstractNumId w:val="14"/>
+  </w:num>
+  <w:num w:numId="15">
+    <w:abstractNumId w:val="11"/>
+  </w:num>
+  <w:num w:numId="16">
+    <w:abstractNumId w:val="6"/>
+  </w:num>
+  <w:num w:numId="17">
     <w:abstractNumId w:val="18"/>
   </w:num>
-  <w:num w:numId="13">
-    <w:abstractNumId w:val="22"/>
-  </w:num>
-  <w:num w:numId="14">
-    <w:abstractNumId w:val="12"/>
-  </w:num>
-  <w:num w:numId="15">
-    <w:abstractNumId w:val="10"/>
-  </w:num>
-  <w:num w:numId="16">
-    <w:abstractNumId w:val="5"/>
-  </w:num>
-  <w:num w:numId="17">
-    <w:abstractNumId w:val="16"/>
-  </w:num>
   <w:num w:numId="18">
-    <w:abstractNumId w:val="17"/>
+    <w:abstractNumId w:val="19"/>
   </w:num>
   <w:num w:numId="19">
-    <w:abstractNumId w:val="13"/>
+    <w:abstractNumId w:val="15"/>
   </w:num>
   <w:num w:numId="20">
-    <w:abstractNumId w:val="19"/>
+    <w:abstractNumId w:val="21"/>
   </w:num>
   <w:num w:numId="21">
-    <w:abstractNumId w:val="7"/>
+    <w:abstractNumId w:val="8"/>
   </w:num>
   <w:num w:numId="22">
-    <w:abstractNumId w:val="14"/>
+    <w:abstractNumId w:val="16"/>
   </w:num>
   <w:num w:numId="23">
     <w:abstractNumId w:val="3"/>
+  </w:num>
+  <w:num w:numId="24">
+    <w:abstractNumId w:val="5"/>
+  </w:num>
+  <w:num w:numId="25">
+    <w:abstractNumId w:val="13"/>
   </w:num>
 </w:numbering>
 </file>
@@ -3508,7 +3711,7 @@
     <w:lsdException w:unhideWhenUsed="0" w:uiPriority="0" w:semiHidden="0" w:name="Body Text Indent 2"/>
     <w:lsdException w:unhideWhenUsed="0" w:uiPriority="0" w:semiHidden="0" w:name="Body Text Indent 3"/>
     <w:lsdException w:unhideWhenUsed="0" w:uiPriority="0" w:semiHidden="0" w:name="Block Text"/>
-    <w:lsdException w:unhideWhenUsed="0" w:uiPriority="0" w:semiHidden="0" w:name="Hyperlink"/>
+    <w:lsdException w:qFormat="1" w:unhideWhenUsed="0" w:uiPriority="0" w:semiHidden="0" w:name="Hyperlink"/>
     <w:lsdException w:unhideWhenUsed="0" w:uiPriority="0" w:semiHidden="0" w:name="FollowedHyperlink"/>
     <w:lsdException w:qFormat="1" w:unhideWhenUsed="0" w:uiPriority="0" w:semiHidden="0" w:name="Strong"/>
     <w:lsdException w:qFormat="1" w:unhideWhenUsed="0" w:uiPriority="0" w:semiHidden="0" w:name="Emphasis"/>
@@ -3778,6 +3981,7 @@
   <w:style w:type="character" w:styleId="8">
     <w:name w:val="Hyperlink"/>
     <w:basedOn w:val="6"/>
+    <w:qFormat/>
     <w:uiPriority w:val="0"/>
     <w:rPr>
       <w:color w:val="0000FF"/>

</xml_diff>

<commit_message>
add 1369 66 69
</commit_message>
<xml_diff>
--- a/DataStructAndAlgorithm.docx
+++ b/DataStructAndAlgorithm.docx
@@ -3632,6 +3632,339 @@
         </w:rPr>
         <w:t>解题思路：遍历所有数字做异或运算，因为其余每个元素均出现两次，所以异或的结果是唯一一个出现一次的数字。</w:t>
       </w:r>
+    </w:p>
+    <w:p>
+      <w:pPr>
+        <w:numPr>
+          <w:numId w:val="0"/>
+        </w:numPr>
+        <w:rPr>
+          <w:rFonts w:hint="eastAsia"/>
+          <w:lang w:val="en-US" w:eastAsia="zh-CN"/>
+        </w:rPr>
+      </w:pPr>
+      <w:r>
+        <w:rPr>
+          <w:rFonts w:hint="eastAsia"/>
+          <w:lang w:val="en-US" w:eastAsia="zh-CN"/>
+        </w:rPr>
+        <w:t xml:space="preserve"> </w:t>
+      </w:r>
+    </w:p>
+    <w:p>
+      <w:pPr>
+        <w:numPr>
+          <w:numId w:val="0"/>
+        </w:numPr>
+        <w:rPr>
+          <w:rFonts w:hint="eastAsia"/>
+          <w:lang w:val="en-US" w:eastAsia="zh-CN"/>
+        </w:rPr>
+      </w:pPr>
+    </w:p>
+    <w:p>
+      <w:pPr>
+        <w:numPr>
+          <w:ilvl w:val="0"/>
+          <w:numId w:val="31"/>
+        </w:numPr>
+        <w:rPr>
+          <w:rFonts w:hint="eastAsia"/>
+          <w:lang w:val="en-US" w:eastAsia="zh-CN"/>
+        </w:rPr>
+      </w:pPr>
+      <w:r>
+        <w:rPr>
+          <w:rFonts w:hint="eastAsia"/>
+          <w:lang w:val="en-US" w:eastAsia="zh-CN"/>
+        </w:rPr>
+        <w:t>回文数</w:t>
+      </w:r>
+    </w:p>
+    <w:p>
+      <w:pPr>
+        <w:numPr>
+          <w:numId w:val="0"/>
+        </w:numPr>
+        <w:rPr>
+          <w:rFonts w:hint="eastAsia"/>
+          <w:lang w:val="en-US" w:eastAsia="zh-CN"/>
+        </w:rPr>
+      </w:pPr>
+      <w:r>
+        <w:rPr>
+          <w:rFonts w:hint="eastAsia"/>
+          <w:lang w:val="en-US" w:eastAsia="zh-CN"/>
+        </w:rPr>
+        <w:t>题目信息：给你一个整数x，如果x是一个回文整数，返回true；否则，返回false。</w:t>
+      </w:r>
+    </w:p>
+    <w:p>
+      <w:pPr>
+        <w:numPr>
+          <w:numId w:val="0"/>
+        </w:numPr>
+        <w:rPr>
+          <w:rFonts w:hint="eastAsia"/>
+          <w:lang w:val="en-US" w:eastAsia="zh-CN"/>
+        </w:rPr>
+      </w:pPr>
+      <w:r>
+        <w:rPr>
+          <w:rFonts w:hint="eastAsia"/>
+          <w:lang w:val="en-US" w:eastAsia="zh-CN"/>
+        </w:rPr>
+        <w:t>回文数是指正序（从左向右）和倒序（从右向左）读都是一样的整数。</w:t>
+      </w:r>
+    </w:p>
+    <w:p>
+      <w:pPr>
+        <w:numPr>
+          <w:numId w:val="0"/>
+        </w:numPr>
+        <w:rPr>
+          <w:rFonts w:hint="eastAsia"/>
+          <w:lang w:val="en-US" w:eastAsia="zh-CN"/>
+        </w:rPr>
+      </w:pPr>
+      <w:r>
+        <w:rPr>
+          <w:rFonts w:hint="eastAsia"/>
+          <w:lang w:val="en-US" w:eastAsia="zh-CN"/>
+        </w:rPr>
+        <w:t>考察知识点：数学</w:t>
+      </w:r>
+    </w:p>
+    <w:p>
+      <w:pPr>
+        <w:numPr>
+          <w:numId w:val="0"/>
+        </w:numPr>
+        <w:rPr>
+          <w:rFonts w:hint="eastAsia"/>
+          <w:lang w:val="en-US" w:eastAsia="zh-CN"/>
+        </w:rPr>
+      </w:pPr>
+      <w:r>
+        <w:rPr>
+          <w:rFonts w:hint="eastAsia"/>
+          <w:lang w:val="en-US" w:eastAsia="zh-CN"/>
+        </w:rPr>
+        <w:t>解题思路：首先可以确定小于0的数必然不是回文数，将数的各个位倒过来计算得到的数是否与原来的数相等，但是这种方法会出现溢出错误。于是，我们考虑只翻转一半数据后停止，判断这两半是否相等，但是此时需要注意边界与数字奇偶数位的情况。边界条件是10的倍数在这种方法下会判断错误并且他们本身不是回文数，另外奇数位翻转完的数是偶数被的10倍，中间一位的数不影响回文数的判断。</w:t>
+      </w:r>
+    </w:p>
+    <w:p>
+      <w:pPr>
+        <w:numPr>
+          <w:numId w:val="0"/>
+        </w:numPr>
+        <w:rPr>
+          <w:rFonts w:hint="eastAsia"/>
+          <w:lang w:val="en-US" w:eastAsia="zh-CN"/>
+        </w:rPr>
+      </w:pPr>
+    </w:p>
+    <w:p>
+      <w:pPr>
+        <w:numPr>
+          <w:ilvl w:val="0"/>
+          <w:numId w:val="32"/>
+        </w:numPr>
+        <w:rPr>
+          <w:rFonts w:hint="eastAsia"/>
+          <w:lang w:val="en-US" w:eastAsia="zh-CN"/>
+        </w:rPr>
+      </w:pPr>
+      <w:r>
+        <w:rPr>
+          <w:rFonts w:hint="eastAsia"/>
+          <w:lang w:val="en-US" w:eastAsia="zh-CN"/>
+        </w:rPr>
+        <w:t>加一</w:t>
+      </w:r>
+    </w:p>
+    <w:p>
+      <w:pPr>
+        <w:numPr>
+          <w:numId w:val="0"/>
+        </w:numPr>
+        <w:rPr>
+          <w:rFonts w:hint="eastAsia"/>
+          <w:lang w:val="en-US" w:eastAsia="zh-CN"/>
+        </w:rPr>
+      </w:pPr>
+      <w:r>
+        <w:rPr>
+          <w:rFonts w:hint="eastAsia"/>
+          <w:lang w:val="en-US" w:eastAsia="zh-CN"/>
+        </w:rPr>
+        <w:t>题目信息：给定一个由整数组成的非空数组所表示的非负整数，在该数的基础上加一。</w:t>
+      </w:r>
+    </w:p>
+    <w:p>
+      <w:pPr>
+        <w:numPr>
+          <w:numId w:val="0"/>
+        </w:numPr>
+        <w:rPr>
+          <w:rFonts w:hint="eastAsia"/>
+          <w:lang w:val="en-US" w:eastAsia="zh-CN"/>
+        </w:rPr>
+      </w:pPr>
+      <w:r>
+        <w:rPr>
+          <w:rFonts w:hint="eastAsia"/>
+          <w:lang w:val="en-US" w:eastAsia="zh-CN"/>
+        </w:rPr>
+        <w:t>最高位数字存放在数组的首位，数组中每个元素只存储单个数字。你可以假设除了整数0之外，这个整数不会以零开头。</w:t>
+      </w:r>
+    </w:p>
+    <w:p>
+      <w:pPr>
+        <w:numPr>
+          <w:numId w:val="0"/>
+        </w:numPr>
+        <w:rPr>
+          <w:rFonts w:hint="eastAsia"/>
+          <w:lang w:val="en-US" w:eastAsia="zh-CN"/>
+        </w:rPr>
+      </w:pPr>
+      <w:r>
+        <w:rPr>
+          <w:rFonts w:hint="eastAsia"/>
+          <w:lang w:val="en-US" w:eastAsia="zh-CN"/>
+        </w:rPr>
+        <w:t>考察知识点：数组、数学</w:t>
+      </w:r>
+    </w:p>
+    <w:p>
+      <w:pPr>
+        <w:numPr>
+          <w:numId w:val="0"/>
+        </w:numPr>
+        <w:rPr>
+          <w:rFonts w:hint="eastAsia"/>
+          <w:lang w:val="en-US" w:eastAsia="zh-CN"/>
+        </w:rPr>
+      </w:pPr>
+      <w:r>
+        <w:rPr>
+          <w:rFonts w:hint="eastAsia"/>
+          <w:lang w:val="en-US" w:eastAsia="zh-CN"/>
+        </w:rPr>
+        <w:t>解题思路：朴素解法，遍历数组，计算整数加1。另外，需要利用起来加1这个信息，对于简化解题方法很重要，对于一个数字加1有两种情况9+1有进位，和其他数字加1没有进位。所以在遍历过程中若加1后没有进位（当前位没有变为0即可返回），另外在全为9的条件下，需要在最后的数组前面插入一个1。</w:t>
+      </w:r>
+    </w:p>
+    <w:p>
+      <w:pPr>
+        <w:numPr>
+          <w:numId w:val="0"/>
+        </w:numPr>
+        <w:rPr>
+          <w:rFonts w:hint="eastAsia"/>
+          <w:lang w:val="en-US" w:eastAsia="zh-CN"/>
+        </w:rPr>
+      </w:pPr>
+    </w:p>
+    <w:p>
+      <w:pPr>
+        <w:numPr>
+          <w:numId w:val="0"/>
+        </w:numPr>
+        <w:ind w:leftChars="0"/>
+        <w:rPr>
+          <w:rFonts w:hint="eastAsia"/>
+          <w:lang w:val="en-US" w:eastAsia="zh-CN"/>
+        </w:rPr>
+      </w:pPr>
+      <w:r>
+        <w:rPr>
+          <w:rFonts w:hint="eastAsia"/>
+          <w:lang w:val="en-US" w:eastAsia="zh-CN"/>
+        </w:rPr>
+        <w:t>69. x的平方根</w:t>
+      </w:r>
+    </w:p>
+    <w:p>
+      <w:pPr>
+        <w:numPr>
+          <w:numId w:val="0"/>
+        </w:numPr>
+        <w:ind w:leftChars="0"/>
+        <w:rPr>
+          <w:rFonts w:hint="eastAsia"/>
+          <w:lang w:val="en-US" w:eastAsia="zh-CN"/>
+        </w:rPr>
+      </w:pPr>
+      <w:r>
+        <w:rPr>
+          <w:rFonts w:hint="eastAsia"/>
+          <w:lang w:val="en-US" w:eastAsia="zh-CN"/>
+        </w:rPr>
+        <w:t>题目信息：给你一个非负整数x，计算并返回x的算术平方根。由于返回类型是整数，结果只保留整数部分，小数部分将被舍去。注意：不允许使用任何内置指数函数和算符，例如 pow(x, 0.5) 或者 x ** 0.5 。</w:t>
+      </w:r>
+    </w:p>
+    <w:p>
+      <w:pPr>
+        <w:numPr>
+          <w:numId w:val="0"/>
+        </w:numPr>
+        <w:ind w:leftChars="0"/>
+        <w:rPr>
+          <w:rFonts w:hint="eastAsia"/>
+          <w:lang w:val="en-US" w:eastAsia="zh-CN"/>
+        </w:rPr>
+      </w:pPr>
+      <w:r>
+        <w:rPr>
+          <w:rFonts w:hint="eastAsia"/>
+          <w:lang w:val="en-US" w:eastAsia="zh-CN"/>
+        </w:rPr>
+        <w:t>考察知识点：数学、二分查找</w:t>
+      </w:r>
+    </w:p>
+    <w:p>
+      <w:pPr>
+        <w:numPr>
+          <w:numId w:val="0"/>
+        </w:numPr>
+        <w:ind w:leftChars="0"/>
+        <w:rPr>
+          <w:rFonts w:hint="eastAsia"/>
+          <w:lang w:val="en-US" w:eastAsia="zh-CN"/>
+        </w:rPr>
+      </w:pPr>
+      <w:r>
+        <w:rPr>
+          <w:rFonts w:hint="eastAsia"/>
+          <w:lang w:val="en-US" w:eastAsia="zh-CN"/>
+        </w:rPr>
+        <w:t>解题思路：采用二分查找，边界条件0的算术平方根为0。起始为1，end为x，为了防止溢出，将mid平方与x的差值改为商作差，二分查找运算，最后返回end值。可以通过将end初始值设置为x/2来避免多余的计算。</w:t>
+      </w:r>
+    </w:p>
+    <w:p>
+      <w:pPr>
+        <w:numPr>
+          <w:numId w:val="0"/>
+        </w:numPr>
+        <w:ind w:leftChars="0"/>
+        <w:rPr>
+          <w:rFonts w:hint="eastAsia"/>
+          <w:lang w:val="en-US" w:eastAsia="zh-CN"/>
+        </w:rPr>
+      </w:pPr>
+    </w:p>
+    <w:p>
+      <w:pPr>
+        <w:numPr>
+          <w:numId w:val="0"/>
+        </w:numPr>
+        <w:ind w:leftChars="0"/>
+        <w:rPr>
+          <w:rFonts w:hint="default"/>
+          <w:lang w:val="en-US" w:eastAsia="zh-CN"/>
+        </w:rPr>
+      </w:pPr>
       <w:bookmarkStart w:id="0" w:name="_GoBack"/>
       <w:bookmarkEnd w:id="0"/>
     </w:p>
@@ -3640,18 +3973,36 @@
         <w:numPr>
           <w:numId w:val="0"/>
         </w:numPr>
-        <w:rPr>
-          <w:rFonts w:hint="default"/>
-          <w:lang w:val="en-US" w:eastAsia="zh-CN"/>
-        </w:rPr>
-      </w:pPr>
-      <w:r>
-        <w:rPr>
-          <w:rFonts w:hint="eastAsia"/>
-          <w:lang w:val="en-US" w:eastAsia="zh-CN"/>
-        </w:rPr>
-        <w:t xml:space="preserve"> </w:t>
-      </w:r>
+        <w:ind w:leftChars="0"/>
+        <w:rPr>
+          <w:rFonts w:hint="eastAsia"/>
+          <w:lang w:val="en-US" w:eastAsia="zh-CN"/>
+        </w:rPr>
+      </w:pPr>
+    </w:p>
+    <w:p>
+      <w:pPr>
+        <w:numPr>
+          <w:numId w:val="0"/>
+        </w:numPr>
+        <w:ind w:leftChars="0"/>
+        <w:rPr>
+          <w:rFonts w:hint="default"/>
+          <w:lang w:val="en-US" w:eastAsia="zh-CN"/>
+        </w:rPr>
+      </w:pPr>
+    </w:p>
+    <w:p>
+      <w:pPr>
+        <w:numPr>
+          <w:numId w:val="0"/>
+        </w:numPr>
+        <w:ind w:leftChars="0"/>
+        <w:rPr>
+          <w:rFonts w:hint="default"/>
+          <w:lang w:val="en-US" w:eastAsia="zh-CN"/>
+        </w:rPr>
+      </w:pPr>
     </w:p>
     <w:sectPr>
       <w:pgSz w:w="11906" w:h="16838"/>
@@ -3778,6 +4129,22 @@
     </w:lvl>
   </w:abstractNum>
   <w:abstractNum w:abstractNumId="7">
+    <w:nsid w:val="DF31E168"/>
+    <w:multiLevelType w:val="singleLevel"/>
+    <w:tmpl w:val="DF31E168"/>
+    <w:lvl w:ilvl="0" w:tentative="0">
+      <w:start w:val="9"/>
+      <w:numFmt w:val="decimal"/>
+      <w:lvlText w:val="%1."/>
+      <w:lvlJc w:val="left"/>
+      <w:pPr>
+        <w:tabs>
+          <w:tab w:val="left" w:pos="312"/>
+        </w:tabs>
+      </w:pPr>
+    </w:lvl>
+  </w:abstractNum>
+  <w:abstractNum w:abstractNumId="8">
     <w:nsid w:val="E1B2D419"/>
     <w:multiLevelType w:val="singleLevel"/>
     <w:tmpl w:val="E1B2D419"/>
@@ -3793,7 +4160,7 @@
       </w:pPr>
     </w:lvl>
   </w:abstractNum>
-  <w:abstractNum w:abstractNumId="8">
+  <w:abstractNum w:abstractNumId="9">
     <w:nsid w:val="E3A34F13"/>
     <w:multiLevelType w:val="singleLevel"/>
     <w:tmpl w:val="E3A34F13"/>
@@ -3809,7 +4176,7 @@
       </w:pPr>
     </w:lvl>
   </w:abstractNum>
-  <w:abstractNum w:abstractNumId="9">
+  <w:abstractNum w:abstractNumId="10">
     <w:nsid w:val="E6B763B7"/>
     <w:multiLevelType w:val="singleLevel"/>
     <w:tmpl w:val="E6B763B7"/>
@@ -3825,7 +4192,7 @@
       </w:pPr>
     </w:lvl>
   </w:abstractNum>
-  <w:abstractNum w:abstractNumId="10">
+  <w:abstractNum w:abstractNumId="11">
     <w:nsid w:val="EC2955AC"/>
     <w:multiLevelType w:val="singleLevel"/>
     <w:tmpl w:val="EC2955AC"/>
@@ -3841,7 +4208,7 @@
       </w:pPr>
     </w:lvl>
   </w:abstractNum>
-  <w:abstractNum w:abstractNumId="11">
+  <w:abstractNum w:abstractNumId="12">
     <w:nsid w:val="EED3B660"/>
     <w:multiLevelType w:val="singleLevel"/>
     <w:tmpl w:val="EED3B660"/>
@@ -3857,7 +4224,7 @@
       </w:pPr>
     </w:lvl>
   </w:abstractNum>
-  <w:abstractNum w:abstractNumId="12">
+  <w:abstractNum w:abstractNumId="13">
     <w:nsid w:val="F153B527"/>
     <w:multiLevelType w:val="singleLevel"/>
     <w:tmpl w:val="F153B527"/>
@@ -3873,7 +4240,23 @@
       </w:pPr>
     </w:lvl>
   </w:abstractNum>
-  <w:abstractNum w:abstractNumId="13">
+  <w:abstractNum w:abstractNumId="14">
+    <w:nsid w:val="FABB12CC"/>
+    <w:multiLevelType w:val="singleLevel"/>
+    <w:tmpl w:val="FABB12CC"/>
+    <w:lvl w:ilvl="0" w:tentative="0">
+      <w:start w:val="66"/>
+      <w:numFmt w:val="decimal"/>
+      <w:lvlText w:val="%1."/>
+      <w:lvlJc w:val="left"/>
+      <w:pPr>
+        <w:tabs>
+          <w:tab w:val="left" w:pos="312"/>
+        </w:tabs>
+      </w:pPr>
+    </w:lvl>
+  </w:abstractNum>
+  <w:abstractNum w:abstractNumId="15">
     <w:nsid w:val="FD25B833"/>
     <w:multiLevelType w:val="singleLevel"/>
     <w:tmpl w:val="FD25B833"/>
@@ -3889,7 +4272,7 @@
       </w:pPr>
     </w:lvl>
   </w:abstractNum>
-  <w:abstractNum w:abstractNumId="14">
+  <w:abstractNum w:abstractNumId="16">
     <w:nsid w:val="031C7CFC"/>
     <w:multiLevelType w:val="singleLevel"/>
     <w:tmpl w:val="031C7CFC"/>
@@ -3905,7 +4288,7 @@
       </w:pPr>
     </w:lvl>
   </w:abstractNum>
-  <w:abstractNum w:abstractNumId="15">
+  <w:abstractNum w:abstractNumId="17">
     <w:nsid w:val="099296A8"/>
     <w:multiLevelType w:val="singleLevel"/>
     <w:tmpl w:val="099296A8"/>
@@ -3921,7 +4304,7 @@
       </w:pPr>
     </w:lvl>
   </w:abstractNum>
-  <w:abstractNum w:abstractNumId="16">
+  <w:abstractNum w:abstractNumId="18">
     <w:nsid w:val="0FCA3116"/>
     <w:multiLevelType w:val="singleLevel"/>
     <w:tmpl w:val="0FCA3116"/>
@@ -3937,7 +4320,7 @@
       </w:pPr>
     </w:lvl>
   </w:abstractNum>
-  <w:abstractNum w:abstractNumId="17">
+  <w:abstractNum w:abstractNumId="19">
     <w:nsid w:val="15AC8910"/>
     <w:multiLevelType w:val="singleLevel"/>
     <w:tmpl w:val="15AC8910"/>
@@ -3953,7 +4336,7 @@
       </w:pPr>
     </w:lvl>
   </w:abstractNum>
-  <w:abstractNum w:abstractNumId="18">
+  <w:abstractNum w:abstractNumId="20">
     <w:nsid w:val="1B30CF64"/>
     <w:multiLevelType w:val="singleLevel"/>
     <w:tmpl w:val="1B30CF64"/>
@@ -3969,7 +4352,7 @@
       </w:pPr>
     </w:lvl>
   </w:abstractNum>
-  <w:abstractNum w:abstractNumId="19">
+  <w:abstractNum w:abstractNumId="21">
     <w:nsid w:val="1D95273C"/>
     <w:multiLevelType w:val="singleLevel"/>
     <w:tmpl w:val="1D95273C"/>
@@ -3985,7 +4368,7 @@
       </w:pPr>
     </w:lvl>
   </w:abstractNum>
-  <w:abstractNum w:abstractNumId="20">
+  <w:abstractNum w:abstractNumId="22">
     <w:nsid w:val="26EC102B"/>
     <w:multiLevelType w:val="singleLevel"/>
     <w:tmpl w:val="26EC102B"/>
@@ -4001,7 +4384,7 @@
       </w:pPr>
     </w:lvl>
   </w:abstractNum>
-  <w:abstractNum w:abstractNumId="21">
+  <w:abstractNum w:abstractNumId="23">
     <w:nsid w:val="27D180AE"/>
     <w:multiLevelType w:val="singleLevel"/>
     <w:tmpl w:val="27D180AE"/>
@@ -4017,7 +4400,7 @@
       </w:pPr>
     </w:lvl>
   </w:abstractNum>
-  <w:abstractNum w:abstractNumId="22">
+  <w:abstractNum w:abstractNumId="24">
     <w:nsid w:val="375CF7D9"/>
     <w:multiLevelType w:val="singleLevel"/>
     <w:tmpl w:val="375CF7D9"/>
@@ -4033,7 +4416,7 @@
       </w:pPr>
     </w:lvl>
   </w:abstractNum>
-  <w:abstractNum w:abstractNumId="23">
+  <w:abstractNum w:abstractNumId="25">
     <w:nsid w:val="3CDDF655"/>
     <w:multiLevelType w:val="singleLevel"/>
     <w:tmpl w:val="3CDDF655"/>
@@ -4049,7 +4432,7 @@
       </w:pPr>
     </w:lvl>
   </w:abstractNum>
-  <w:abstractNum w:abstractNumId="24">
+  <w:abstractNum w:abstractNumId="26">
     <w:nsid w:val="56B1CD71"/>
     <w:multiLevelType w:val="singleLevel"/>
     <w:tmpl w:val="56B1CD71"/>
@@ -4065,7 +4448,7 @@
       </w:pPr>
     </w:lvl>
   </w:abstractNum>
-  <w:abstractNum w:abstractNumId="25">
+  <w:abstractNum w:abstractNumId="27">
     <w:nsid w:val="583FAD8B"/>
     <w:multiLevelType w:val="singleLevel"/>
     <w:tmpl w:val="583FAD8B"/>
@@ -4081,7 +4464,7 @@
       </w:pPr>
     </w:lvl>
   </w:abstractNum>
-  <w:abstractNum w:abstractNumId="26">
+  <w:abstractNum w:abstractNumId="28">
     <w:nsid w:val="5F971553"/>
     <w:multiLevelType w:val="singleLevel"/>
     <w:tmpl w:val="5F971553"/>
@@ -4093,7 +4476,7 @@
       <w:lvlJc w:val="left"/>
     </w:lvl>
   </w:abstractNum>
-  <w:abstractNum w:abstractNumId="27">
+  <w:abstractNum w:abstractNumId="29">
     <w:nsid w:val="64153C96"/>
     <w:multiLevelType w:val="singleLevel"/>
     <w:tmpl w:val="64153C96"/>
@@ -4109,7 +4492,7 @@
       </w:pPr>
     </w:lvl>
   </w:abstractNum>
-  <w:abstractNum w:abstractNumId="28">
+  <w:abstractNum w:abstractNumId="30">
     <w:nsid w:val="7C806EFE"/>
     <w:multiLevelType w:val="singleLevel"/>
     <w:tmpl w:val="7C806EFE"/>
@@ -4125,7 +4508,7 @@
       </w:pPr>
     </w:lvl>
   </w:abstractNum>
-  <w:abstractNum w:abstractNumId="29">
+  <w:abstractNum w:abstractNumId="31">
     <w:nsid w:val="7D61CC8F"/>
     <w:multiLevelType w:val="singleLevel"/>
     <w:tmpl w:val="7D61CC8F"/>
@@ -4142,22 +4525,22 @@
     </w:lvl>
   </w:abstractNum>
   <w:num w:numId="1">
-    <w:abstractNumId w:val="21"/>
+    <w:abstractNumId w:val="23"/>
   </w:num>
   <w:num w:numId="2">
     <w:abstractNumId w:val="2"/>
   </w:num>
   <w:num w:numId="3">
-    <w:abstractNumId w:val="14"/>
+    <w:abstractNumId w:val="16"/>
   </w:num>
   <w:num w:numId="4">
+    <w:abstractNumId w:val="13"/>
+  </w:num>
+  <w:num w:numId="5">
     <w:abstractNumId w:val="12"/>
   </w:num>
-  <w:num w:numId="5">
-    <w:abstractNumId w:val="11"/>
-  </w:num>
   <w:num w:numId="6">
-    <w:abstractNumId w:val="26"/>
+    <w:abstractNumId w:val="28"/>
   </w:num>
   <w:num w:numId="7">
     <w:abstractNumId w:val="6"/>
@@ -4166,61 +4549,61 @@
     <w:abstractNumId w:val="1"/>
   </w:num>
   <w:num w:numId="9">
-    <w:abstractNumId w:val="28"/>
+    <w:abstractNumId w:val="30"/>
   </w:num>
   <w:num w:numId="10">
-    <w:abstractNumId w:val="9"/>
+    <w:abstractNumId w:val="10"/>
   </w:num>
   <w:num w:numId="11">
     <w:abstractNumId w:val="0"/>
   </w:num>
   <w:num w:numId="12">
+    <w:abstractNumId w:val="26"/>
+  </w:num>
+  <w:num w:numId="13">
+    <w:abstractNumId w:val="31"/>
+  </w:num>
+  <w:num w:numId="14">
+    <w:abstractNumId w:val="19"/>
+  </w:num>
+  <w:num w:numId="15">
+    <w:abstractNumId w:val="15"/>
+  </w:num>
+  <w:num w:numId="16">
+    <w:abstractNumId w:val="9"/>
+  </w:num>
+  <w:num w:numId="17">
     <w:abstractNumId w:val="24"/>
   </w:num>
-  <w:num w:numId="13">
-    <w:abstractNumId w:val="29"/>
-  </w:num>
-  <w:num w:numId="14">
-    <w:abstractNumId w:val="17"/>
-  </w:num>
-  <w:num w:numId="15">
-    <w:abstractNumId w:val="13"/>
-  </w:num>
-  <w:num w:numId="16">
-    <w:abstractNumId w:val="8"/>
-  </w:num>
-  <w:num w:numId="17">
-    <w:abstractNumId w:val="22"/>
-  </w:num>
   <w:num w:numId="18">
-    <w:abstractNumId w:val="23"/>
+    <w:abstractNumId w:val="25"/>
   </w:num>
   <w:num w:numId="19">
-    <w:abstractNumId w:val="18"/>
+    <w:abstractNumId w:val="20"/>
   </w:num>
   <w:num w:numId="20">
-    <w:abstractNumId w:val="25"/>
+    <w:abstractNumId w:val="27"/>
   </w:num>
   <w:num w:numId="21">
-    <w:abstractNumId w:val="10"/>
+    <w:abstractNumId w:val="11"/>
   </w:num>
   <w:num w:numId="22">
-    <w:abstractNumId w:val="20"/>
+    <w:abstractNumId w:val="22"/>
   </w:num>
   <w:num w:numId="23">
     <w:abstractNumId w:val="5"/>
   </w:num>
   <w:num w:numId="24">
-    <w:abstractNumId w:val="7"/>
+    <w:abstractNumId w:val="8"/>
   </w:num>
   <w:num w:numId="25">
-    <w:abstractNumId w:val="15"/>
+    <w:abstractNumId w:val="17"/>
   </w:num>
   <w:num w:numId="26">
-    <w:abstractNumId w:val="16"/>
+    <w:abstractNumId w:val="18"/>
   </w:num>
   <w:num w:numId="27">
-    <w:abstractNumId w:val="27"/>
+    <w:abstractNumId w:val="29"/>
   </w:num>
   <w:num w:numId="28">
     <w:abstractNumId w:val="4"/>
@@ -4229,7 +4612,13 @@
     <w:abstractNumId w:val="3"/>
   </w:num>
   <w:num w:numId="30">
-    <w:abstractNumId w:val="19"/>
+    <w:abstractNumId w:val="21"/>
+  </w:num>
+  <w:num w:numId="31">
+    <w:abstractNumId w:val="7"/>
+  </w:num>
+  <w:num w:numId="32">
+    <w:abstractNumId w:val="14"/>
   </w:num>
 </w:numbering>
 </file>

</xml_diff>

<commit_message>
add 19 and 198
</commit_message>
<xml_diff>
--- a/DataStructAndAlgorithm.docx
+++ b/DataStructAndAlgorithm.docx
@@ -4734,16 +4734,189 @@
       <w:pPr>
         <w:numPr>
           <w:ilvl w:val="0"/>
-          <w:numId w:val="0"/>
+          <w:numId w:val="38"/>
         </w:numPr>
         <w:ind w:leftChars="0"/>
         <w:rPr>
-          <w:rFonts w:hint="default"/>
-          <w:lang w:val="en-US" w:eastAsia="zh-CN"/>
-        </w:rPr>
-      </w:pPr>
+          <w:rFonts w:hint="eastAsia"/>
+          <w:lang w:val="en-US" w:eastAsia="zh-CN"/>
+        </w:rPr>
+      </w:pPr>
+      <w:r>
+        <w:rPr>
+          <w:rFonts w:hint="eastAsia"/>
+          <w:lang w:val="en-US" w:eastAsia="zh-CN"/>
+        </w:rPr>
+        <w:t>删除链表中的倒数第N个结点</w:t>
+      </w:r>
+    </w:p>
+    <w:p>
+      <w:pPr>
+        <w:numPr>
+          <w:numId w:val="0"/>
+        </w:numPr>
+        <w:rPr>
+          <w:rFonts w:hint="eastAsia"/>
+          <w:lang w:val="en-US" w:eastAsia="zh-CN"/>
+        </w:rPr>
+      </w:pPr>
+      <w:r>
+        <w:rPr>
+          <w:rFonts w:hint="eastAsia"/>
+          <w:lang w:val="en-US" w:eastAsia="zh-CN"/>
+        </w:rPr>
+        <w:t>题目描述：给你一个链表，删除链表的倒数第n个结点，并且返回链表的头结点。</w:t>
+      </w:r>
+    </w:p>
+    <w:p>
+      <w:pPr>
+        <w:numPr>
+          <w:numId w:val="0"/>
+        </w:numPr>
+        <w:rPr>
+          <w:rFonts w:hint="eastAsia"/>
+          <w:lang w:val="en-US" w:eastAsia="zh-CN"/>
+        </w:rPr>
+      </w:pPr>
+      <w:r>
+        <w:rPr>
+          <w:rFonts w:hint="eastAsia"/>
+          <w:lang w:val="en-US" w:eastAsia="zh-CN"/>
+        </w:rPr>
+        <w:t>考察知识点：链表、双指针</w:t>
+      </w:r>
+    </w:p>
+    <w:p>
+      <w:pPr>
+        <w:numPr>
+          <w:numId w:val="0"/>
+        </w:numPr>
+        <w:rPr>
+          <w:rFonts w:hint="default"/>
+          <w:lang w:val="en-US" w:eastAsia="zh-CN"/>
+        </w:rPr>
+      </w:pPr>
+      <w:r>
+        <w:rPr>
+          <w:rFonts w:hint="eastAsia"/>
+          <w:lang w:val="en-US" w:eastAsia="zh-CN"/>
+        </w:rPr>
+        <w:t>解题思路：朴素的解法，遍历链表得到链表的结点个数，删除倒数第N个结点对应正数第几个，找到要删除的结点位置做删除的操作。这需要遍历两遍链表，题目要求只遍历一遍来实现这个目标。有这样两种方法，一种是利用栈先入后出的特性，遍历一次链表将结点存到栈中，在取出N个后找到要被删除的结点的前驱结点；一种是利用双指针，这两个指针的间隔是N，当第二个指针指向最后一个结点是，第一个指针指向要删除的前驱结点。删除结点需要找到前驱结点改变它的next。有一个细节是添加一个dummy node减少删除头结点的边界判断。</w:t>
+      </w:r>
+    </w:p>
+    <w:p>
+      <w:pPr>
+        <w:numPr>
+          <w:ilvl w:val="0"/>
+          <w:numId w:val="0"/>
+        </w:numPr>
+        <w:ind w:leftChars="0"/>
+        <w:rPr>
+          <w:rFonts w:hint="default"/>
+          <w:lang w:val="en-US" w:eastAsia="zh-CN"/>
+        </w:rPr>
+      </w:pPr>
+    </w:p>
+    <w:p>
+      <w:pPr>
+        <w:numPr>
+          <w:ilvl w:val="0"/>
+          <w:numId w:val="39"/>
+        </w:numPr>
+        <w:ind w:leftChars="0"/>
+        <w:rPr>
+          <w:rFonts w:hint="eastAsia"/>
+          <w:lang w:val="en-US" w:eastAsia="zh-CN"/>
+        </w:rPr>
+      </w:pPr>
+      <w:r>
+        <w:rPr>
+          <w:rFonts w:hint="eastAsia"/>
+          <w:lang w:val="en-US" w:eastAsia="zh-CN"/>
+        </w:rPr>
+        <w:t>打家劫舍</w:t>
+      </w:r>
+    </w:p>
+    <w:p>
+      <w:pPr>
+        <w:numPr>
+          <w:numId w:val="0"/>
+        </w:numPr>
+        <w:rPr>
+          <w:rFonts w:hint="eastAsia"/>
+          <w:lang w:val="en-US" w:eastAsia="zh-CN"/>
+        </w:rPr>
+      </w:pPr>
+      <w:r>
+        <w:rPr>
+          <w:rFonts w:hint="eastAsia"/>
+          <w:lang w:val="en-US" w:eastAsia="zh-CN"/>
+        </w:rPr>
+        <w:t>题目信息：你是一个专业的小偷，计划偷窃沿街的房屋。每间房内都藏有一定的现金，影响你偷窃的唯一制约因素就是相邻的房屋装有相互连通的防盗系统，如果两间相邻的房屋在同一晚上被小偷闯入，系统会自动报警。</w:t>
+      </w:r>
+    </w:p>
+    <w:p>
+      <w:pPr>
+        <w:numPr>
+          <w:numId w:val="0"/>
+        </w:numPr>
+        <w:rPr>
+          <w:rFonts w:hint="eastAsia"/>
+          <w:lang w:val="en-US" w:eastAsia="zh-CN"/>
+        </w:rPr>
+      </w:pPr>
+      <w:r>
+        <w:rPr>
+          <w:rFonts w:hint="eastAsia"/>
+          <w:lang w:val="en-US" w:eastAsia="zh-CN"/>
+        </w:rPr>
+        <w:t>给定一个代表每个房屋存放金额的非负整数数组，计算你不触动警报装置的情况下 ，一夜之内能够偷窃到的最高金额。</w:t>
+      </w:r>
+    </w:p>
+    <w:p>
+      <w:pPr>
+        <w:numPr>
+          <w:numId w:val="0"/>
+        </w:numPr>
+        <w:rPr>
+          <w:rFonts w:hint="eastAsia"/>
+          <w:lang w:val="en-US" w:eastAsia="zh-CN"/>
+        </w:rPr>
+      </w:pPr>
+      <w:r>
+        <w:rPr>
+          <w:rFonts w:hint="eastAsia"/>
+          <w:lang w:val="en-US" w:eastAsia="zh-CN"/>
+        </w:rPr>
+        <w:t>考察知识点：数组、动态规划</w:t>
+      </w:r>
+    </w:p>
+    <w:p>
+      <w:pPr>
+        <w:numPr>
+          <w:numId w:val="0"/>
+        </w:numPr>
+        <w:rPr>
+          <w:rFonts w:hint="default"/>
+          <w:lang w:val="en-US" w:eastAsia="zh-CN"/>
+        </w:rPr>
+      </w:pPr>
+      <w:r>
+        <w:rPr>
+          <w:rFonts w:hint="eastAsia"/>
+          <w:lang w:val="en-US" w:eastAsia="zh-CN"/>
+        </w:rPr>
+        <w:t>解题思路：第一种思路，当打劫当前屋子时，前一间屋子跳过，当前最大值为前i-2中的最大值加上当前屋子的价值，最后最大值定在打劫倒数第一间屋子和倒数第二件屋子之间。第二种思路，在当前屋子可盗窃的最大值，在前一间屋子和前前一间加上当前之间取最大，返回值即为dp结尾的数</w:t>
+      </w:r>
       <w:bookmarkStart w:id="0" w:name="_GoBack"/>
       <w:bookmarkEnd w:id="0"/>
+      <w:r>
+        <w:rPr>
+          <w:rFonts w:hint="eastAsia"/>
+          <w:lang w:val="en-US" w:eastAsia="zh-CN"/>
+        </w:rPr>
+        <w:t>。</w:t>
+      </w:r>
     </w:p>
     <w:sectPr>
       <w:pgSz w:w="11906" w:h="16838"/>
@@ -4966,6 +5139,22 @@
     </w:lvl>
   </w:abstractNum>
   <w:abstractNum w:abstractNumId="13">
+    <w:nsid w:val="EDB799AA"/>
+    <w:multiLevelType w:val="singleLevel"/>
+    <w:tmpl w:val="EDB799AA"/>
+    <w:lvl w:ilvl="0" w:tentative="0">
+      <w:start w:val="19"/>
+      <w:numFmt w:val="decimal"/>
+      <w:lvlText w:val="%1."/>
+      <w:lvlJc w:val="left"/>
+      <w:pPr>
+        <w:tabs>
+          <w:tab w:val="left" w:pos="312"/>
+        </w:tabs>
+      </w:pPr>
+    </w:lvl>
+  </w:abstractNum>
+  <w:abstractNum w:abstractNumId="14">
     <w:nsid w:val="EED3B660"/>
     <w:multiLevelType w:val="singleLevel"/>
     <w:tmpl w:val="EED3B660"/>
@@ -4981,7 +5170,7 @@
       </w:pPr>
     </w:lvl>
   </w:abstractNum>
-  <w:abstractNum w:abstractNumId="14">
+  <w:abstractNum w:abstractNumId="15">
     <w:nsid w:val="F153B527"/>
     <w:multiLevelType w:val="singleLevel"/>
     <w:tmpl w:val="F153B527"/>
@@ -4997,7 +5186,7 @@
       </w:pPr>
     </w:lvl>
   </w:abstractNum>
-  <w:abstractNum w:abstractNumId="15">
+  <w:abstractNum w:abstractNumId="16">
     <w:nsid w:val="FABB12CC"/>
     <w:multiLevelType w:val="singleLevel"/>
     <w:tmpl w:val="FABB12CC"/>
@@ -5013,7 +5202,7 @@
       </w:pPr>
     </w:lvl>
   </w:abstractNum>
-  <w:abstractNum w:abstractNumId="16">
+  <w:abstractNum w:abstractNumId="17">
     <w:nsid w:val="FD25B833"/>
     <w:multiLevelType w:val="singleLevel"/>
     <w:tmpl w:val="FD25B833"/>
@@ -5029,7 +5218,7 @@
       </w:pPr>
     </w:lvl>
   </w:abstractNum>
-  <w:abstractNum w:abstractNumId="17">
+  <w:abstractNum w:abstractNumId="18">
     <w:nsid w:val="031C7CFC"/>
     <w:multiLevelType w:val="singleLevel"/>
     <w:tmpl w:val="031C7CFC"/>
@@ -5045,7 +5234,7 @@
       </w:pPr>
     </w:lvl>
   </w:abstractNum>
-  <w:abstractNum w:abstractNumId="18">
+  <w:abstractNum w:abstractNumId="19">
     <w:nsid w:val="099296A8"/>
     <w:multiLevelType w:val="singleLevel"/>
     <w:tmpl w:val="099296A8"/>
@@ -5061,7 +5250,7 @@
       </w:pPr>
     </w:lvl>
   </w:abstractNum>
-  <w:abstractNum w:abstractNumId="19">
+  <w:abstractNum w:abstractNumId="20">
     <w:nsid w:val="0FCA3116"/>
     <w:multiLevelType w:val="singleLevel"/>
     <w:tmpl w:val="0FCA3116"/>
@@ -5077,7 +5266,7 @@
       </w:pPr>
     </w:lvl>
   </w:abstractNum>
-  <w:abstractNum w:abstractNumId="20">
+  <w:abstractNum w:abstractNumId="21">
     <w:nsid w:val="15AC8910"/>
     <w:multiLevelType w:val="singleLevel"/>
     <w:tmpl w:val="15AC8910"/>
@@ -5093,7 +5282,7 @@
       </w:pPr>
     </w:lvl>
   </w:abstractNum>
-  <w:abstractNum w:abstractNumId="21">
+  <w:abstractNum w:abstractNumId="22">
     <w:nsid w:val="1B30CF64"/>
     <w:multiLevelType w:val="singleLevel"/>
     <w:tmpl w:val="1B30CF64"/>
@@ -5109,7 +5298,7 @@
       </w:pPr>
     </w:lvl>
   </w:abstractNum>
-  <w:abstractNum w:abstractNumId="22">
+  <w:abstractNum w:abstractNumId="23">
     <w:nsid w:val="1D95273C"/>
     <w:multiLevelType w:val="singleLevel"/>
     <w:tmpl w:val="1D95273C"/>
@@ -5125,7 +5314,7 @@
       </w:pPr>
     </w:lvl>
   </w:abstractNum>
-  <w:abstractNum w:abstractNumId="23">
+  <w:abstractNum w:abstractNumId="24">
     <w:nsid w:val="26EC102B"/>
     <w:multiLevelType w:val="singleLevel"/>
     <w:tmpl w:val="26EC102B"/>
@@ -5141,7 +5330,7 @@
       </w:pPr>
     </w:lvl>
   </w:abstractNum>
-  <w:abstractNum w:abstractNumId="24">
+  <w:abstractNum w:abstractNumId="25">
     <w:nsid w:val="27D180AE"/>
     <w:multiLevelType w:val="singleLevel"/>
     <w:tmpl w:val="27D180AE"/>
@@ -5157,7 +5346,7 @@
       </w:pPr>
     </w:lvl>
   </w:abstractNum>
-  <w:abstractNum w:abstractNumId="25">
+  <w:abstractNum w:abstractNumId="26">
     <w:nsid w:val="34FEBDCD"/>
     <w:multiLevelType w:val="singleLevel"/>
     <w:tmpl w:val="34FEBDCD"/>
@@ -5173,7 +5362,7 @@
       </w:pPr>
     </w:lvl>
   </w:abstractNum>
-  <w:abstractNum w:abstractNumId="26">
+  <w:abstractNum w:abstractNumId="27">
     <w:nsid w:val="375CF7D9"/>
     <w:multiLevelType w:val="singleLevel"/>
     <w:tmpl w:val="375CF7D9"/>
@@ -5189,7 +5378,7 @@
       </w:pPr>
     </w:lvl>
   </w:abstractNum>
-  <w:abstractNum w:abstractNumId="27">
+  <w:abstractNum w:abstractNumId="28">
     <w:nsid w:val="3AFF9A51"/>
     <w:multiLevelType w:val="singleLevel"/>
     <w:tmpl w:val="3AFF9A51"/>
@@ -5205,7 +5394,7 @@
       </w:pPr>
     </w:lvl>
   </w:abstractNum>
-  <w:abstractNum w:abstractNumId="28">
+  <w:abstractNum w:abstractNumId="29">
     <w:nsid w:val="3CDDF655"/>
     <w:multiLevelType w:val="singleLevel"/>
     <w:tmpl w:val="3CDDF655"/>
@@ -5221,7 +5410,7 @@
       </w:pPr>
     </w:lvl>
   </w:abstractNum>
-  <w:abstractNum w:abstractNumId="29">
+  <w:abstractNum w:abstractNumId="30">
     <w:nsid w:val="444EC698"/>
     <w:multiLevelType w:val="singleLevel"/>
     <w:tmpl w:val="444EC698"/>
@@ -5237,7 +5426,7 @@
       </w:pPr>
     </w:lvl>
   </w:abstractNum>
-  <w:abstractNum w:abstractNumId="30">
+  <w:abstractNum w:abstractNumId="31">
     <w:nsid w:val="56B1CD71"/>
     <w:multiLevelType w:val="singleLevel"/>
     <w:tmpl w:val="56B1CD71"/>
@@ -5253,7 +5442,7 @@
       </w:pPr>
     </w:lvl>
   </w:abstractNum>
-  <w:abstractNum w:abstractNumId="31">
+  <w:abstractNum w:abstractNumId="32">
     <w:nsid w:val="583FAD8B"/>
     <w:multiLevelType w:val="singleLevel"/>
     <w:tmpl w:val="583FAD8B"/>
@@ -5269,7 +5458,7 @@
       </w:pPr>
     </w:lvl>
   </w:abstractNum>
-  <w:abstractNum w:abstractNumId="32">
+  <w:abstractNum w:abstractNumId="33">
     <w:nsid w:val="5F971553"/>
     <w:multiLevelType w:val="singleLevel"/>
     <w:tmpl w:val="5F971553"/>
@@ -5281,7 +5470,7 @@
       <w:lvlJc w:val="left"/>
     </w:lvl>
   </w:abstractNum>
-  <w:abstractNum w:abstractNumId="33">
+  <w:abstractNum w:abstractNumId="34">
     <w:nsid w:val="64153C96"/>
     <w:multiLevelType w:val="singleLevel"/>
     <w:tmpl w:val="64153C96"/>
@@ -5297,7 +5486,7 @@
       </w:pPr>
     </w:lvl>
   </w:abstractNum>
-  <w:abstractNum w:abstractNumId="34">
+  <w:abstractNum w:abstractNumId="35">
     <w:nsid w:val="7C000F1C"/>
     <w:multiLevelType w:val="singleLevel"/>
     <w:tmpl w:val="7C000F1C"/>
@@ -5314,7 +5503,7 @@
       </w:rPr>
     </w:lvl>
   </w:abstractNum>
-  <w:abstractNum w:abstractNumId="35">
+  <w:abstractNum w:abstractNumId="36">
     <w:nsid w:val="7C806EFE"/>
     <w:multiLevelType w:val="singleLevel"/>
     <w:tmpl w:val="7C806EFE"/>
@@ -5330,7 +5519,7 @@
       </w:pPr>
     </w:lvl>
   </w:abstractNum>
-  <w:abstractNum w:abstractNumId="36">
+  <w:abstractNum w:abstractNumId="37">
     <w:nsid w:val="7D61CC8F"/>
     <w:multiLevelType w:val="singleLevel"/>
     <w:tmpl w:val="7D61CC8F"/>
@@ -5346,23 +5535,39 @@
       </w:pPr>
     </w:lvl>
   </w:abstractNum>
+  <w:abstractNum w:abstractNumId="38">
+    <w:nsid w:val="7E4275EB"/>
+    <w:multiLevelType w:val="singleLevel"/>
+    <w:tmpl w:val="7E4275EB"/>
+    <w:lvl w:ilvl="0" w:tentative="0">
+      <w:start w:val="198"/>
+      <w:numFmt w:val="decimal"/>
+      <w:lvlText w:val="%1."/>
+      <w:lvlJc w:val="left"/>
+      <w:pPr>
+        <w:tabs>
+          <w:tab w:val="left" w:pos="312"/>
+        </w:tabs>
+      </w:pPr>
+    </w:lvl>
+  </w:abstractNum>
   <w:num w:numId="1">
-    <w:abstractNumId w:val="24"/>
+    <w:abstractNumId w:val="25"/>
   </w:num>
   <w:num w:numId="2">
     <w:abstractNumId w:val="2"/>
   </w:num>
   <w:num w:numId="3">
-    <w:abstractNumId w:val="17"/>
+    <w:abstractNumId w:val="18"/>
   </w:num>
   <w:num w:numId="4">
+    <w:abstractNumId w:val="15"/>
+  </w:num>
+  <w:num w:numId="5">
     <w:abstractNumId w:val="14"/>
   </w:num>
-  <w:num w:numId="5">
-    <w:abstractNumId w:val="13"/>
-  </w:num>
   <w:num w:numId="6">
-    <w:abstractNumId w:val="32"/>
+    <w:abstractNumId w:val="33"/>
   </w:num>
   <w:num w:numId="7">
     <w:abstractNumId w:val="7"/>
@@ -5371,7 +5576,7 @@
     <w:abstractNumId w:val="1"/>
   </w:num>
   <w:num w:numId="9">
-    <w:abstractNumId w:val="35"/>
+    <w:abstractNumId w:val="36"/>
   </w:num>
   <w:num w:numId="10">
     <w:abstractNumId w:val="11"/>
@@ -5380,37 +5585,37 @@
     <w:abstractNumId w:val="0"/>
   </w:num>
   <w:num w:numId="12">
-    <w:abstractNumId w:val="30"/>
+    <w:abstractNumId w:val="31"/>
   </w:num>
   <w:num w:numId="13">
-    <w:abstractNumId w:val="36"/>
+    <w:abstractNumId w:val="37"/>
   </w:num>
   <w:num w:numId="14">
-    <w:abstractNumId w:val="20"/>
+    <w:abstractNumId w:val="21"/>
   </w:num>
   <w:num w:numId="15">
-    <w:abstractNumId w:val="16"/>
+    <w:abstractNumId w:val="17"/>
   </w:num>
   <w:num w:numId="16">
     <w:abstractNumId w:val="10"/>
   </w:num>
   <w:num w:numId="17">
-    <w:abstractNumId w:val="26"/>
+    <w:abstractNumId w:val="27"/>
   </w:num>
   <w:num w:numId="18">
-    <w:abstractNumId w:val="28"/>
+    <w:abstractNumId w:val="29"/>
   </w:num>
   <w:num w:numId="19">
-    <w:abstractNumId w:val="21"/>
+    <w:abstractNumId w:val="22"/>
   </w:num>
   <w:num w:numId="20">
-    <w:abstractNumId w:val="31"/>
+    <w:abstractNumId w:val="32"/>
   </w:num>
   <w:num w:numId="21">
     <w:abstractNumId w:val="12"/>
   </w:num>
   <w:num w:numId="22">
-    <w:abstractNumId w:val="23"/>
+    <w:abstractNumId w:val="24"/>
   </w:num>
   <w:num w:numId="23">
     <w:abstractNumId w:val="5"/>
@@ -5419,13 +5624,13 @@
     <w:abstractNumId w:val="9"/>
   </w:num>
   <w:num w:numId="25">
-    <w:abstractNumId w:val="18"/>
+    <w:abstractNumId w:val="19"/>
   </w:num>
   <w:num w:numId="26">
-    <w:abstractNumId w:val="19"/>
+    <w:abstractNumId w:val="20"/>
   </w:num>
   <w:num w:numId="27">
-    <w:abstractNumId w:val="33"/>
+    <w:abstractNumId w:val="34"/>
   </w:num>
   <w:num w:numId="28">
     <w:abstractNumId w:val="4"/>
@@ -5434,28 +5639,34 @@
     <w:abstractNumId w:val="3"/>
   </w:num>
   <w:num w:numId="30">
-    <w:abstractNumId w:val="22"/>
+    <w:abstractNumId w:val="23"/>
   </w:num>
   <w:num w:numId="31">
     <w:abstractNumId w:val="8"/>
   </w:num>
   <w:num w:numId="32">
-    <w:abstractNumId w:val="15"/>
+    <w:abstractNumId w:val="16"/>
   </w:num>
   <w:num w:numId="33">
-    <w:abstractNumId w:val="25"/>
+    <w:abstractNumId w:val="26"/>
   </w:num>
   <w:num w:numId="34">
-    <w:abstractNumId w:val="34"/>
+    <w:abstractNumId w:val="35"/>
   </w:num>
   <w:num w:numId="35">
-    <w:abstractNumId w:val="29"/>
+    <w:abstractNumId w:val="30"/>
   </w:num>
   <w:num w:numId="36">
     <w:abstractNumId w:val="6"/>
   </w:num>
   <w:num w:numId="37">
-    <w:abstractNumId w:val="27"/>
+    <w:abstractNumId w:val="28"/>
+  </w:num>
+  <w:num w:numId="38">
+    <w:abstractNumId w:val="13"/>
+  </w:num>
+  <w:num w:numId="39">
+    <w:abstractNumId w:val="38"/>
   </w:num>
 </w:numbering>
 </file>

</xml_diff>

<commit_message>
add 128 120 50
</commit_message>
<xml_diff>
--- a/DataStructAndAlgorithm.docx
+++ b/DataStructAndAlgorithm.docx
@@ -4753,6 +4753,7 @@
     <w:p>
       <w:pPr>
         <w:numPr>
+          <w:ilvl w:val="0"/>
           <w:numId w:val="0"/>
         </w:numPr>
         <w:rPr>
@@ -4771,6 +4772,7 @@
     <w:p>
       <w:pPr>
         <w:numPr>
+          <w:ilvl w:val="0"/>
           <w:numId w:val="0"/>
         </w:numPr>
         <w:rPr>
@@ -4789,6 +4791,7 @@
     <w:p>
       <w:pPr>
         <w:numPr>
+          <w:ilvl w:val="0"/>
           <w:numId w:val="0"/>
         </w:numPr>
         <w:rPr>
@@ -4840,6 +4843,7 @@
     <w:p>
       <w:pPr>
         <w:numPr>
+          <w:ilvl w:val="0"/>
           <w:numId w:val="0"/>
         </w:numPr>
         <w:rPr>
@@ -4858,6 +4862,7 @@
     <w:p>
       <w:pPr>
         <w:numPr>
+          <w:ilvl w:val="0"/>
           <w:numId w:val="0"/>
         </w:numPr>
         <w:rPr>
@@ -4876,6 +4881,7 @@
     <w:p>
       <w:pPr>
         <w:numPr>
+          <w:ilvl w:val="0"/>
           <w:numId w:val="0"/>
         </w:numPr>
         <w:rPr>
@@ -4894,6 +4900,7 @@
     <w:p>
       <w:pPr>
         <w:numPr>
+          <w:ilvl w:val="0"/>
           <w:numId w:val="0"/>
         </w:numPr>
         <w:rPr>
@@ -4912,6 +4919,7 @@
     <w:p>
       <w:pPr>
         <w:numPr>
+          <w:ilvl w:val="0"/>
           <w:numId w:val="0"/>
         </w:numPr>
         <w:rPr>
@@ -4942,6 +4950,7 @@
     <w:p>
       <w:pPr>
         <w:numPr>
+          <w:ilvl w:val="0"/>
           <w:numId w:val="0"/>
         </w:numPr>
         <w:rPr>
@@ -4960,6 +4969,7 @@
     <w:p>
       <w:pPr>
         <w:numPr>
+          <w:ilvl w:val="0"/>
           <w:numId w:val="0"/>
         </w:numPr>
         <w:rPr>
@@ -4978,10 +4988,11 @@
     <w:p>
       <w:pPr>
         <w:numPr>
-          <w:numId w:val="0"/>
-        </w:numPr>
-        <w:rPr>
-          <w:rFonts w:hint="default"/>
+          <w:ilvl w:val="0"/>
+          <w:numId w:val="0"/>
+        </w:numPr>
+        <w:rPr>
+          <w:rFonts w:hint="eastAsia"/>
           <w:lang w:val="en-US" w:eastAsia="zh-CN"/>
         </w:rPr>
       </w:pPr>
@@ -4991,24 +5002,311 @@
           <w:lang w:val="en-US" w:eastAsia="zh-CN"/>
         </w:rPr>
         <w:t>解题思路：由于只能向下和向右运动，所以对于(i,j)元素，其路径最小值为当前值加上min((i-1,j),(i,j-1))，需要判断元素是否没有上或者左，没有上即i=0用(i,j-1)，没有左即j=0用(i-1,j)。遍历整个二维数据计算出二维dp。</w:t>
+      </w:r>
+    </w:p>
+    <w:p>
+      <w:pPr>
+        <w:numPr>
+          <w:ilvl w:val="0"/>
+          <w:numId w:val="0"/>
+        </w:numPr>
+        <w:rPr>
+          <w:rFonts w:hint="eastAsia"/>
+          <w:lang w:val="en-US" w:eastAsia="zh-CN"/>
+        </w:rPr>
+      </w:pPr>
+    </w:p>
+    <w:p>
+      <w:pPr>
+        <w:numPr>
+          <w:ilvl w:val="0"/>
+          <w:numId w:val="41"/>
+        </w:numPr>
+        <w:rPr>
+          <w:rFonts w:hint="default"/>
+          <w:lang w:val="en-US" w:eastAsia="zh-CN"/>
+        </w:rPr>
+      </w:pPr>
+      <w:r>
+        <w:rPr>
+          <w:rFonts w:hint="eastAsia"/>
+          <w:lang w:val="en-US" w:eastAsia="zh-CN"/>
+        </w:rPr>
+        <w:t>最长连续子序列</w:t>
+      </w:r>
+    </w:p>
+    <w:p>
+      <w:pPr>
+        <w:numPr>
+          <w:numId w:val="0"/>
+        </w:numPr>
+        <w:rPr>
+          <w:rFonts w:hint="default"/>
+          <w:lang w:val="en-US" w:eastAsia="zh-CN"/>
+        </w:rPr>
+      </w:pPr>
+      <w:r>
+        <w:rPr>
+          <w:rFonts w:hint="eastAsia"/>
+          <w:lang w:val="en-US" w:eastAsia="zh-CN"/>
+        </w:rPr>
+        <w:t>题目信息：给定一个未排序的整数数组nums，找出数字连续的最长序列（不要求序列元素在原数组中连续）的长度。请你设计并实现时间复杂度为O(n)的算法解决此问题。</w:t>
+      </w:r>
+    </w:p>
+    <w:p>
+      <w:pPr>
+        <w:numPr>
+          <w:ilvl w:val="0"/>
+          <w:numId w:val="0"/>
+        </w:numPr>
+        <w:rPr>
+          <w:rFonts w:hint="default"/>
+          <w:lang w:val="en-US" w:eastAsia="zh-CN"/>
+        </w:rPr>
+      </w:pPr>
+      <w:r>
+        <w:rPr>
+          <w:rFonts w:hint="eastAsia"/>
+          <w:lang w:val="en-US" w:eastAsia="zh-CN"/>
+        </w:rPr>
+        <w:t>考察知识点：并查集、数组、哈希表</w:t>
+      </w:r>
+    </w:p>
+    <w:p>
+      <w:pPr>
+        <w:numPr>
+          <w:ilvl w:val="0"/>
+          <w:numId w:val="0"/>
+        </w:numPr>
+        <w:rPr>
+          <w:rFonts w:hint="eastAsia"/>
+          <w:lang w:val="en-US" w:eastAsia="zh-CN"/>
+        </w:rPr>
+      </w:pPr>
+      <w:r>
+        <w:rPr>
+          <w:rFonts w:hint="eastAsia"/>
+          <w:lang w:val="en-US" w:eastAsia="zh-CN"/>
+        </w:rPr>
+        <w:t>解题思路：采用哈希表的方法解决，利用set先去重，然后遍历一遍set对每个元素判断num-1是否在set中，不在就是队首以此为起点开始计算长度，若存在则跳过表明存在前驱结点。</w:t>
+      </w:r>
+    </w:p>
+    <w:p>
+      <w:pPr>
+        <w:numPr>
+          <w:ilvl w:val="0"/>
+          <w:numId w:val="0"/>
+        </w:numPr>
+        <w:rPr>
+          <w:rFonts w:hint="eastAsia"/>
+          <w:lang w:val="en-US" w:eastAsia="zh-CN"/>
+        </w:rPr>
+      </w:pPr>
+    </w:p>
+    <w:p>
+      <w:pPr>
+        <w:numPr>
+          <w:ilvl w:val="0"/>
+          <w:numId w:val="42"/>
+        </w:numPr>
+        <w:rPr>
+          <w:rFonts w:hint="eastAsia"/>
+          <w:lang w:val="en-US" w:eastAsia="zh-CN"/>
+        </w:rPr>
+      </w:pPr>
+      <w:r>
+        <w:rPr>
+          <w:rFonts w:hint="eastAsia"/>
+          <w:lang w:val="en-US" w:eastAsia="zh-CN"/>
+        </w:rPr>
+        <w:t>三角形最小路径和</w:t>
+      </w:r>
+    </w:p>
+    <w:p>
+      <w:pPr>
+        <w:numPr>
+          <w:numId w:val="0"/>
+        </w:numPr>
+        <w:rPr>
+          <w:rFonts w:hint="eastAsia"/>
+          <w:lang w:val="en-US" w:eastAsia="zh-CN"/>
+        </w:rPr>
+      </w:pPr>
+      <w:r>
+        <w:rPr>
+          <w:rFonts w:hint="eastAsia"/>
+          <w:lang w:val="en-US" w:eastAsia="zh-CN"/>
+        </w:rPr>
+        <w:t>题目信息：给定一个三角形 triangle，找出自顶向下的最小路径和。每一步只能移动到下一行中相邻的结点上。相邻的结点在这里指的是下标与上一层结点下标相同或者等于上一层结点下标+ 1的两个结点。也就是说，如果正位于当前行的下标 i ，那么下一步可以移动到下一行的下标 i 或 i + 1 。</w:t>
+      </w:r>
+    </w:p>
+    <w:p>
+      <w:pPr>
+        <w:numPr>
+          <w:numId w:val="0"/>
+        </w:numPr>
+        <w:rPr>
+          <w:rFonts w:hint="eastAsia"/>
+          <w:lang w:val="en-US" w:eastAsia="zh-CN"/>
+        </w:rPr>
+      </w:pPr>
+      <w:r>
+        <w:rPr>
+          <w:rFonts w:hint="eastAsia"/>
+          <w:lang w:val="en-US" w:eastAsia="zh-CN"/>
+        </w:rPr>
+        <w:t>考察知识点：数组、动态规划</w:t>
+      </w:r>
+    </w:p>
+    <w:p>
+      <w:pPr>
+        <w:numPr>
+          <w:numId w:val="0"/>
+        </w:numPr>
+        <w:rPr>
+          <w:rFonts w:hint="eastAsia"/>
+          <w:lang w:val="en-US" w:eastAsia="zh-CN"/>
+        </w:rPr>
+      </w:pPr>
+      <w:r>
+        <w:rPr>
+          <w:rFonts w:hint="eastAsia"/>
+          <w:lang w:val="en-US" w:eastAsia="zh-CN"/>
+        </w:rPr>
+        <w:t>解题思路：定义二维dp数组，元素表示到达当前结点路径最小值，边界条件最左面和最右面的前驱结点只有一种可能，其余的选择两个中较小的一个。最终的结果在最后一行中选择最小值。</w:t>
+      </w:r>
+    </w:p>
+    <w:p>
+      <w:pPr>
+        <w:numPr>
+          <w:numId w:val="0"/>
+        </w:numPr>
+        <w:rPr>
+          <w:rFonts w:hint="eastAsia"/>
+          <w:lang w:val="en-US" w:eastAsia="zh-CN"/>
+        </w:rPr>
+      </w:pPr>
+    </w:p>
+    <w:p>
+      <w:pPr>
+        <w:numPr>
+          <w:ilvl w:val="0"/>
+          <w:numId w:val="43"/>
+        </w:numPr>
+        <w:rPr>
+          <w:rFonts w:hint="default"/>
+          <w:lang w:val="en-US" w:eastAsia="zh-CN"/>
+        </w:rPr>
+      </w:pPr>
+      <w:r>
+        <w:rPr>
+          <w:rFonts w:hint="eastAsia"/>
+          <w:lang w:val="en-US" w:eastAsia="zh-CN"/>
+        </w:rPr>
+        <w:t>Pow(x,n)</w:t>
+      </w:r>
+    </w:p>
+    <w:p>
+      <w:pPr>
+        <w:numPr>
+          <w:numId w:val="0"/>
+        </w:numPr>
+        <w:rPr>
+          <w:rFonts w:hint="eastAsia"/>
+          <w:lang w:val="en-US" w:eastAsia="zh-CN"/>
+        </w:rPr>
+      </w:pPr>
+      <w:r>
+        <w:rPr>
+          <w:rFonts w:hint="eastAsia"/>
+          <w:lang w:val="en-US" w:eastAsia="zh-CN"/>
+        </w:rPr>
+        <w:t>题目信息：实现 pow(x, n)，即计算x的整数n次幂函数。</w:t>
+      </w:r>
+    </w:p>
+    <w:p>
+      <w:pPr>
+        <w:numPr>
+          <w:numId w:val="0"/>
+        </w:numPr>
+        <w:rPr>
+          <w:rFonts w:hint="eastAsia"/>
+          <w:lang w:val="en-US" w:eastAsia="zh-CN"/>
+        </w:rPr>
+      </w:pPr>
+      <w:r>
+        <w:rPr>
+          <w:rFonts w:hint="eastAsia"/>
+          <w:lang w:val="en-US" w:eastAsia="zh-CN"/>
+        </w:rPr>
+        <w:t>考察知识点：递归、数学</w:t>
+      </w:r>
+    </w:p>
+    <w:p>
+      <w:pPr>
+        <w:numPr>
+          <w:numId w:val="0"/>
+        </w:numPr>
+        <w:rPr>
+          <w:rFonts w:hint="default"/>
+          <w:lang w:val="en-US" w:eastAsia="zh-CN"/>
+        </w:rPr>
+      </w:pPr>
+      <w:r>
+        <w:rPr>
+          <w:rFonts w:hint="eastAsia"/>
+          <w:lang w:val="en-US" w:eastAsia="zh-CN"/>
+        </w:rPr>
+        <w:t>解题思路：快速幂算法，利用移位和位运算，采用分治的思想，考虑n，若二进制最后一位为1则为奇数，将x乘到res上，x乘等到x^2，n右移一位。若n为复数则x=1/x。（从二进制的角度去理解更清晰，将n表示为二进制，则x的n次方可拆分，每次计算一位后右移计算下一位</w:t>
       </w:r>
       <w:bookmarkStart w:id="0" w:name="_GoBack"/>
       <w:bookmarkEnd w:id="0"/>
-    </w:p>
-    <w:p>
-      <w:pPr>
-        <w:numPr>
-          <w:numId w:val="0"/>
-        </w:numPr>
-        <w:rPr>
-          <w:rFonts w:hint="eastAsia"/>
-          <w:lang w:val="en-US" w:eastAsia="zh-CN"/>
-        </w:rPr>
-      </w:pPr>
-    </w:p>
-    <w:p>
-      <w:pPr>
-        <w:numPr>
+      <w:r>
+        <w:rPr>
+          <w:rFonts w:hint="eastAsia"/>
+          <w:lang w:val="en-US" w:eastAsia="zh-CN"/>
+        </w:rPr>
+        <w:t>）</w:t>
+      </w:r>
+    </w:p>
+    <w:p>
+      <w:pPr>
+        <w:numPr>
+          <w:numId w:val="0"/>
+        </w:numPr>
+        <w:rPr>
+          <w:rFonts w:hint="default"/>
+          <w:lang w:val="en-US" w:eastAsia="zh-CN"/>
+        </w:rPr>
+      </w:pPr>
+    </w:p>
+    <w:p>
+      <w:pPr>
+        <w:numPr>
+          <w:numId w:val="0"/>
+        </w:numPr>
+        <w:rPr>
+          <w:rFonts w:hint="default"/>
+          <w:lang w:val="en-US" w:eastAsia="zh-CN"/>
+        </w:rPr>
+      </w:pPr>
+    </w:p>
+    <w:p>
+      <w:pPr>
+        <w:numPr>
+          <w:ilvl w:val="0"/>
+          <w:numId w:val="0"/>
+        </w:numPr>
+        <w:rPr>
+          <w:rFonts w:hint="eastAsia"/>
+          <w:lang w:val="en-US" w:eastAsia="zh-CN"/>
+        </w:rPr>
+      </w:pPr>
+    </w:p>
+    <w:p>
+      <w:pPr>
+        <w:numPr>
+          <w:ilvl w:val="0"/>
           <w:numId w:val="0"/>
         </w:numPr>
         <w:rPr>
@@ -5293,6 +5591,22 @@
     </w:lvl>
   </w:abstractNum>
   <w:abstractNum w:abstractNumId="16">
+    <w:nsid w:val="F1250E05"/>
+    <w:multiLevelType w:val="singleLevel"/>
+    <w:tmpl w:val="F1250E05"/>
+    <w:lvl w:ilvl="0" w:tentative="0">
+      <w:start w:val="50"/>
+      <w:numFmt w:val="decimal"/>
+      <w:lvlText w:val="%1."/>
+      <w:lvlJc w:val="left"/>
+      <w:pPr>
+        <w:tabs>
+          <w:tab w:val="left" w:pos="312"/>
+        </w:tabs>
+      </w:pPr>
+    </w:lvl>
+  </w:abstractNum>
+  <w:abstractNum w:abstractNumId="17">
     <w:nsid w:val="F153B527"/>
     <w:multiLevelType w:val="singleLevel"/>
     <w:tmpl w:val="F153B527"/>
@@ -5308,7 +5622,7 @@
       </w:pPr>
     </w:lvl>
   </w:abstractNum>
-  <w:abstractNum w:abstractNumId="17">
+  <w:abstractNum w:abstractNumId="18">
     <w:nsid w:val="FABB12CC"/>
     <w:multiLevelType w:val="singleLevel"/>
     <w:tmpl w:val="FABB12CC"/>
@@ -5324,7 +5638,19 @@
       </w:pPr>
     </w:lvl>
   </w:abstractNum>
-  <w:abstractNum w:abstractNumId="18">
+  <w:abstractNum w:abstractNumId="19">
+    <w:nsid w:val="FAF665A4"/>
+    <w:multiLevelType w:val="singleLevel"/>
+    <w:tmpl w:val="FAF665A4"/>
+    <w:lvl w:ilvl="0" w:tentative="0">
+      <w:start w:val="128"/>
+      <w:numFmt w:val="decimal"/>
+      <w:suff w:val="space"/>
+      <w:lvlText w:val="%1."/>
+      <w:lvlJc w:val="left"/>
+    </w:lvl>
+  </w:abstractNum>
+  <w:abstractNum w:abstractNumId="20">
     <w:nsid w:val="FD25B833"/>
     <w:multiLevelType w:val="singleLevel"/>
     <w:tmpl w:val="FD25B833"/>
@@ -5340,7 +5666,7 @@
       </w:pPr>
     </w:lvl>
   </w:abstractNum>
-  <w:abstractNum w:abstractNumId="19">
+  <w:abstractNum w:abstractNumId="21">
     <w:nsid w:val="031C7CFC"/>
     <w:multiLevelType w:val="singleLevel"/>
     <w:tmpl w:val="031C7CFC"/>
@@ -5356,7 +5682,23 @@
       </w:pPr>
     </w:lvl>
   </w:abstractNum>
-  <w:abstractNum w:abstractNumId="20">
+  <w:abstractNum w:abstractNumId="22">
+    <w:nsid w:val="04B77B41"/>
+    <w:multiLevelType w:val="singleLevel"/>
+    <w:tmpl w:val="04B77B41"/>
+    <w:lvl w:ilvl="0" w:tentative="0">
+      <w:start w:val="120"/>
+      <w:numFmt w:val="decimal"/>
+      <w:lvlText w:val="%1."/>
+      <w:lvlJc w:val="left"/>
+      <w:pPr>
+        <w:tabs>
+          <w:tab w:val="left" w:pos="312"/>
+        </w:tabs>
+      </w:pPr>
+    </w:lvl>
+  </w:abstractNum>
+  <w:abstractNum w:abstractNumId="23">
     <w:nsid w:val="099296A8"/>
     <w:multiLevelType w:val="singleLevel"/>
     <w:tmpl w:val="099296A8"/>
@@ -5372,7 +5714,7 @@
       </w:pPr>
     </w:lvl>
   </w:abstractNum>
-  <w:abstractNum w:abstractNumId="21">
+  <w:abstractNum w:abstractNumId="24">
     <w:nsid w:val="0FCA3116"/>
     <w:multiLevelType w:val="singleLevel"/>
     <w:tmpl w:val="0FCA3116"/>
@@ -5388,7 +5730,7 @@
       </w:pPr>
     </w:lvl>
   </w:abstractNum>
-  <w:abstractNum w:abstractNumId="22">
+  <w:abstractNum w:abstractNumId="25">
     <w:nsid w:val="15AC8910"/>
     <w:multiLevelType w:val="singleLevel"/>
     <w:tmpl w:val="15AC8910"/>
@@ -5404,7 +5746,7 @@
       </w:pPr>
     </w:lvl>
   </w:abstractNum>
-  <w:abstractNum w:abstractNumId="23">
+  <w:abstractNum w:abstractNumId="26">
     <w:nsid w:val="1B30CF64"/>
     <w:multiLevelType w:val="singleLevel"/>
     <w:tmpl w:val="1B30CF64"/>
@@ -5420,7 +5762,7 @@
       </w:pPr>
     </w:lvl>
   </w:abstractNum>
-  <w:abstractNum w:abstractNumId="24">
+  <w:abstractNum w:abstractNumId="27">
     <w:nsid w:val="1D95273C"/>
     <w:multiLevelType w:val="singleLevel"/>
     <w:tmpl w:val="1D95273C"/>
@@ -5436,7 +5778,7 @@
       </w:pPr>
     </w:lvl>
   </w:abstractNum>
-  <w:abstractNum w:abstractNumId="25">
+  <w:abstractNum w:abstractNumId="28">
     <w:nsid w:val="26EC102B"/>
     <w:multiLevelType w:val="singleLevel"/>
     <w:tmpl w:val="26EC102B"/>
@@ -5452,7 +5794,7 @@
       </w:pPr>
     </w:lvl>
   </w:abstractNum>
-  <w:abstractNum w:abstractNumId="26">
+  <w:abstractNum w:abstractNumId="29">
     <w:nsid w:val="27D180AE"/>
     <w:multiLevelType w:val="singleLevel"/>
     <w:tmpl w:val="27D180AE"/>
@@ -5468,7 +5810,7 @@
       </w:pPr>
     </w:lvl>
   </w:abstractNum>
-  <w:abstractNum w:abstractNumId="27">
+  <w:abstractNum w:abstractNumId="30">
     <w:nsid w:val="34FEBDCD"/>
     <w:multiLevelType w:val="singleLevel"/>
     <w:tmpl w:val="34FEBDCD"/>
@@ -5484,7 +5826,7 @@
       </w:pPr>
     </w:lvl>
   </w:abstractNum>
-  <w:abstractNum w:abstractNumId="28">
+  <w:abstractNum w:abstractNumId="31">
     <w:nsid w:val="375CF7D9"/>
     <w:multiLevelType w:val="singleLevel"/>
     <w:tmpl w:val="375CF7D9"/>
@@ -5500,7 +5842,7 @@
       </w:pPr>
     </w:lvl>
   </w:abstractNum>
-  <w:abstractNum w:abstractNumId="29">
+  <w:abstractNum w:abstractNumId="32">
     <w:nsid w:val="3AFF9A51"/>
     <w:multiLevelType w:val="singleLevel"/>
     <w:tmpl w:val="3AFF9A51"/>
@@ -5516,7 +5858,7 @@
       </w:pPr>
     </w:lvl>
   </w:abstractNum>
-  <w:abstractNum w:abstractNumId="30">
+  <w:abstractNum w:abstractNumId="33">
     <w:nsid w:val="3CDDF655"/>
     <w:multiLevelType w:val="singleLevel"/>
     <w:tmpl w:val="3CDDF655"/>
@@ -5532,7 +5874,7 @@
       </w:pPr>
     </w:lvl>
   </w:abstractNum>
-  <w:abstractNum w:abstractNumId="31">
+  <w:abstractNum w:abstractNumId="34">
     <w:nsid w:val="444EC698"/>
     <w:multiLevelType w:val="singleLevel"/>
     <w:tmpl w:val="444EC698"/>
@@ -5548,7 +5890,7 @@
       </w:pPr>
     </w:lvl>
   </w:abstractNum>
-  <w:abstractNum w:abstractNumId="32">
+  <w:abstractNum w:abstractNumId="35">
     <w:nsid w:val="56B1CD71"/>
     <w:multiLevelType w:val="singleLevel"/>
     <w:tmpl w:val="56B1CD71"/>
@@ -5564,7 +5906,7 @@
       </w:pPr>
     </w:lvl>
   </w:abstractNum>
-  <w:abstractNum w:abstractNumId="33">
+  <w:abstractNum w:abstractNumId="36">
     <w:nsid w:val="583FAD8B"/>
     <w:multiLevelType w:val="singleLevel"/>
     <w:tmpl w:val="583FAD8B"/>
@@ -5580,7 +5922,7 @@
       </w:pPr>
     </w:lvl>
   </w:abstractNum>
-  <w:abstractNum w:abstractNumId="34">
+  <w:abstractNum w:abstractNumId="37">
     <w:nsid w:val="5F971553"/>
     <w:multiLevelType w:val="singleLevel"/>
     <w:tmpl w:val="5F971553"/>
@@ -5592,7 +5934,7 @@
       <w:lvlJc w:val="left"/>
     </w:lvl>
   </w:abstractNum>
-  <w:abstractNum w:abstractNumId="35">
+  <w:abstractNum w:abstractNumId="38">
     <w:nsid w:val="64153C96"/>
     <w:multiLevelType w:val="singleLevel"/>
     <w:tmpl w:val="64153C96"/>
@@ -5608,7 +5950,7 @@
       </w:pPr>
     </w:lvl>
   </w:abstractNum>
-  <w:abstractNum w:abstractNumId="36">
+  <w:abstractNum w:abstractNumId="39">
     <w:nsid w:val="7C000F1C"/>
     <w:multiLevelType w:val="singleLevel"/>
     <w:tmpl w:val="7C000F1C"/>
@@ -5625,7 +5967,7 @@
       </w:rPr>
     </w:lvl>
   </w:abstractNum>
-  <w:abstractNum w:abstractNumId="37">
+  <w:abstractNum w:abstractNumId="40">
     <w:nsid w:val="7C806EFE"/>
     <w:multiLevelType w:val="singleLevel"/>
     <w:tmpl w:val="7C806EFE"/>
@@ -5641,7 +5983,7 @@
       </w:pPr>
     </w:lvl>
   </w:abstractNum>
-  <w:abstractNum w:abstractNumId="38">
+  <w:abstractNum w:abstractNumId="41">
     <w:nsid w:val="7D61CC8F"/>
     <w:multiLevelType w:val="singleLevel"/>
     <w:tmpl w:val="7D61CC8F"/>
@@ -5657,7 +5999,7 @@
       </w:pPr>
     </w:lvl>
   </w:abstractNum>
-  <w:abstractNum w:abstractNumId="39">
+  <w:abstractNum w:abstractNumId="42">
     <w:nsid w:val="7E4275EB"/>
     <w:multiLevelType w:val="singleLevel"/>
     <w:tmpl w:val="7E4275EB"/>
@@ -5674,22 +6016,22 @@
     </w:lvl>
   </w:abstractNum>
   <w:num w:numId="1">
-    <w:abstractNumId w:val="26"/>
+    <w:abstractNumId w:val="29"/>
   </w:num>
   <w:num w:numId="2">
     <w:abstractNumId w:val="2"/>
   </w:num>
   <w:num w:numId="3">
-    <w:abstractNumId w:val="19"/>
+    <w:abstractNumId w:val="21"/>
   </w:num>
   <w:num w:numId="4">
-    <w:abstractNumId w:val="16"/>
+    <w:abstractNumId w:val="17"/>
   </w:num>
   <w:num w:numId="5">
     <w:abstractNumId w:val="15"/>
   </w:num>
   <w:num w:numId="6">
-    <w:abstractNumId w:val="34"/>
+    <w:abstractNumId w:val="37"/>
   </w:num>
   <w:num w:numId="7">
     <w:abstractNumId w:val="8"/>
@@ -5698,7 +6040,7 @@
     <w:abstractNumId w:val="1"/>
   </w:num>
   <w:num w:numId="9">
-    <w:abstractNumId w:val="37"/>
+    <w:abstractNumId w:val="40"/>
   </w:num>
   <w:num w:numId="10">
     <w:abstractNumId w:val="12"/>
@@ -5707,37 +6049,37 @@
     <w:abstractNumId w:val="0"/>
   </w:num>
   <w:num w:numId="12">
-    <w:abstractNumId w:val="32"/>
+    <w:abstractNumId w:val="35"/>
   </w:num>
   <w:num w:numId="13">
-    <w:abstractNumId w:val="38"/>
+    <w:abstractNumId w:val="41"/>
   </w:num>
   <w:num w:numId="14">
-    <w:abstractNumId w:val="22"/>
+    <w:abstractNumId w:val="25"/>
   </w:num>
   <w:num w:numId="15">
-    <w:abstractNumId w:val="18"/>
+    <w:abstractNumId w:val="20"/>
   </w:num>
   <w:num w:numId="16">
     <w:abstractNumId w:val="11"/>
   </w:num>
   <w:num w:numId="17">
-    <w:abstractNumId w:val="28"/>
+    <w:abstractNumId w:val="31"/>
   </w:num>
   <w:num w:numId="18">
-    <w:abstractNumId w:val="30"/>
+    <w:abstractNumId w:val="33"/>
   </w:num>
   <w:num w:numId="19">
-    <w:abstractNumId w:val="23"/>
+    <w:abstractNumId w:val="26"/>
   </w:num>
   <w:num w:numId="20">
-    <w:abstractNumId w:val="33"/>
+    <w:abstractNumId w:val="36"/>
   </w:num>
   <w:num w:numId="21">
     <w:abstractNumId w:val="13"/>
   </w:num>
   <w:num w:numId="22">
-    <w:abstractNumId w:val="25"/>
+    <w:abstractNumId w:val="28"/>
   </w:num>
   <w:num w:numId="23">
     <w:abstractNumId w:val="6"/>
@@ -5746,13 +6088,13 @@
     <w:abstractNumId w:val="10"/>
   </w:num>
   <w:num w:numId="25">
-    <w:abstractNumId w:val="20"/>
+    <w:abstractNumId w:val="23"/>
   </w:num>
   <w:num w:numId="26">
-    <w:abstractNumId w:val="21"/>
+    <w:abstractNumId w:val="24"/>
   </w:num>
   <w:num w:numId="27">
-    <w:abstractNumId w:val="35"/>
+    <w:abstractNumId w:val="38"/>
   </w:num>
   <w:num w:numId="28">
     <w:abstractNumId w:val="5"/>
@@ -5761,37 +6103,46 @@
     <w:abstractNumId w:val="4"/>
   </w:num>
   <w:num w:numId="30">
-    <w:abstractNumId w:val="24"/>
+    <w:abstractNumId w:val="27"/>
   </w:num>
   <w:num w:numId="31">
     <w:abstractNumId w:val="9"/>
   </w:num>
   <w:num w:numId="32">
-    <w:abstractNumId w:val="17"/>
+    <w:abstractNumId w:val="18"/>
   </w:num>
   <w:num w:numId="33">
-    <w:abstractNumId w:val="27"/>
+    <w:abstractNumId w:val="30"/>
   </w:num>
   <w:num w:numId="34">
-    <w:abstractNumId w:val="36"/>
+    <w:abstractNumId w:val="39"/>
   </w:num>
   <w:num w:numId="35">
-    <w:abstractNumId w:val="31"/>
+    <w:abstractNumId w:val="34"/>
   </w:num>
   <w:num w:numId="36">
     <w:abstractNumId w:val="7"/>
   </w:num>
   <w:num w:numId="37">
-    <w:abstractNumId w:val="29"/>
+    <w:abstractNumId w:val="32"/>
   </w:num>
   <w:num w:numId="38">
     <w:abstractNumId w:val="14"/>
   </w:num>
   <w:num w:numId="39">
-    <w:abstractNumId w:val="39"/>
+    <w:abstractNumId w:val="42"/>
   </w:num>
   <w:num w:numId="40">
     <w:abstractNumId w:val="3"/>
+  </w:num>
+  <w:num w:numId="41">
+    <w:abstractNumId w:val="19"/>
+  </w:num>
+  <w:num w:numId="42">
+    <w:abstractNumId w:val="22"/>
+  </w:num>
+  <w:num w:numId="43">
+    <w:abstractNumId w:val="16"/>
   </w:num>
 </w:numbering>
 </file>

</xml_diff>

<commit_message>
add 139 and 86
</commit_message>
<xml_diff>
--- a/DataStructAndAlgorithm.docx
+++ b/DataStructAndAlgorithm.docx
@@ -5390,6 +5390,7 @@
     <w:p>
       <w:pPr>
         <w:numPr>
+          <w:ilvl w:val="0"/>
           <w:numId w:val="0"/>
         </w:numPr>
         <w:rPr>
@@ -5408,6 +5409,7 @@
     <w:p>
       <w:pPr>
         <w:numPr>
+          <w:ilvl w:val="0"/>
           <w:numId w:val="0"/>
         </w:numPr>
         <w:rPr>
@@ -5426,6 +5428,7 @@
     <w:p>
       <w:pPr>
         <w:numPr>
+          <w:ilvl w:val="0"/>
           <w:numId w:val="0"/>
         </w:numPr>
         <w:rPr>
@@ -5439,27 +5442,114 @@
           <w:lang w:val="en-US" w:eastAsia="zh-CN"/>
         </w:rPr>
         <w:t>解题思路：先找到第一个大于等于x的位置，随后遍历剩余的结点，将每一个小于x的值插入到该位置之前。还有一种简单的方法，将小于x的放入small链表，大于等于的放入big链表，最后将它们连接上即可。</w:t>
+      </w:r>
+    </w:p>
+    <w:p>
+      <w:pPr>
+        <w:numPr>
+          <w:ilvl w:val="0"/>
+          <w:numId w:val="0"/>
+        </w:numPr>
+        <w:rPr>
+          <w:rFonts w:hint="eastAsia"/>
+          <w:lang w:val="en-US" w:eastAsia="zh-CN"/>
+        </w:rPr>
+      </w:pPr>
+      <w:r>
+        <w:rPr>
+          <w:rFonts w:hint="eastAsia"/>
+          <w:lang w:val="en-US" w:eastAsia="zh-CN"/>
+        </w:rPr>
+        <w:t xml:space="preserve"> </w:t>
+      </w:r>
+    </w:p>
+    <w:p>
+      <w:pPr>
+        <w:numPr>
+          <w:ilvl w:val="0"/>
+          <w:numId w:val="0"/>
+        </w:numPr>
+        <w:ind w:leftChars="0"/>
+        <w:rPr>
+          <w:rFonts w:hint="eastAsia"/>
+          <w:lang w:val="en-US" w:eastAsia="zh-CN"/>
+        </w:rPr>
+      </w:pPr>
+      <w:r>
+        <w:rPr>
+          <w:rFonts w:hint="eastAsia"/>
+          <w:lang w:val="en-US" w:eastAsia="zh-CN"/>
+        </w:rPr>
+        <w:t>72.编辑距离</w:t>
+      </w:r>
+    </w:p>
+    <w:p>
+      <w:pPr>
+        <w:numPr>
+          <w:ilvl w:val="0"/>
+          <w:numId w:val="0"/>
+        </w:numPr>
+        <w:ind w:leftChars="0"/>
+        <w:rPr>
+          <w:rFonts w:hint="eastAsia"/>
+          <w:lang w:val="en-US" w:eastAsia="zh-CN"/>
+        </w:rPr>
+      </w:pPr>
+      <w:r>
+        <w:rPr>
+          <w:rFonts w:hint="eastAsia"/>
+          <w:lang w:val="en-US" w:eastAsia="zh-CN"/>
+        </w:rPr>
+        <w:t>题目信息：给你两个单词 word1和word2，请返回将word1转换成word2所使用的最少操作数。你可以对一个单词进行如下三种操作：插入一个字符，删除一个字符，替换一个字符</w:t>
+      </w:r>
+    </w:p>
+    <w:p>
+      <w:pPr>
+        <w:numPr>
+          <w:ilvl w:val="0"/>
+          <w:numId w:val="0"/>
+        </w:numPr>
+        <w:ind w:leftChars="0"/>
+        <w:rPr>
+          <w:rFonts w:hint="eastAsia"/>
+          <w:lang w:val="en-US" w:eastAsia="zh-CN"/>
+        </w:rPr>
+      </w:pPr>
+      <w:r>
+        <w:rPr>
+          <w:rFonts w:hint="eastAsia"/>
+          <w:lang w:val="en-US" w:eastAsia="zh-CN"/>
+        </w:rPr>
+        <w:t>考察知识点：字符串、动态规划</w:t>
+      </w:r>
+    </w:p>
+    <w:p>
+      <w:pPr>
+        <w:numPr>
+          <w:ilvl w:val="0"/>
+          <w:numId w:val="0"/>
+        </w:numPr>
+        <w:ind w:leftChars="0"/>
+        <w:rPr>
+          <w:rFonts w:hint="default"/>
+          <w:lang w:val="en-US" w:eastAsia="zh-CN"/>
+        </w:rPr>
+      </w:pPr>
+      <w:r>
+        <w:rPr>
+          <w:rFonts w:hint="eastAsia"/>
+          <w:lang w:val="en-US" w:eastAsia="zh-CN"/>
+        </w:rPr>
+        <w:t>解题思路：没有思路的一题，看题解学习一下。动态规划的方法，定义dp数组二维，第一个维度是word1的size+1，第二个维度是word2的size+1，dp[i][j]代表word1中到i的字符串转换成word2中到j的字符串搜需要的操作数。之所以在size上加1是考虑了空字符，即word1和word2前均加入空字符。第一行每一个元素表示空字符转换为word2的每个字串需要的操作数，第一列表示word1中的每个字串转换为空字符需要的操作数。动态规划的状态转换关系，对于遍历到的当前i和j，若word1[i]==word2[j]则dp[i][j] = dp[i-1][j-1]+1,若word1[i]!=word2[j]，考虑可做的操作为替换、删除、插入，分别对应dp[i-1][j-1]+1,dp[i-1][j]+1,dp[i][j-1]+1，将它们之间的最小值赋值给dp[i][j]即可。最后返回dp[end][end]。（注意代码中应该是word1[i-1]==word2[j-1]，因为i和j的范围是1到len</w:t>
       </w:r>
       <w:bookmarkStart w:id="0" w:name="_GoBack"/>
       <w:bookmarkEnd w:id="0"/>
-    </w:p>
-    <w:p>
-      <w:pPr>
-        <w:numPr>
-          <w:ilvl w:val="0"/>
-          <w:numId w:val="0"/>
-        </w:numPr>
-        <w:rPr>
-          <w:rFonts w:hint="default"/>
-          <w:lang w:val="en-US" w:eastAsia="zh-CN"/>
-        </w:rPr>
-      </w:pPr>
-      <w:r>
-        <w:rPr>
-          <w:rFonts w:hint="eastAsia"/>
-          <w:lang w:val="en-US" w:eastAsia="zh-CN"/>
-        </w:rPr>
-        <w:t xml:space="preserve"> </w:t>
+      <w:r>
+        <w:rPr>
+          <w:rFonts w:hint="eastAsia"/>
+          <w:lang w:val="en-US" w:eastAsia="zh-CN"/>
+        </w:rPr>
+        <w:t>）</w:t>
       </w:r>
     </w:p>
     <w:sectPr>

</xml_diff>

<commit_message>
add 1 and 2,part of 4
</commit_message>
<xml_diff>
--- a/DataStructAndAlgorithm.docx
+++ b/DataStructAndAlgorithm.docx
@@ -5531,26 +5531,308 @@
         </w:numPr>
         <w:ind w:leftChars="0"/>
         <w:rPr>
-          <w:rFonts w:hint="default"/>
-          <w:lang w:val="en-US" w:eastAsia="zh-CN"/>
-        </w:rPr>
-      </w:pPr>
-      <w:r>
-        <w:rPr>
-          <w:rFonts w:hint="eastAsia"/>
-          <w:lang w:val="en-US" w:eastAsia="zh-CN"/>
-        </w:rPr>
-        <w:t>解题思路：没有思路的一题，看题解学习一下。动态规划的方法，定义dp数组二维，第一个维度是word1的size+1，第二个维度是word2的size+1，dp[i][j]代表word1中到i的字符串转换成word2中到j的字符串搜需要的操作数。之所以在size上加1是考虑了空字符，即word1和word2前均加入空字符。第一行每一个元素表示空字符转换为word2的每个字串需要的操作数，第一列表示word1中的每个字串转换为空字符需要的操作数。动态规划的状态转换关系，对于遍历到的当前i和j，若word1[i]==word2[j]则dp[i][j] = dp[i-1][j-1]+1,若word1[i]!=word2[j]，考虑可做的操作为替换、删除、插入，分别对应dp[i-1][j-1]+1,dp[i-1][j]+1,dp[i][j-1]+1，将它们之间的最小值赋值给dp[i][j]即可。最后返回dp[end][end]。（注意代码中应该是word1[i-1]==word2[j-1]，因为i和j的范围是1到len</w:t>
+          <w:rFonts w:hint="eastAsia"/>
+          <w:lang w:val="en-US" w:eastAsia="zh-CN"/>
+        </w:rPr>
+      </w:pPr>
+      <w:r>
+        <w:rPr>
+          <w:rFonts w:hint="eastAsia"/>
+          <w:lang w:val="en-US" w:eastAsia="zh-CN"/>
+        </w:rPr>
+        <w:t>解题思路：没有思路的一题，看题解学习一下。动态规划的方法，定义dp数组二维，第一个维度是word1的size+1，第二个维度是word2的size+1，dp[i][j]代表word1中到i的字符串转换成word2中到j的字符串搜需要的操作数。之所以在size上加1是考虑了空字符，即word1和word2前均加入空字符。第一行每一个元素表示空字符转换为word2的每个字串需要的操作数，第一列表示word1中的每个字串转换为空字符需要的操作数。动态规划的状态转换关系，对于遍历到的当前i和j，若word1[i]==word2[j]则dp[i][j] = dp[i-1][j-1]+1,若word1[i]!=word2[j]，考虑可做的操作为替换、删除、插入，分别对应dp[i-1][j-1]+1,dp[i-1][j]+1,dp[i][j-1]+1，将它们之间的最小值赋值给dp[i][j]即可。最后返回dp[end][end]。（注意代码中应该是word1[i-1]==word2[j-1]，因为i和j的范围是1到len）</w:t>
+      </w:r>
+    </w:p>
+    <w:p>
+      <w:pPr>
+        <w:numPr>
+          <w:ilvl w:val="0"/>
+          <w:numId w:val="0"/>
+        </w:numPr>
+        <w:ind w:leftChars="0"/>
+        <w:rPr>
+          <w:rFonts w:hint="eastAsia"/>
+          <w:lang w:val="en-US" w:eastAsia="zh-CN"/>
+        </w:rPr>
+      </w:pPr>
+    </w:p>
+    <w:p>
+      <w:pPr>
+        <w:numPr>
+          <w:ilvl w:val="0"/>
+          <w:numId w:val="0"/>
+        </w:numPr>
+        <w:ind w:leftChars="0"/>
+        <w:rPr>
+          <w:rFonts w:hint="eastAsia"/>
+          <w:lang w:val="en-US" w:eastAsia="zh-CN"/>
+        </w:rPr>
+      </w:pPr>
+      <w:r>
+        <w:rPr>
+          <w:rFonts w:hint="eastAsia"/>
+          <w:lang w:val="en-US" w:eastAsia="zh-CN"/>
+        </w:rPr>
+        <w:t>接下来在继续47道例题</w:t>
+      </w:r>
+    </w:p>
+    <w:p>
+      <w:pPr>
+        <w:numPr>
+          <w:ilvl w:val="0"/>
+          <w:numId w:val="46"/>
+        </w:numPr>
+        <w:ind w:leftChars="0"/>
+        <w:rPr>
+          <w:rFonts w:hint="eastAsia"/>
+          <w:lang w:val="en-US" w:eastAsia="zh-CN"/>
+        </w:rPr>
+      </w:pPr>
+      <w:r>
+        <w:rPr>
+          <w:rFonts w:hint="eastAsia"/>
+          <w:lang w:val="en-US" w:eastAsia="zh-CN"/>
+        </w:rPr>
+        <w:t>两数之和</w:t>
+      </w:r>
+    </w:p>
+    <w:p>
+      <w:pPr>
+        <w:numPr>
+          <w:numId w:val="0"/>
+        </w:numPr>
+        <w:rPr>
+          <w:rFonts w:hint="eastAsia"/>
+          <w:lang w:val="en-US" w:eastAsia="zh-CN"/>
+        </w:rPr>
+      </w:pPr>
+      <w:r>
+        <w:rPr>
+          <w:rFonts w:hint="eastAsia"/>
+          <w:lang w:val="en-US" w:eastAsia="zh-CN"/>
+        </w:rPr>
+        <w:t>题目信息：给定一个整数数组nums和一个整数目标值target，请你在该数组中找出和为目标值target的那两个整数，并返回它们的数组下标。你可以假设每种输入只会对应一个答案，并且你不能使用两次相同的元素。你可以按任意顺序返回答案。</w:t>
+      </w:r>
+    </w:p>
+    <w:p>
+      <w:pPr>
+        <w:numPr>
+          <w:numId w:val="0"/>
+        </w:numPr>
+        <w:rPr>
+          <w:rFonts w:hint="eastAsia"/>
+          <w:lang w:val="en-US" w:eastAsia="zh-CN"/>
+        </w:rPr>
+      </w:pPr>
+      <w:r>
+        <w:rPr>
+          <w:rFonts w:hint="eastAsia"/>
+          <w:lang w:val="en-US" w:eastAsia="zh-CN"/>
+        </w:rPr>
+        <w:t>考察知识点：数组、哈希表</w:t>
+      </w:r>
+    </w:p>
+    <w:p>
+      <w:pPr>
+        <w:numPr>
+          <w:numId w:val="0"/>
+        </w:numPr>
+        <w:rPr>
+          <w:rFonts w:hint="eastAsia"/>
+          <w:lang w:val="en-US" w:eastAsia="zh-CN"/>
+        </w:rPr>
+      </w:pPr>
+      <w:r>
+        <w:rPr>
+          <w:rFonts w:hint="eastAsia"/>
+          <w:lang w:val="en-US" w:eastAsia="zh-CN"/>
+        </w:rPr>
+        <w:t>解题思路：遍历一次数组，利用哈希表存储已经遍历的元素key为该元素的值，value为索引，找到的时候直接返回当前元素和哈希表中元素的索引即可。</w:t>
+      </w:r>
+    </w:p>
+    <w:p>
+      <w:pPr>
+        <w:numPr>
+          <w:numId w:val="0"/>
+        </w:numPr>
+        <w:rPr>
+          <w:rFonts w:hint="eastAsia"/>
+          <w:lang w:val="en-US" w:eastAsia="zh-CN"/>
+        </w:rPr>
+      </w:pPr>
+    </w:p>
+    <w:p>
+      <w:pPr>
+        <w:numPr>
+          <w:ilvl w:val="0"/>
+          <w:numId w:val="46"/>
+        </w:numPr>
+        <w:ind w:left="0" w:leftChars="0" w:firstLine="0" w:firstLineChars="0"/>
+        <w:rPr>
+          <w:rFonts w:hint="eastAsia"/>
+          <w:lang w:val="en-US" w:eastAsia="zh-CN"/>
+        </w:rPr>
+      </w:pPr>
+      <w:r>
+        <w:rPr>
+          <w:rFonts w:hint="eastAsia"/>
+          <w:lang w:val="en-US" w:eastAsia="zh-CN"/>
+        </w:rPr>
+        <w:t>两数相加</w:t>
+      </w:r>
+    </w:p>
+    <w:p>
+      <w:pPr>
+        <w:numPr>
+          <w:numId w:val="0"/>
+        </w:numPr>
+        <w:ind w:leftChars="0"/>
+        <w:rPr>
+          <w:rFonts w:hint="eastAsia"/>
+          <w:lang w:val="en-US" w:eastAsia="zh-CN"/>
+        </w:rPr>
+      </w:pPr>
+      <w:r>
+        <w:rPr>
+          <w:rFonts w:hint="eastAsia"/>
+          <w:lang w:val="en-US" w:eastAsia="zh-CN"/>
+        </w:rPr>
+        <w:t>题目信息：给你两个非空的链表，表示两个非负的整数。它们每位数字都是按照逆序的方式存储的，并且每个节点只能存储一位数字。请你将两个数相加，并以相同形式返回一个表示和的链表。你可以假设除了数字0之外，这两个数都不会以0开头。</w:t>
+      </w:r>
+    </w:p>
+    <w:p>
+      <w:pPr>
+        <w:numPr>
+          <w:numId w:val="0"/>
+        </w:numPr>
+        <w:ind w:leftChars="0"/>
+        <w:rPr>
+          <w:rFonts w:hint="default"/>
+          <w:lang w:val="en-US" w:eastAsia="zh-CN"/>
+        </w:rPr>
+      </w:pPr>
+      <w:r>
+        <w:rPr>
+          <w:rFonts w:hint="eastAsia"/>
+          <w:lang w:val="en-US" w:eastAsia="zh-CN"/>
+        </w:rPr>
+        <w:t>考察知识点：递归、链表、数学</w:t>
+      </w:r>
+    </w:p>
+    <w:p>
+      <w:pPr>
+        <w:numPr>
+          <w:numId w:val="0"/>
+        </w:numPr>
+        <w:ind w:leftChars="0"/>
+        <w:rPr>
+          <w:rFonts w:hint="default"/>
+          <w:lang w:val="en-US" w:eastAsia="zh-CN"/>
+        </w:rPr>
+      </w:pPr>
+      <w:r>
+        <w:rPr>
+          <w:rFonts w:hint="eastAsia"/>
+          <w:lang w:val="en-US" w:eastAsia="zh-CN"/>
+        </w:rPr>
+        <w:t>解题思路：遍历两个数，进位c初始为0，sum初始为0，当两个数存在非空结点的时候，更新计算sum和c，然后将sum连接到result后，最后需要判断c是否为1加入到result。</w:t>
+      </w:r>
+    </w:p>
+    <w:p>
+      <w:pPr>
+        <w:numPr>
+          <w:numId w:val="0"/>
+        </w:numPr>
+        <w:rPr>
+          <w:rFonts w:hint="eastAsia"/>
+          <w:lang w:val="en-US" w:eastAsia="zh-CN"/>
+        </w:rPr>
+      </w:pPr>
+    </w:p>
+    <w:p>
+      <w:pPr>
+        <w:numPr>
+          <w:numId w:val="0"/>
+        </w:numPr>
+        <w:ind w:leftChars="0"/>
+        <w:rPr>
+          <w:rFonts w:hint="default"/>
+          <w:lang w:val="en-US" w:eastAsia="zh-CN"/>
+        </w:rPr>
+      </w:pPr>
+      <w:r>
+        <w:rPr>
+          <w:rFonts w:hint="eastAsia"/>
+          <w:lang w:val="en-US" w:eastAsia="zh-CN"/>
+        </w:rPr>
+        <w:t xml:space="preserve">4. </w:t>
+      </w:r>
+      <w:r>
+        <w:rPr>
+          <w:rFonts w:hint="default"/>
+          <w:lang w:val="en-US" w:eastAsia="zh-CN"/>
+        </w:rPr>
+        <w:t>寻找两个正序数组的中位数</w:t>
+      </w:r>
+    </w:p>
+    <w:p>
+      <w:pPr>
+        <w:numPr>
+          <w:numId w:val="0"/>
+        </w:numPr>
+        <w:ind w:leftChars="0"/>
+        <w:rPr>
+          <w:rFonts w:hint="eastAsia"/>
+          <w:lang w:val="en-US" w:eastAsia="zh-CN"/>
+        </w:rPr>
+      </w:pPr>
+      <w:r>
+        <w:rPr>
+          <w:rFonts w:hint="eastAsia"/>
+          <w:lang w:val="en-US" w:eastAsia="zh-CN"/>
+        </w:rPr>
+        <w:t>题目信息：给定两个大小分别为m和n的正序（从小到大）数组nums1和nums2。请你找出并返回这两个正序数组的中位数。算法的时间复杂度应该为O(log (m+n))。</w:t>
+      </w:r>
+    </w:p>
+    <w:p>
+      <w:pPr>
+        <w:numPr>
+          <w:numId w:val="0"/>
+        </w:numPr>
+        <w:ind w:leftChars="0"/>
+        <w:rPr>
+          <w:rFonts w:hint="default"/>
+          <w:lang w:val="en-US" w:eastAsia="zh-CN"/>
+        </w:rPr>
+      </w:pPr>
+      <w:r>
+        <w:rPr>
+          <w:rFonts w:hint="eastAsia"/>
+          <w:lang w:val="en-US" w:eastAsia="zh-CN"/>
+        </w:rPr>
+        <w:t>考察知识点：数组、二分查找、分治</w:t>
+      </w:r>
+    </w:p>
+    <w:p>
+      <w:pPr>
+        <w:numPr>
+          <w:numId w:val="0"/>
+        </w:numPr>
+        <w:ind w:leftChars="0"/>
+        <w:rPr>
+          <w:rFonts w:hint="default"/>
+          <w:lang w:val="en-US" w:eastAsia="zh-CN"/>
+        </w:rPr>
+      </w:pPr>
+      <w:r>
+        <w:rPr>
+          <w:rFonts w:hint="eastAsia"/>
+          <w:lang w:val="en-US" w:eastAsia="zh-CN"/>
+        </w:rPr>
+        <w:t>解题思路：从算法的时间复杂度要求可以看出暴力法是不满足的，需要采用二分查找的方法。暴力法是将两者合并，如果是奇数个选择中间的一个数，如果是偶数个选择中间的两个数的平均值。思考两个数组，如果一个数组的左边界大于另一个的右边界，则中位数是数值小的那个数组（m+n）/2个数，不够的在数值大的数组中取。如果一个数组的左边界小于另一个数组的右边界，则中位数是他们混合后的中间数值，中位数位置之前，两个数组中的数据满足这样的规律，num1中的right1大于num2中的left2，num2中的right2大于num1中left1.</w:t>
       </w:r>
       <w:bookmarkStart w:id="0" w:name="_GoBack"/>
       <w:bookmarkEnd w:id="0"/>
-      <w:r>
-        <w:rPr>
-          <w:rFonts w:hint="eastAsia"/>
-          <w:lang w:val="en-US" w:eastAsia="zh-CN"/>
-        </w:rPr>
-        <w:t>）</w:t>
-      </w:r>
     </w:p>
     <w:sectPr>
       <w:pgSz w:w="11906" w:h="16838"/>
@@ -5869,6 +6151,22 @@
     </w:lvl>
   </w:abstractNum>
   <w:abstractNum w:abstractNumId="19">
+    <w:nsid w:val="F712C6F1"/>
+    <w:multiLevelType w:val="singleLevel"/>
+    <w:tmpl w:val="F712C6F1"/>
+    <w:lvl w:ilvl="0" w:tentative="0">
+      <w:start w:val="1"/>
+      <w:numFmt w:val="decimal"/>
+      <w:lvlText w:val="%1."/>
+      <w:lvlJc w:val="left"/>
+      <w:pPr>
+        <w:tabs>
+          <w:tab w:val="left" w:pos="312"/>
+        </w:tabs>
+      </w:pPr>
+    </w:lvl>
+  </w:abstractNum>
+  <w:abstractNum w:abstractNumId="20">
     <w:nsid w:val="FABB12CC"/>
     <w:multiLevelType w:val="singleLevel"/>
     <w:tmpl w:val="FABB12CC"/>
@@ -5884,7 +6182,7 @@
       </w:pPr>
     </w:lvl>
   </w:abstractNum>
-  <w:abstractNum w:abstractNumId="20">
+  <w:abstractNum w:abstractNumId="21">
     <w:nsid w:val="FAF665A4"/>
     <w:multiLevelType w:val="singleLevel"/>
     <w:tmpl w:val="FAF665A4"/>
@@ -5896,7 +6194,7 @@
       <w:lvlJc w:val="left"/>
     </w:lvl>
   </w:abstractNum>
-  <w:abstractNum w:abstractNumId="21">
+  <w:abstractNum w:abstractNumId="22">
     <w:nsid w:val="FD25B833"/>
     <w:multiLevelType w:val="singleLevel"/>
     <w:tmpl w:val="FD25B833"/>
@@ -5912,7 +6210,7 @@
       </w:pPr>
     </w:lvl>
   </w:abstractNum>
-  <w:abstractNum w:abstractNumId="22">
+  <w:abstractNum w:abstractNumId="23">
     <w:nsid w:val="031C7CFC"/>
     <w:multiLevelType w:val="singleLevel"/>
     <w:tmpl w:val="031C7CFC"/>
@@ -5928,7 +6226,7 @@
       </w:pPr>
     </w:lvl>
   </w:abstractNum>
-  <w:abstractNum w:abstractNumId="23">
+  <w:abstractNum w:abstractNumId="24">
     <w:nsid w:val="04B77B41"/>
     <w:multiLevelType w:val="singleLevel"/>
     <w:tmpl w:val="04B77B41"/>
@@ -5944,7 +6242,7 @@
       </w:pPr>
     </w:lvl>
   </w:abstractNum>
-  <w:abstractNum w:abstractNumId="24">
+  <w:abstractNum w:abstractNumId="25">
     <w:nsid w:val="099296A8"/>
     <w:multiLevelType w:val="singleLevel"/>
     <w:tmpl w:val="099296A8"/>
@@ -5960,7 +6258,7 @@
       </w:pPr>
     </w:lvl>
   </w:abstractNum>
-  <w:abstractNum w:abstractNumId="25">
+  <w:abstractNum w:abstractNumId="26">
     <w:nsid w:val="0FCA3116"/>
     <w:multiLevelType w:val="singleLevel"/>
     <w:tmpl w:val="0FCA3116"/>
@@ -5976,7 +6274,7 @@
       </w:pPr>
     </w:lvl>
   </w:abstractNum>
-  <w:abstractNum w:abstractNumId="26">
+  <w:abstractNum w:abstractNumId="27">
     <w:nsid w:val="15AC8910"/>
     <w:multiLevelType w:val="singleLevel"/>
     <w:tmpl w:val="15AC8910"/>
@@ -5992,7 +6290,7 @@
       </w:pPr>
     </w:lvl>
   </w:abstractNum>
-  <w:abstractNum w:abstractNumId="27">
+  <w:abstractNum w:abstractNumId="28">
     <w:nsid w:val="1B30CF64"/>
     <w:multiLevelType w:val="singleLevel"/>
     <w:tmpl w:val="1B30CF64"/>
@@ -6008,7 +6306,7 @@
       </w:pPr>
     </w:lvl>
   </w:abstractNum>
-  <w:abstractNum w:abstractNumId="28">
+  <w:abstractNum w:abstractNumId="29">
     <w:nsid w:val="1D95273C"/>
     <w:multiLevelType w:val="singleLevel"/>
     <w:tmpl w:val="1D95273C"/>
@@ -6024,7 +6322,7 @@
       </w:pPr>
     </w:lvl>
   </w:abstractNum>
-  <w:abstractNum w:abstractNumId="29">
+  <w:abstractNum w:abstractNumId="30">
     <w:nsid w:val="26EC102B"/>
     <w:multiLevelType w:val="singleLevel"/>
     <w:tmpl w:val="26EC102B"/>
@@ -6040,7 +6338,7 @@
       </w:pPr>
     </w:lvl>
   </w:abstractNum>
-  <w:abstractNum w:abstractNumId="30">
+  <w:abstractNum w:abstractNumId="31">
     <w:nsid w:val="27D180AE"/>
     <w:multiLevelType w:val="singleLevel"/>
     <w:tmpl w:val="27D180AE"/>
@@ -6056,7 +6354,7 @@
       </w:pPr>
     </w:lvl>
   </w:abstractNum>
-  <w:abstractNum w:abstractNumId="31">
+  <w:abstractNum w:abstractNumId="32">
     <w:nsid w:val="2C9A1EAF"/>
     <w:multiLevelType w:val="singleLevel"/>
     <w:tmpl w:val="2C9A1EAF"/>
@@ -6072,7 +6370,7 @@
       </w:pPr>
     </w:lvl>
   </w:abstractNum>
-  <w:abstractNum w:abstractNumId="32">
+  <w:abstractNum w:abstractNumId="33">
     <w:nsid w:val="34FEBDCD"/>
     <w:multiLevelType w:val="singleLevel"/>
     <w:tmpl w:val="34FEBDCD"/>
@@ -6088,7 +6386,7 @@
       </w:pPr>
     </w:lvl>
   </w:abstractNum>
-  <w:abstractNum w:abstractNumId="33">
+  <w:abstractNum w:abstractNumId="34">
     <w:nsid w:val="375CF7D9"/>
     <w:multiLevelType w:val="singleLevel"/>
     <w:tmpl w:val="375CF7D9"/>
@@ -6104,7 +6402,7 @@
       </w:pPr>
     </w:lvl>
   </w:abstractNum>
-  <w:abstractNum w:abstractNumId="34">
+  <w:abstractNum w:abstractNumId="35">
     <w:nsid w:val="3AFF9A51"/>
     <w:multiLevelType w:val="singleLevel"/>
     <w:tmpl w:val="3AFF9A51"/>
@@ -6120,7 +6418,7 @@
       </w:pPr>
     </w:lvl>
   </w:abstractNum>
-  <w:abstractNum w:abstractNumId="35">
+  <w:abstractNum w:abstractNumId="36">
     <w:nsid w:val="3CDDF655"/>
     <w:multiLevelType w:val="singleLevel"/>
     <w:tmpl w:val="3CDDF655"/>
@@ -6136,7 +6434,7 @@
       </w:pPr>
     </w:lvl>
   </w:abstractNum>
-  <w:abstractNum w:abstractNumId="36">
+  <w:abstractNum w:abstractNumId="37">
     <w:nsid w:val="444EC698"/>
     <w:multiLevelType w:val="singleLevel"/>
     <w:tmpl w:val="444EC698"/>
@@ -6152,7 +6450,7 @@
       </w:pPr>
     </w:lvl>
   </w:abstractNum>
-  <w:abstractNum w:abstractNumId="37">
+  <w:abstractNum w:abstractNumId="38">
     <w:nsid w:val="56B1CD71"/>
     <w:multiLevelType w:val="singleLevel"/>
     <w:tmpl w:val="56B1CD71"/>
@@ -6168,7 +6466,7 @@
       </w:pPr>
     </w:lvl>
   </w:abstractNum>
-  <w:abstractNum w:abstractNumId="38">
+  <w:abstractNum w:abstractNumId="39">
     <w:nsid w:val="583FAD8B"/>
     <w:multiLevelType w:val="singleLevel"/>
     <w:tmpl w:val="583FAD8B"/>
@@ -6184,7 +6482,7 @@
       </w:pPr>
     </w:lvl>
   </w:abstractNum>
-  <w:abstractNum w:abstractNumId="39">
+  <w:abstractNum w:abstractNumId="40">
     <w:nsid w:val="5F971553"/>
     <w:multiLevelType w:val="singleLevel"/>
     <w:tmpl w:val="5F971553"/>
@@ -6196,7 +6494,7 @@
       <w:lvlJc w:val="left"/>
     </w:lvl>
   </w:abstractNum>
-  <w:abstractNum w:abstractNumId="40">
+  <w:abstractNum w:abstractNumId="41">
     <w:nsid w:val="64153C96"/>
     <w:multiLevelType w:val="singleLevel"/>
     <w:tmpl w:val="64153C96"/>
@@ -6212,7 +6510,7 @@
       </w:pPr>
     </w:lvl>
   </w:abstractNum>
-  <w:abstractNum w:abstractNumId="41">
+  <w:abstractNum w:abstractNumId="42">
     <w:nsid w:val="7C000F1C"/>
     <w:multiLevelType w:val="singleLevel"/>
     <w:tmpl w:val="7C000F1C"/>
@@ -6229,7 +6527,7 @@
       </w:rPr>
     </w:lvl>
   </w:abstractNum>
-  <w:abstractNum w:abstractNumId="42">
+  <w:abstractNum w:abstractNumId="43">
     <w:nsid w:val="7C806EFE"/>
     <w:multiLevelType w:val="singleLevel"/>
     <w:tmpl w:val="7C806EFE"/>
@@ -6245,7 +6543,7 @@
       </w:pPr>
     </w:lvl>
   </w:abstractNum>
-  <w:abstractNum w:abstractNumId="43">
+  <w:abstractNum w:abstractNumId="44">
     <w:nsid w:val="7D61CC8F"/>
     <w:multiLevelType w:val="singleLevel"/>
     <w:tmpl w:val="7D61CC8F"/>
@@ -6261,7 +6559,7 @@
       </w:pPr>
     </w:lvl>
   </w:abstractNum>
-  <w:abstractNum w:abstractNumId="44">
+  <w:abstractNum w:abstractNumId="45">
     <w:nsid w:val="7E4275EB"/>
     <w:multiLevelType w:val="singleLevel"/>
     <w:tmpl w:val="7E4275EB"/>
@@ -6278,13 +6576,13 @@
     </w:lvl>
   </w:abstractNum>
   <w:num w:numId="1">
-    <w:abstractNumId w:val="30"/>
+    <w:abstractNumId w:val="31"/>
   </w:num>
   <w:num w:numId="2">
     <w:abstractNumId w:val="2"/>
   </w:num>
   <w:num w:numId="3">
-    <w:abstractNumId w:val="22"/>
+    <w:abstractNumId w:val="23"/>
   </w:num>
   <w:num w:numId="4">
     <w:abstractNumId w:val="18"/>
@@ -6293,7 +6591,7 @@
     <w:abstractNumId w:val="16"/>
   </w:num>
   <w:num w:numId="6">
-    <w:abstractNumId w:val="39"/>
+    <w:abstractNumId w:val="40"/>
   </w:num>
   <w:num w:numId="7">
     <w:abstractNumId w:val="8"/>
@@ -6302,7 +6600,7 @@
     <w:abstractNumId w:val="1"/>
   </w:num>
   <w:num w:numId="9">
-    <w:abstractNumId w:val="42"/>
+    <w:abstractNumId w:val="43"/>
   </w:num>
   <w:num w:numId="10">
     <w:abstractNumId w:val="13"/>
@@ -6311,37 +6609,37 @@
     <w:abstractNumId w:val="0"/>
   </w:num>
   <w:num w:numId="12">
-    <w:abstractNumId w:val="37"/>
+    <w:abstractNumId w:val="38"/>
   </w:num>
   <w:num w:numId="13">
-    <w:abstractNumId w:val="43"/>
+    <w:abstractNumId w:val="44"/>
   </w:num>
   <w:num w:numId="14">
-    <w:abstractNumId w:val="26"/>
+    <w:abstractNumId w:val="27"/>
   </w:num>
   <w:num w:numId="15">
-    <w:abstractNumId w:val="21"/>
+    <w:abstractNumId w:val="22"/>
   </w:num>
   <w:num w:numId="16">
     <w:abstractNumId w:val="12"/>
   </w:num>
   <w:num w:numId="17">
-    <w:abstractNumId w:val="33"/>
+    <w:abstractNumId w:val="34"/>
   </w:num>
   <w:num w:numId="18">
-    <w:abstractNumId w:val="35"/>
+    <w:abstractNumId w:val="36"/>
   </w:num>
   <w:num w:numId="19">
-    <w:abstractNumId w:val="27"/>
+    <w:abstractNumId w:val="28"/>
   </w:num>
   <w:num w:numId="20">
-    <w:abstractNumId w:val="38"/>
+    <w:abstractNumId w:val="39"/>
   </w:num>
   <w:num w:numId="21">
     <w:abstractNumId w:val="14"/>
   </w:num>
   <w:num w:numId="22">
-    <w:abstractNumId w:val="29"/>
+    <w:abstractNumId w:val="30"/>
   </w:num>
   <w:num w:numId="23">
     <w:abstractNumId w:val="6"/>
@@ -6350,13 +6648,13 @@
     <w:abstractNumId w:val="11"/>
   </w:num>
   <w:num w:numId="25">
-    <w:abstractNumId w:val="24"/>
+    <w:abstractNumId w:val="25"/>
   </w:num>
   <w:num w:numId="26">
-    <w:abstractNumId w:val="25"/>
+    <w:abstractNumId w:val="26"/>
   </w:num>
   <w:num w:numId="27">
-    <w:abstractNumId w:val="40"/>
+    <w:abstractNumId w:val="41"/>
   </w:num>
   <w:num w:numId="28">
     <w:abstractNumId w:val="5"/>
@@ -6365,43 +6663,43 @@
     <w:abstractNumId w:val="4"/>
   </w:num>
   <w:num w:numId="30">
-    <w:abstractNumId w:val="28"/>
+    <w:abstractNumId w:val="29"/>
   </w:num>
   <w:num w:numId="31">
     <w:abstractNumId w:val="10"/>
   </w:num>
   <w:num w:numId="32">
-    <w:abstractNumId w:val="19"/>
+    <w:abstractNumId w:val="20"/>
   </w:num>
   <w:num w:numId="33">
-    <w:abstractNumId w:val="32"/>
+    <w:abstractNumId w:val="33"/>
   </w:num>
   <w:num w:numId="34">
-    <w:abstractNumId w:val="41"/>
+    <w:abstractNumId w:val="42"/>
   </w:num>
   <w:num w:numId="35">
-    <w:abstractNumId w:val="36"/>
+    <w:abstractNumId w:val="37"/>
   </w:num>
   <w:num w:numId="36">
     <w:abstractNumId w:val="7"/>
   </w:num>
   <w:num w:numId="37">
-    <w:abstractNumId w:val="34"/>
+    <w:abstractNumId w:val="35"/>
   </w:num>
   <w:num w:numId="38">
     <w:abstractNumId w:val="15"/>
   </w:num>
   <w:num w:numId="39">
-    <w:abstractNumId w:val="44"/>
+    <w:abstractNumId w:val="45"/>
   </w:num>
   <w:num w:numId="40">
     <w:abstractNumId w:val="3"/>
   </w:num>
   <w:num w:numId="41">
-    <w:abstractNumId w:val="20"/>
+    <w:abstractNumId w:val="21"/>
   </w:num>
   <w:num w:numId="42">
-    <w:abstractNumId w:val="23"/>
+    <w:abstractNumId w:val="24"/>
   </w:num>
   <w:num w:numId="43">
     <w:abstractNumId w:val="17"/>
@@ -6410,7 +6708,10 @@
     <w:abstractNumId w:val="9"/>
   </w:num>
   <w:num w:numId="45">
-    <w:abstractNumId w:val="31"/>
+    <w:abstractNumId w:val="32"/>
+  </w:num>
+  <w:num w:numId="46">
+    <w:abstractNumId w:val="19"/>
   </w:num>
 </w:numbering>
 </file>

</xml_diff>

<commit_message>
add 5 and 15
</commit_message>
<xml_diff>
--- a/DataStructAndAlgorithm.docx
+++ b/DataStructAndAlgorithm.docx
@@ -5832,7 +5832,7 @@
         </w:numPr>
         <w:ind w:leftChars="0"/>
         <w:rPr>
-          <w:rFonts w:hint="default"/>
+          <w:rFonts w:hint="eastAsia"/>
           <w:lang w:val="en-US" w:eastAsia="zh-CN"/>
         </w:rPr>
       </w:pPr>
@@ -5842,6 +5842,184 @@
           <w:lang w:val="en-US" w:eastAsia="zh-CN"/>
         </w:rPr>
         <w:t>解题思路：从算法的时间复杂度要求可以看出暴力法是不满足的，需要采用二分查找的方法。暴力法是将两者合并，如果是奇数个选择中间的一个数，如果是偶数个选择中间的两个数的平均值。思考两个数组，如果一个数组的左边界大于另一个的右边界，则中位数是数值小的那个数组（m+n）/2个数，不够的在数值大的数组中取。如果一个数组的左边界小于另一个数组的右边界，则中位数是他们混合后的中间数值，中位数位置之前，两个数组中的数据满足这样的规律，num1中的right1大于num2中的left2，num2中的right2大于num1中left1.根据这样的规律，看到一个题解的思路是固定值找出前一半数，不固定的是在两个数组中切割下来的部分，在短的数组中二分查找即短数组切位置二分，长数组用固定值减去它，根据前面的关系来判断lo和hi的移动，right1&lt;left2则lo在mid上加一，left1&gt;right2则hi在mid上减1；为了统一奇数个和偶数个的区别，虚拟将所有数的前后插入字符，数据索引号增加一倍。</w:t>
+      </w:r>
+    </w:p>
+    <w:p>
+      <w:pPr>
+        <w:numPr>
+          <w:ilvl w:val="0"/>
+          <w:numId w:val="0"/>
+        </w:numPr>
+        <w:ind w:leftChars="0"/>
+        <w:rPr>
+          <w:rFonts w:hint="eastAsia"/>
+          <w:lang w:val="en-US" w:eastAsia="zh-CN"/>
+        </w:rPr>
+      </w:pPr>
+    </w:p>
+    <w:p>
+      <w:pPr>
+        <w:numPr>
+          <w:numId w:val="0"/>
+        </w:numPr>
+        <w:ind w:leftChars="0"/>
+        <w:rPr>
+          <w:rFonts w:hint="eastAsia"/>
+          <w:lang w:val="en-US" w:eastAsia="zh-CN"/>
+        </w:rPr>
+      </w:pPr>
+      <w:r>
+        <w:rPr>
+          <w:rFonts w:hint="eastAsia"/>
+          <w:lang w:val="en-US" w:eastAsia="zh-CN"/>
+        </w:rPr>
+        <w:t>5.最长回文字串</w:t>
+      </w:r>
+    </w:p>
+    <w:p>
+      <w:pPr>
+        <w:numPr>
+          <w:numId w:val="0"/>
+        </w:numPr>
+        <w:ind w:leftChars="0"/>
+        <w:rPr>
+          <w:rFonts w:hint="eastAsia"/>
+          <w:lang w:val="en-US" w:eastAsia="zh-CN"/>
+        </w:rPr>
+      </w:pPr>
+      <w:r>
+        <w:rPr>
+          <w:rFonts w:hint="eastAsia"/>
+          <w:lang w:val="en-US" w:eastAsia="zh-CN"/>
+        </w:rPr>
+        <w:t xml:space="preserve">题目信息：给你一个字符串s，找到s中最长的回文子串。 </w:t>
+      </w:r>
+    </w:p>
+    <w:p>
+      <w:pPr>
+        <w:numPr>
+          <w:numId w:val="0"/>
+        </w:numPr>
+        <w:ind w:leftChars="0"/>
+        <w:rPr>
+          <w:rFonts w:hint="default"/>
+          <w:lang w:val="en-US" w:eastAsia="zh-CN"/>
+        </w:rPr>
+      </w:pPr>
+      <w:r>
+        <w:rPr>
+          <w:rFonts w:hint="eastAsia"/>
+          <w:lang w:val="en-US" w:eastAsia="zh-CN"/>
+        </w:rPr>
+        <w:t>考察知识点：双指针、字符串、动态规划</w:t>
+      </w:r>
+    </w:p>
+    <w:p>
+      <w:pPr>
+        <w:numPr>
+          <w:numId w:val="0"/>
+        </w:numPr>
+        <w:ind w:leftChars="0"/>
+        <w:rPr>
+          <w:rFonts w:hint="eastAsia"/>
+          <w:lang w:val="en-US" w:eastAsia="zh-CN"/>
+        </w:rPr>
+      </w:pPr>
+      <w:r>
+        <w:rPr>
+          <w:rFonts w:hint="eastAsia"/>
+          <w:lang w:val="en-US" w:eastAsia="zh-CN"/>
+        </w:rPr>
+        <w:t>解题思路：回文串指的是正向和反向读都是一样的字符串，所以判断字符串是否为回文串需要用双指针。在动态规划方法中定义dp数组为二维的其中dp[i][j]表示i到j这一闭区间内的字符串是否为回文串，这里注意j一定是大于或等于i的，当j-i &lt;3的情况下dp[i][j]是否为回文串取决于s[i]和s[j]是否相等。其他时候dp[i][j]还取决于dp[i+1][j-1]。画出二维的格子图，可以知道我们需要按列去写dp数组。</w:t>
+      </w:r>
+    </w:p>
+    <w:p>
+      <w:pPr>
+        <w:numPr>
+          <w:numId w:val="0"/>
+        </w:numPr>
+        <w:ind w:leftChars="0"/>
+        <w:rPr>
+          <w:rFonts w:hint="eastAsia"/>
+          <w:lang w:val="en-US" w:eastAsia="zh-CN"/>
+        </w:rPr>
+      </w:pPr>
+    </w:p>
+    <w:p>
+      <w:pPr>
+        <w:numPr>
+          <w:ilvl w:val="0"/>
+          <w:numId w:val="6"/>
+        </w:numPr>
+        <w:ind w:left="0" w:leftChars="0" w:firstLine="0" w:firstLineChars="0"/>
+        <w:rPr>
+          <w:rFonts w:hint="eastAsia"/>
+          <w:lang w:val="en-US" w:eastAsia="zh-CN"/>
+        </w:rPr>
+      </w:pPr>
+      <w:r>
+        <w:rPr>
+          <w:rFonts w:hint="eastAsia"/>
+          <w:lang w:val="en-US" w:eastAsia="zh-CN"/>
+        </w:rPr>
+        <w:t>三数之和</w:t>
+      </w:r>
+    </w:p>
+    <w:p>
+      <w:pPr>
+        <w:numPr>
+          <w:numId w:val="0"/>
+        </w:numPr>
+        <w:ind w:leftChars="0"/>
+        <w:rPr>
+          <w:rFonts w:hint="eastAsia"/>
+          <w:lang w:val="en-US" w:eastAsia="zh-CN"/>
+        </w:rPr>
+      </w:pPr>
+      <w:r>
+        <w:rPr>
+          <w:rFonts w:hint="eastAsia"/>
+          <w:lang w:val="en-US" w:eastAsia="zh-CN"/>
+        </w:rPr>
+        <w:t>题目信息：给你一个整数数组nums，判断是否存在三元组 [nums[i], nums[j], nums[k]]满足 i != j、i != k 且 j != k ，同时还满足 nums[i] + nums[j] + nums[k] == 0 。请你返回所有和为 0 且不重复的三元组。注意：答案中不可以包含重复的三元组。</w:t>
+      </w:r>
+    </w:p>
+    <w:p>
+      <w:pPr>
+        <w:numPr>
+          <w:numId w:val="0"/>
+        </w:numPr>
+        <w:ind w:leftChars="0"/>
+        <w:rPr>
+          <w:rFonts w:hint="default"/>
+          <w:lang w:val="en-US" w:eastAsia="zh-CN"/>
+        </w:rPr>
+      </w:pPr>
+      <w:r>
+        <w:rPr>
+          <w:rFonts w:hint="eastAsia"/>
+          <w:lang w:val="en-US" w:eastAsia="zh-CN"/>
+        </w:rPr>
+        <w:t>考察知识点：数组、双指针、排序</w:t>
+      </w:r>
+    </w:p>
+    <w:p>
+      <w:pPr>
+        <w:numPr>
+          <w:numId w:val="0"/>
+        </w:numPr>
+        <w:ind w:leftChars="0"/>
+        <w:rPr>
+          <w:rFonts w:hint="default"/>
+          <w:lang w:val="en-US" w:eastAsia="zh-CN"/>
+        </w:rPr>
+      </w:pPr>
+      <w:r>
+        <w:rPr>
+          <w:rFonts w:hint="eastAsia"/>
+          <w:lang w:val="en-US" w:eastAsia="zh-CN"/>
+        </w:rPr>
+        <w:t>解题思路：对于找出三数之和等于固定值，可以通过两层遍历原数组，并采用哈希表来存储已经遍历的值来判断是否满足要求。题目要求不重复，对原数组排序，在每次遍历元素的时候，出现与前一个重复的元素则跳过。在每次找到满足要求的数值后，跳过后面与当前数值相同的数。</w:t>
       </w:r>
       <w:bookmarkStart w:id="0" w:name="_GoBack"/>
       <w:bookmarkEnd w:id="0"/>

</xml_diff>

<commit_message>
add 7 and 42
</commit_message>
<xml_diff>
--- a/DataStructAndAlgorithm.docx
+++ b/DataStructAndAlgorithm.docx
@@ -6066,6 +6066,7 @@
     <w:p>
       <w:pPr>
         <w:numPr>
+          <w:ilvl w:val="0"/>
           <w:numId w:val="0"/>
         </w:numPr>
         <w:rPr>
@@ -6084,6 +6085,7 @@
     <w:p>
       <w:pPr>
         <w:numPr>
+          <w:ilvl w:val="0"/>
           <w:numId w:val="0"/>
         </w:numPr>
         <w:rPr>
@@ -6102,10 +6104,11 @@
     <w:p>
       <w:pPr>
         <w:numPr>
-          <w:numId w:val="0"/>
-        </w:numPr>
-        <w:rPr>
-          <w:rFonts w:hint="default"/>
+          <w:ilvl w:val="0"/>
+          <w:numId w:val="0"/>
+        </w:numPr>
+        <w:rPr>
+          <w:rFonts w:hint="eastAsia"/>
           <w:lang w:val="en-US" w:eastAsia="zh-CN"/>
         </w:rPr>
       </w:pPr>
@@ -6115,6 +6118,179 @@
           <w:lang w:val="en-US" w:eastAsia="zh-CN"/>
         </w:rPr>
         <w:t>解题思路：暴力法是遍历所有子数组，计算和，找出最大值。用动态规划，一维dp数组，dp[i]表示当前元素为结尾的最大和，dp[i]和dp[i-1]的关系，当num[i]大于0且dp[i-1]&gt;0则加上，否则不加，当num[i]小于0且dp[i-1]&gt;0则加上，否则不加。</w:t>
+      </w:r>
+    </w:p>
+    <w:p>
+      <w:pPr>
+        <w:numPr>
+          <w:ilvl w:val="0"/>
+          <w:numId w:val="0"/>
+        </w:numPr>
+        <w:rPr>
+          <w:rFonts w:hint="eastAsia"/>
+          <w:lang w:val="en-US" w:eastAsia="zh-CN"/>
+        </w:rPr>
+      </w:pPr>
+    </w:p>
+    <w:p>
+      <w:pPr>
+        <w:numPr>
+          <w:ilvl w:val="0"/>
+          <w:numId w:val="0"/>
+        </w:numPr>
+        <w:rPr>
+          <w:rFonts w:hint="default"/>
+          <w:lang w:val="en-US" w:eastAsia="zh-CN"/>
+        </w:rPr>
+      </w:pPr>
+      <w:r>
+        <w:rPr>
+          <w:rFonts w:hint="eastAsia"/>
+          <w:lang w:val="en-US" w:eastAsia="zh-CN"/>
+        </w:rPr>
+        <w:t>7.整数反转</w:t>
+      </w:r>
+    </w:p>
+    <w:p>
+      <w:pPr>
+        <w:numPr>
+          <w:ilvl w:val="0"/>
+          <w:numId w:val="0"/>
+        </w:numPr>
+        <w:rPr>
+          <w:rFonts w:hint="eastAsia"/>
+          <w:lang w:val="en-US" w:eastAsia="zh-CN"/>
+        </w:rPr>
+      </w:pPr>
+      <w:r>
+        <w:rPr>
+          <w:rFonts w:hint="eastAsia"/>
+          <w:lang w:val="en-US" w:eastAsia="zh-CN"/>
+        </w:rPr>
+        <w:t>题目信息：给你一个32位的有符号整数x，返回将x中的数字部分反转后的结果。如果反转后整数超过32位的有符号整数的范围[−2^31, 2^31−1] ，就返回0。假设环境不允许存储64位整数（有符号或无符号）。</w:t>
+      </w:r>
+    </w:p>
+    <w:p>
+      <w:pPr>
+        <w:numPr>
+          <w:ilvl w:val="0"/>
+          <w:numId w:val="0"/>
+        </w:numPr>
+        <w:rPr>
+          <w:rFonts w:hint="default"/>
+          <w:lang w:val="en-US" w:eastAsia="zh-CN"/>
+        </w:rPr>
+      </w:pPr>
+      <w:r>
+        <w:rPr>
+          <w:rFonts w:hint="eastAsia"/>
+          <w:lang w:val="en-US" w:eastAsia="zh-CN"/>
+        </w:rPr>
+        <w:t>考察知识点：数学</w:t>
+      </w:r>
+    </w:p>
+    <w:p>
+      <w:pPr>
+        <w:numPr>
+          <w:ilvl w:val="0"/>
+          <w:numId w:val="0"/>
+        </w:numPr>
+        <w:rPr>
+          <w:rFonts w:hint="eastAsia"/>
+          <w:lang w:val="en-US" w:eastAsia="zh-CN"/>
+        </w:rPr>
+      </w:pPr>
+      <w:r>
+        <w:rPr>
+          <w:rFonts w:hint="eastAsia"/>
+          <w:lang w:val="en-US" w:eastAsia="zh-CN"/>
+        </w:rPr>
+        <w:t>解题思路：反转整数是求余数得到n，x*10+n，再除以10缩小的这一过程。题目存不下超过32位有符号数表示范围的数值，所以要提前判断是否超出范围。对于x*10+n&gt;INT_MAX的情况，x&gt;INT_MAX/10并且还要附加一个n的情况下，一定会溢出，此外x=INT_MAX/10且n&gt;7的情况下也会溢出，对于x*10+n &lt; INT_MIN的情况，x&lt;INT_MIN/10且需要添加n的情况下必会溢出，此外x=INT_MIN/10且n&lt;-8的情况下会溢出。</w:t>
+      </w:r>
+    </w:p>
+    <w:p>
+      <w:pPr>
+        <w:numPr>
+          <w:ilvl w:val="0"/>
+          <w:numId w:val="0"/>
+        </w:numPr>
+        <w:rPr>
+          <w:rFonts w:hint="eastAsia"/>
+          <w:lang w:val="en-US" w:eastAsia="zh-CN"/>
+        </w:rPr>
+      </w:pPr>
+    </w:p>
+    <w:p>
+      <w:pPr>
+        <w:numPr>
+          <w:ilvl w:val="0"/>
+          <w:numId w:val="48"/>
+        </w:numPr>
+        <w:rPr>
+          <w:rFonts w:hint="eastAsia"/>
+          <w:lang w:val="en-US" w:eastAsia="zh-CN"/>
+        </w:rPr>
+      </w:pPr>
+      <w:r>
+        <w:rPr>
+          <w:rFonts w:hint="eastAsia"/>
+          <w:lang w:val="en-US" w:eastAsia="zh-CN"/>
+        </w:rPr>
+        <w:t>接雨水</w:t>
+      </w:r>
+    </w:p>
+    <w:p>
+      <w:pPr>
+        <w:numPr>
+          <w:numId w:val="0"/>
+        </w:numPr>
+        <w:rPr>
+          <w:rFonts w:hint="eastAsia"/>
+          <w:lang w:val="en-US" w:eastAsia="zh-CN"/>
+        </w:rPr>
+      </w:pPr>
+      <w:r>
+        <w:rPr>
+          <w:rFonts w:hint="eastAsia"/>
+          <w:lang w:val="en-US" w:eastAsia="zh-CN"/>
+        </w:rPr>
+        <w:t>题目信息：给定n个非负整数表示每个宽度为1的柱子的高度图，计算按此排列的柱子，下雨之后能接多少雨水。</w:t>
+      </w:r>
+    </w:p>
+    <w:p>
+      <w:pPr>
+        <w:numPr>
+          <w:numId w:val="0"/>
+        </w:numPr>
+        <w:rPr>
+          <w:rFonts w:hint="default"/>
+          <w:lang w:val="en-US" w:eastAsia="zh-CN"/>
+        </w:rPr>
+      </w:pPr>
+      <w:r>
+        <w:rPr>
+          <w:rFonts w:hint="eastAsia"/>
+          <w:lang w:val="en-US" w:eastAsia="zh-CN"/>
+        </w:rPr>
+        <w:t>考察知识点：栈、数组、双指针、动态规划、单调栈</w:t>
+      </w:r>
+    </w:p>
+    <w:p>
+      <w:pPr>
+        <w:numPr>
+          <w:numId w:val="0"/>
+        </w:numPr>
+        <w:rPr>
+          <w:rFonts w:hint="default"/>
+          <w:lang w:val="en-US" w:eastAsia="zh-CN"/>
+        </w:rPr>
+      </w:pPr>
+      <w:r>
+        <w:rPr>
+          <w:rFonts w:hint="eastAsia"/>
+          <w:lang w:val="en-US" w:eastAsia="zh-CN"/>
+        </w:rPr>
+        <w:t>解题思路：暴力法是遍历每一个柱子，计算它可以接到雨水的数值。通过计算其左侧最高和右侧最高，再从这两个最高值中找到最小值，该最小值若大于该柱子高度，可接到雨水，数值是他们的差值。最后每个柱子可以接到雨水的数值之和即为结果。为了减少时间复杂度，用两个数组分别存储左侧最大和右侧最大的高度值，空间换时间。为了节省空间，左侧的最大值可以用一个变量存储，因为历史数据不需要存储。进一步，同时用两个柱子接雨水，这样左侧和右侧均可以用一个变量来存储。注意：当前index的左侧计算方法，max（max_left，index-1）即该元素左侧一个和左侧的左侧最大值比较，递推得到。右侧求解方法同理。可以接雨水的柱子不包括首和尾。还有一种栈、单调栈的方法，栈中存储的index对应的元素值不递增。当前元素和栈顶元素比更大，则取出栈顶元素，新栈顶元素和当前元素计算原栈顶的雨水，知道当前的元素不大于栈顶或栈空当前元素入栈，在此之前循环计算雨水的操作。</w:t>
       </w:r>
       <w:bookmarkStart w:id="0" w:name="_GoBack"/>
       <w:bookmarkEnd w:id="0"/>
@@ -6125,14 +6301,39 @@
           <w:numId w:val="0"/>
         </w:numPr>
         <w:rPr>
-          <w:rFonts w:hint="eastAsia"/>
-          <w:lang w:val="en-US" w:eastAsia="zh-CN"/>
-        </w:rPr>
-      </w:pPr>
-    </w:p>
-    <w:p>
-      <w:pPr>
-        <w:numPr>
+          <w:rFonts w:hint="default"/>
+          <w:lang w:val="en-US" w:eastAsia="zh-CN"/>
+        </w:rPr>
+      </w:pPr>
+    </w:p>
+    <w:p>
+      <w:pPr>
+        <w:numPr>
+          <w:ilvl w:val="0"/>
+          <w:numId w:val="0"/>
+        </w:numPr>
+        <w:rPr>
+          <w:rFonts w:hint="eastAsia"/>
+          <w:lang w:val="en-US" w:eastAsia="zh-CN"/>
+        </w:rPr>
+      </w:pPr>
+    </w:p>
+    <w:p>
+      <w:pPr>
+        <w:numPr>
+          <w:ilvl w:val="0"/>
+          <w:numId w:val="0"/>
+        </w:numPr>
+        <w:rPr>
+          <w:rFonts w:hint="default"/>
+          <w:lang w:val="en-US" w:eastAsia="zh-CN"/>
+        </w:rPr>
+      </w:pPr>
+    </w:p>
+    <w:p>
+      <w:pPr>
+        <w:numPr>
+          <w:ilvl w:val="0"/>
           <w:numId w:val="0"/>
         </w:numPr>
         <w:rPr>
@@ -6813,6 +7014,22 @@
     </w:lvl>
   </w:abstractNum>
   <w:abstractNum w:abstractNumId="41">
+    <w:nsid w:val="5B2E9D59"/>
+    <w:multiLevelType w:val="singleLevel"/>
+    <w:tmpl w:val="5B2E9D59"/>
+    <w:lvl w:ilvl="0" w:tentative="0">
+      <w:start w:val="42"/>
+      <w:numFmt w:val="decimal"/>
+      <w:lvlText w:val="%1."/>
+      <w:lvlJc w:val="left"/>
+      <w:pPr>
+        <w:tabs>
+          <w:tab w:val="left" w:pos="312"/>
+        </w:tabs>
+      </w:pPr>
+    </w:lvl>
+  </w:abstractNum>
+  <w:abstractNum w:abstractNumId="42">
     <w:nsid w:val="5F971553"/>
     <w:multiLevelType w:val="singleLevel"/>
     <w:tmpl w:val="5F971553"/>
@@ -6824,7 +7041,7 @@
       <w:lvlJc w:val="left"/>
     </w:lvl>
   </w:abstractNum>
-  <w:abstractNum w:abstractNumId="42">
+  <w:abstractNum w:abstractNumId="43">
     <w:nsid w:val="64153C96"/>
     <w:multiLevelType w:val="singleLevel"/>
     <w:tmpl w:val="64153C96"/>
@@ -6840,7 +7057,7 @@
       </w:pPr>
     </w:lvl>
   </w:abstractNum>
-  <w:abstractNum w:abstractNumId="43">
+  <w:abstractNum w:abstractNumId="44">
     <w:nsid w:val="7C000F1C"/>
     <w:multiLevelType w:val="singleLevel"/>
     <w:tmpl w:val="7C000F1C"/>
@@ -6857,7 +7074,7 @@
       </w:rPr>
     </w:lvl>
   </w:abstractNum>
-  <w:abstractNum w:abstractNumId="44">
+  <w:abstractNum w:abstractNumId="45">
     <w:nsid w:val="7C806EFE"/>
     <w:multiLevelType w:val="singleLevel"/>
     <w:tmpl w:val="7C806EFE"/>
@@ -6873,7 +7090,7 @@
       </w:pPr>
     </w:lvl>
   </w:abstractNum>
-  <w:abstractNum w:abstractNumId="45">
+  <w:abstractNum w:abstractNumId="46">
     <w:nsid w:val="7D61CC8F"/>
     <w:multiLevelType w:val="singleLevel"/>
     <w:tmpl w:val="7D61CC8F"/>
@@ -6889,7 +7106,7 @@
       </w:pPr>
     </w:lvl>
   </w:abstractNum>
-  <w:abstractNum w:abstractNumId="46">
+  <w:abstractNum w:abstractNumId="47">
     <w:nsid w:val="7E4275EB"/>
     <w:multiLevelType w:val="singleLevel"/>
     <w:tmpl w:val="7E4275EB"/>
@@ -6921,7 +7138,7 @@
     <w:abstractNumId w:val="17"/>
   </w:num>
   <w:num w:numId="6">
-    <w:abstractNumId w:val="41"/>
+    <w:abstractNumId w:val="42"/>
   </w:num>
   <w:num w:numId="7">
     <w:abstractNumId w:val="9"/>
@@ -6930,7 +7147,7 @@
     <w:abstractNumId w:val="2"/>
   </w:num>
   <w:num w:numId="9">
-    <w:abstractNumId w:val="44"/>
+    <w:abstractNumId w:val="45"/>
   </w:num>
   <w:num w:numId="10">
     <w:abstractNumId w:val="14"/>
@@ -6942,7 +7159,7 @@
     <w:abstractNumId w:val="39"/>
   </w:num>
   <w:num w:numId="13">
-    <w:abstractNumId w:val="45"/>
+    <w:abstractNumId w:val="46"/>
   </w:num>
   <w:num w:numId="14">
     <w:abstractNumId w:val="28"/>
@@ -6984,7 +7201,7 @@
     <w:abstractNumId w:val="27"/>
   </w:num>
   <w:num w:numId="27">
-    <w:abstractNumId w:val="42"/>
+    <w:abstractNumId w:val="43"/>
   </w:num>
   <w:num w:numId="28">
     <w:abstractNumId w:val="6"/>
@@ -7005,7 +7222,7 @@
     <w:abstractNumId w:val="34"/>
   </w:num>
   <w:num w:numId="34">
-    <w:abstractNumId w:val="43"/>
+    <w:abstractNumId w:val="44"/>
   </w:num>
   <w:num w:numId="35">
     <w:abstractNumId w:val="38"/>
@@ -7020,7 +7237,7 @@
     <w:abstractNumId w:val="16"/>
   </w:num>
   <w:num w:numId="39">
-    <w:abstractNumId w:val="46"/>
+    <w:abstractNumId w:val="47"/>
   </w:num>
   <w:num w:numId="40">
     <w:abstractNumId w:val="4"/>
@@ -7045,6 +7262,9 @@
   </w:num>
   <w:num w:numId="47">
     <w:abstractNumId w:val="0"/>
+  </w:num>
+  <w:num w:numId="48">
+    <w:abstractNumId w:val="41"/>
   </w:num>
 </w:numbering>
 </file>

</xml_diff>

<commit_message>
add no.33 and no.46
</commit_message>
<xml_diff>
--- a/DataStructAndAlgorithm.docx
+++ b/DataStructAndAlgorithm.docx
@@ -6802,7 +6802,7 @@
           <w:numId w:val="0"/>
         </w:numPr>
         <w:rPr>
-          <w:rFonts w:hint="default"/>
+          <w:rFonts w:hint="eastAsia"/>
           <w:lang w:val="en-US" w:eastAsia="zh-CN"/>
         </w:rPr>
       </w:pPr>
@@ -6812,9 +6812,206 @@
           <w:lang w:val="en-US" w:eastAsia="zh-CN"/>
         </w:rPr>
         <w:t>定义public类型的成员函数，包含构造函数，get，put，addToHead，removeNode，moveToHead，removeTail。其中，构造函数是根据缓存容量构造一个size为0的空链表，get是查找key节点，不存在返回-1，存在则返回其value，并将它移动到头部；put是将节点添加到链表，若不存在，创建该节点添加至哈希表并添加到链表的头部，此后如果链表的size超过了缓存容量，将尾部的节点删除同时哈希表中对应的项删除，若存在那么修改该节点的value并将它移动到头部。而get函数需要使用moveToHead，put函数需要使用addToHead、removeTail、removeToHead，而removeTohead包含removeNode和addToHead两个操作。</w:t>
+      </w:r>
+    </w:p>
+    <w:p>
+      <w:pPr>
+        <w:numPr>
+          <w:ilvl w:val="0"/>
+          <w:numId w:val="0"/>
+        </w:numPr>
+        <w:rPr>
+          <w:rFonts w:hint="eastAsia"/>
+          <w:lang w:val="en-US" w:eastAsia="zh-CN"/>
+        </w:rPr>
+      </w:pPr>
+    </w:p>
+    <w:p>
+      <w:pPr>
+        <w:numPr>
+          <w:ilvl w:val="0"/>
+          <w:numId w:val="50"/>
+        </w:numPr>
+        <w:rPr>
+          <w:rFonts w:hint="eastAsia"/>
+          <w:lang w:val="en-US" w:eastAsia="zh-CN"/>
+        </w:rPr>
+      </w:pPr>
+      <w:r>
+        <w:rPr>
+          <w:rFonts w:hint="eastAsia"/>
+          <w:lang w:val="en-US" w:eastAsia="zh-CN"/>
+        </w:rPr>
+        <w:t>搜索旋转排序数组</w:t>
+      </w:r>
+    </w:p>
+    <w:p>
+      <w:pPr>
+        <w:numPr>
+          <w:ilvl w:val="0"/>
+          <w:numId w:val="0"/>
+        </w:numPr>
+        <w:rPr>
+          <w:rFonts w:hint="default"/>
+          <w:lang w:val="en-US" w:eastAsia="zh-CN"/>
+        </w:rPr>
+      </w:pPr>
+      <w:r>
+        <w:rPr>
+          <w:rFonts w:hint="eastAsia"/>
+          <w:lang w:val="en-US" w:eastAsia="zh-CN"/>
+        </w:rPr>
+        <w:t>题目信息：不存在重复元素的整数数组在k处旋转，给出一个target，若不存在返回-1，否则返回它在数组中的下标（旋转后的），时间复杂度必须为O(logn)。</w:t>
+      </w:r>
+    </w:p>
+    <w:p>
+      <w:pPr>
+        <w:numPr>
+          <w:ilvl w:val="0"/>
+          <w:numId w:val="0"/>
+        </w:numPr>
+        <w:rPr>
+          <w:rFonts w:hint="default"/>
+          <w:lang w:val="en-US" w:eastAsia="zh-CN"/>
+        </w:rPr>
+      </w:pPr>
+      <w:r>
+        <w:rPr>
+          <w:rFonts w:hint="eastAsia"/>
+          <w:lang w:val="en-US" w:eastAsia="zh-CN"/>
+        </w:rPr>
+        <w:t>考察知识点：数组、二分查找</w:t>
+      </w:r>
+    </w:p>
+    <w:p>
+      <w:pPr>
+        <w:numPr>
+          <w:ilvl w:val="0"/>
+          <w:numId w:val="0"/>
+        </w:numPr>
+        <w:rPr>
+          <w:rFonts w:hint="eastAsia"/>
+          <w:lang w:val="en-US" w:eastAsia="zh-CN"/>
+        </w:rPr>
+      </w:pPr>
+      <w:r>
+        <w:rPr>
+          <w:rFonts w:hint="eastAsia"/>
+          <w:lang w:val="en-US" w:eastAsia="zh-CN"/>
+        </w:rPr>
+        <w:t>解题思路：与未旋转的数组相比，这种情况下整个数组是非单调递增的，存在骤减的两个点。需要这样思考，当前半段是递增的且target在前半段则向前规约，当后半段是递增的且target在后半段则向后规约，否则向相反的方向规约。</w:t>
+      </w:r>
+    </w:p>
+    <w:p>
+      <w:pPr>
+        <w:numPr>
+          <w:ilvl w:val="0"/>
+          <w:numId w:val="0"/>
+        </w:numPr>
+        <w:rPr>
+          <w:rFonts w:hint="eastAsia"/>
+          <w:lang w:val="en-US" w:eastAsia="zh-CN"/>
+        </w:rPr>
+      </w:pPr>
+    </w:p>
+    <w:p>
+      <w:pPr>
+        <w:numPr>
+          <w:ilvl w:val="0"/>
+          <w:numId w:val="51"/>
+        </w:numPr>
+        <w:rPr>
+          <w:rFonts w:hint="eastAsia"/>
+          <w:lang w:val="en-US" w:eastAsia="zh-CN"/>
+        </w:rPr>
+      </w:pPr>
+      <w:r>
+        <w:rPr>
+          <w:rFonts w:hint="eastAsia"/>
+          <w:lang w:val="en-US" w:eastAsia="zh-CN"/>
+        </w:rPr>
+        <w:t>全排列</w:t>
+      </w:r>
+    </w:p>
+    <w:p>
+      <w:pPr>
+        <w:numPr>
+          <w:numId w:val="0"/>
+        </w:numPr>
+        <w:rPr>
+          <w:rFonts w:hint="default"/>
+          <w:lang w:val="en-US" w:eastAsia="zh-CN"/>
+        </w:rPr>
+      </w:pPr>
+      <w:r>
+        <w:rPr>
+          <w:rFonts w:hint="eastAsia"/>
+          <w:lang w:val="en-US" w:eastAsia="zh-CN"/>
+        </w:rPr>
+        <w:t>题目信息：给定一个不含重复元素的数组，返回其所有可能的全排列，顺序可任意。</w:t>
+      </w:r>
+    </w:p>
+    <w:p>
+      <w:pPr>
+        <w:numPr>
+          <w:numId w:val="0"/>
+        </w:numPr>
+        <w:rPr>
+          <w:rFonts w:hint="default"/>
+          <w:lang w:val="en-US" w:eastAsia="zh-CN"/>
+        </w:rPr>
+      </w:pPr>
+      <w:r>
+        <w:rPr>
+          <w:rFonts w:hint="eastAsia"/>
+          <w:lang w:val="en-US" w:eastAsia="zh-CN"/>
+        </w:rPr>
+        <w:t>考察知识点：数组、回溯</w:t>
+      </w:r>
+    </w:p>
+    <w:p>
+      <w:pPr>
+        <w:numPr>
+          <w:numId w:val="0"/>
+        </w:numPr>
+        <w:rPr>
+          <w:rFonts w:hint="default"/>
+          <w:lang w:val="en-US" w:eastAsia="zh-CN"/>
+        </w:rPr>
+      </w:pPr>
+      <w:r>
+        <w:rPr>
+          <w:rFonts w:hint="eastAsia"/>
+          <w:lang w:val="en-US" w:eastAsia="zh-CN"/>
+        </w:rPr>
+        <w:t>解题思路：一种方法是采用深度优先遍历，通过元素交换来固定当前深度的数值，递归终止条件是当前位为结尾位，可将结果加入到res集合中；递推是对当前深度进行固定数值，然后对下一深度同样操作，直至达到终止条件。还有另外一种方法是采用深度优先遍历，遍历所有分支，用数组存储元素是否使用，该条件作为剪枝的条件。与第一种方法类似。</w:t>
       </w:r>
       <w:bookmarkStart w:id="0" w:name="_GoBack"/>
       <w:bookmarkEnd w:id="0"/>
+    </w:p>
+    <w:p>
+      <w:pPr>
+        <w:numPr>
+          <w:ilvl w:val="0"/>
+          <w:numId w:val="0"/>
+        </w:numPr>
+        <w:rPr>
+          <w:rFonts w:hint="eastAsia"/>
+          <w:lang w:val="en-US" w:eastAsia="zh-CN"/>
+        </w:rPr>
+      </w:pPr>
+    </w:p>
+    <w:p>
+      <w:pPr>
+        <w:numPr>
+          <w:ilvl w:val="0"/>
+          <w:numId w:val="0"/>
+        </w:numPr>
+        <w:rPr>
+          <w:rFonts w:hint="default"/>
+          <w:lang w:val="en-US" w:eastAsia="zh-CN"/>
+        </w:rPr>
+      </w:pPr>
     </w:p>
     <w:sectPr>
       <w:pgSz w:w="11906" w:h="16838"/>
@@ -6941,6 +7138,22 @@
     </w:lvl>
   </w:abstractNum>
   <w:abstractNum w:abstractNumId="7">
+    <w:nsid w:val="AE88C417"/>
+    <w:multiLevelType w:val="singleLevel"/>
+    <w:tmpl w:val="AE88C417"/>
+    <w:lvl w:ilvl="0" w:tentative="0">
+      <w:start w:val="33"/>
+      <w:numFmt w:val="decimal"/>
+      <w:lvlText w:val="%1."/>
+      <w:lvlJc w:val="left"/>
+      <w:pPr>
+        <w:tabs>
+          <w:tab w:val="left" w:pos="312"/>
+        </w:tabs>
+      </w:pPr>
+    </w:lvl>
+  </w:abstractNum>
+  <w:abstractNum w:abstractNumId="8">
     <w:nsid w:val="AF203A7C"/>
     <w:multiLevelType w:val="singleLevel"/>
     <w:tmpl w:val="AF203A7C"/>
@@ -6956,7 +7169,7 @@
       </w:pPr>
     </w:lvl>
   </w:abstractNum>
-  <w:abstractNum w:abstractNumId="8">
+  <w:abstractNum w:abstractNumId="9">
     <w:nsid w:val="B13F7C63"/>
     <w:multiLevelType w:val="singleLevel"/>
     <w:tmpl w:val="B13F7C63"/>
@@ -6972,7 +7185,7 @@
       </w:pPr>
     </w:lvl>
   </w:abstractNum>
-  <w:abstractNum w:abstractNumId="9">
+  <w:abstractNum w:abstractNumId="10">
     <w:nsid w:val="C0B30075"/>
     <w:multiLevelType w:val="singleLevel"/>
     <w:tmpl w:val="C0B30075"/>
@@ -6988,7 +7201,7 @@
       </w:pPr>
     </w:lvl>
   </w:abstractNum>
-  <w:abstractNum w:abstractNumId="10">
+  <w:abstractNum w:abstractNumId="11">
     <w:nsid w:val="D2F969C9"/>
     <w:multiLevelType w:val="singleLevel"/>
     <w:tmpl w:val="D2F969C9"/>
@@ -7004,7 +7217,7 @@
       </w:pPr>
     </w:lvl>
   </w:abstractNum>
-  <w:abstractNum w:abstractNumId="11">
+  <w:abstractNum w:abstractNumId="12">
     <w:nsid w:val="DF31E168"/>
     <w:multiLevelType w:val="singleLevel"/>
     <w:tmpl w:val="DF31E168"/>
@@ -7020,7 +7233,7 @@
       </w:pPr>
     </w:lvl>
   </w:abstractNum>
-  <w:abstractNum w:abstractNumId="12">
+  <w:abstractNum w:abstractNumId="13">
     <w:nsid w:val="E1B2D419"/>
     <w:multiLevelType w:val="singleLevel"/>
     <w:tmpl w:val="E1B2D419"/>
@@ -7036,7 +7249,7 @@
       </w:pPr>
     </w:lvl>
   </w:abstractNum>
-  <w:abstractNum w:abstractNumId="13">
+  <w:abstractNum w:abstractNumId="14">
     <w:nsid w:val="E3A34F13"/>
     <w:multiLevelType w:val="singleLevel"/>
     <w:tmpl w:val="E3A34F13"/>
@@ -7052,7 +7265,7 @@
       </w:pPr>
     </w:lvl>
   </w:abstractNum>
-  <w:abstractNum w:abstractNumId="14">
+  <w:abstractNum w:abstractNumId="15">
     <w:nsid w:val="E6B763B7"/>
     <w:multiLevelType w:val="singleLevel"/>
     <w:tmpl w:val="E6B763B7"/>
@@ -7068,7 +7281,7 @@
       </w:pPr>
     </w:lvl>
   </w:abstractNum>
-  <w:abstractNum w:abstractNumId="15">
+  <w:abstractNum w:abstractNumId="16">
     <w:nsid w:val="EC2955AC"/>
     <w:multiLevelType w:val="singleLevel"/>
     <w:tmpl w:val="EC2955AC"/>
@@ -7084,7 +7297,7 @@
       </w:pPr>
     </w:lvl>
   </w:abstractNum>
-  <w:abstractNum w:abstractNumId="16">
+  <w:abstractNum w:abstractNumId="17">
     <w:nsid w:val="EDB799AA"/>
     <w:multiLevelType w:val="singleLevel"/>
     <w:tmpl w:val="EDB799AA"/>
@@ -7100,7 +7313,7 @@
       </w:pPr>
     </w:lvl>
   </w:abstractNum>
-  <w:abstractNum w:abstractNumId="17">
+  <w:abstractNum w:abstractNumId="18">
     <w:nsid w:val="EED3B660"/>
     <w:multiLevelType w:val="singleLevel"/>
     <w:tmpl w:val="EED3B660"/>
@@ -7116,7 +7329,7 @@
       </w:pPr>
     </w:lvl>
   </w:abstractNum>
-  <w:abstractNum w:abstractNumId="18">
+  <w:abstractNum w:abstractNumId="19">
     <w:nsid w:val="F1250E05"/>
     <w:multiLevelType w:val="singleLevel"/>
     <w:tmpl w:val="F1250E05"/>
@@ -7132,7 +7345,7 @@
       </w:pPr>
     </w:lvl>
   </w:abstractNum>
-  <w:abstractNum w:abstractNumId="19">
+  <w:abstractNum w:abstractNumId="20">
     <w:nsid w:val="F153B527"/>
     <w:multiLevelType w:val="singleLevel"/>
     <w:tmpl w:val="F153B527"/>
@@ -7148,7 +7361,7 @@
       </w:pPr>
     </w:lvl>
   </w:abstractNum>
-  <w:abstractNum w:abstractNumId="20">
+  <w:abstractNum w:abstractNumId="21">
     <w:nsid w:val="F712C6F1"/>
     <w:multiLevelType w:val="singleLevel"/>
     <w:tmpl w:val="F712C6F1"/>
@@ -7164,7 +7377,7 @@
       </w:pPr>
     </w:lvl>
   </w:abstractNum>
-  <w:abstractNum w:abstractNumId="21">
+  <w:abstractNum w:abstractNumId="22">
     <w:nsid w:val="FABB12CC"/>
     <w:multiLevelType w:val="singleLevel"/>
     <w:tmpl w:val="FABB12CC"/>
@@ -7180,7 +7393,7 @@
       </w:pPr>
     </w:lvl>
   </w:abstractNum>
-  <w:abstractNum w:abstractNumId="22">
+  <w:abstractNum w:abstractNumId="23">
     <w:nsid w:val="FAF665A4"/>
     <w:multiLevelType w:val="singleLevel"/>
     <w:tmpl w:val="FAF665A4"/>
@@ -7192,7 +7405,7 @@
       <w:lvlJc w:val="left"/>
     </w:lvl>
   </w:abstractNum>
-  <w:abstractNum w:abstractNumId="23">
+  <w:abstractNum w:abstractNumId="24">
     <w:nsid w:val="FD25B833"/>
     <w:multiLevelType w:val="singleLevel"/>
     <w:tmpl w:val="FD25B833"/>
@@ -7208,7 +7421,7 @@
       </w:pPr>
     </w:lvl>
   </w:abstractNum>
-  <w:abstractNum w:abstractNumId="24">
+  <w:abstractNum w:abstractNumId="25">
     <w:nsid w:val="031C7CFC"/>
     <w:multiLevelType w:val="singleLevel"/>
     <w:tmpl w:val="031C7CFC"/>
@@ -7224,7 +7437,7 @@
       </w:pPr>
     </w:lvl>
   </w:abstractNum>
-  <w:abstractNum w:abstractNumId="25">
+  <w:abstractNum w:abstractNumId="26">
     <w:nsid w:val="04B77B41"/>
     <w:multiLevelType w:val="singleLevel"/>
     <w:tmpl w:val="04B77B41"/>
@@ -7240,7 +7453,7 @@
       </w:pPr>
     </w:lvl>
   </w:abstractNum>
-  <w:abstractNum w:abstractNumId="26">
+  <w:abstractNum w:abstractNumId="27">
     <w:nsid w:val="099296A8"/>
     <w:multiLevelType w:val="singleLevel"/>
     <w:tmpl w:val="099296A8"/>
@@ -7256,7 +7469,7 @@
       </w:pPr>
     </w:lvl>
   </w:abstractNum>
-  <w:abstractNum w:abstractNumId="27">
+  <w:abstractNum w:abstractNumId="28">
     <w:nsid w:val="0FCA3116"/>
     <w:multiLevelType w:val="singleLevel"/>
     <w:tmpl w:val="0FCA3116"/>
@@ -7272,7 +7485,7 @@
       </w:pPr>
     </w:lvl>
   </w:abstractNum>
-  <w:abstractNum w:abstractNumId="28">
+  <w:abstractNum w:abstractNumId="29">
     <w:nsid w:val="15AC8910"/>
     <w:multiLevelType w:val="singleLevel"/>
     <w:tmpl w:val="15AC8910"/>
@@ -7288,7 +7501,7 @@
       </w:pPr>
     </w:lvl>
   </w:abstractNum>
-  <w:abstractNum w:abstractNumId="29">
+  <w:abstractNum w:abstractNumId="30">
     <w:nsid w:val="1B30CF64"/>
     <w:multiLevelType w:val="singleLevel"/>
     <w:tmpl w:val="1B30CF64"/>
@@ -7304,7 +7517,7 @@
       </w:pPr>
     </w:lvl>
   </w:abstractNum>
-  <w:abstractNum w:abstractNumId="30">
+  <w:abstractNum w:abstractNumId="31">
     <w:nsid w:val="1D95273C"/>
     <w:multiLevelType w:val="singleLevel"/>
     <w:tmpl w:val="1D95273C"/>
@@ -7320,7 +7533,23 @@
       </w:pPr>
     </w:lvl>
   </w:abstractNum>
-  <w:abstractNum w:abstractNumId="31">
+  <w:abstractNum w:abstractNumId="32">
+    <w:nsid w:val="2129DAFA"/>
+    <w:multiLevelType w:val="singleLevel"/>
+    <w:tmpl w:val="2129DAFA"/>
+    <w:lvl w:ilvl="0" w:tentative="0">
+      <w:start w:val="46"/>
+      <w:numFmt w:val="decimal"/>
+      <w:lvlText w:val="%1."/>
+      <w:lvlJc w:val="left"/>
+      <w:pPr>
+        <w:tabs>
+          <w:tab w:val="left" w:pos="312"/>
+        </w:tabs>
+      </w:pPr>
+    </w:lvl>
+  </w:abstractNum>
+  <w:abstractNum w:abstractNumId="33">
     <w:nsid w:val="26EC102B"/>
     <w:multiLevelType w:val="singleLevel"/>
     <w:tmpl w:val="26EC102B"/>
@@ -7336,7 +7565,7 @@
       </w:pPr>
     </w:lvl>
   </w:abstractNum>
-  <w:abstractNum w:abstractNumId="32">
+  <w:abstractNum w:abstractNumId="34">
     <w:nsid w:val="27D180AE"/>
     <w:multiLevelType w:val="singleLevel"/>
     <w:tmpl w:val="27D180AE"/>
@@ -7352,7 +7581,7 @@
       </w:pPr>
     </w:lvl>
   </w:abstractNum>
-  <w:abstractNum w:abstractNumId="33">
+  <w:abstractNum w:abstractNumId="35">
     <w:nsid w:val="2C9A1EAF"/>
     <w:multiLevelType w:val="singleLevel"/>
     <w:tmpl w:val="2C9A1EAF"/>
@@ -7368,7 +7597,7 @@
       </w:pPr>
     </w:lvl>
   </w:abstractNum>
-  <w:abstractNum w:abstractNumId="34">
+  <w:abstractNum w:abstractNumId="36">
     <w:nsid w:val="34FEBDCD"/>
     <w:multiLevelType w:val="singleLevel"/>
     <w:tmpl w:val="34FEBDCD"/>
@@ -7384,7 +7613,7 @@
       </w:pPr>
     </w:lvl>
   </w:abstractNum>
-  <w:abstractNum w:abstractNumId="35">
+  <w:abstractNum w:abstractNumId="37">
     <w:nsid w:val="375CF7D9"/>
     <w:multiLevelType w:val="singleLevel"/>
     <w:tmpl w:val="375CF7D9"/>
@@ -7400,7 +7629,7 @@
       </w:pPr>
     </w:lvl>
   </w:abstractNum>
-  <w:abstractNum w:abstractNumId="36">
+  <w:abstractNum w:abstractNumId="38">
     <w:nsid w:val="3AFF9A51"/>
     <w:multiLevelType w:val="singleLevel"/>
     <w:tmpl w:val="3AFF9A51"/>
@@ -7416,7 +7645,7 @@
       </w:pPr>
     </w:lvl>
   </w:abstractNum>
-  <w:abstractNum w:abstractNumId="37">
+  <w:abstractNum w:abstractNumId="39">
     <w:nsid w:val="3CDDF655"/>
     <w:multiLevelType w:val="singleLevel"/>
     <w:tmpl w:val="3CDDF655"/>
@@ -7432,7 +7661,7 @@
       </w:pPr>
     </w:lvl>
   </w:abstractNum>
-  <w:abstractNum w:abstractNumId="38">
+  <w:abstractNum w:abstractNumId="40">
     <w:nsid w:val="42CC89EB"/>
     <w:multiLevelType w:val="singleLevel"/>
     <w:tmpl w:val="42CC89EB"/>
@@ -7448,7 +7677,7 @@
       </w:pPr>
     </w:lvl>
   </w:abstractNum>
-  <w:abstractNum w:abstractNumId="39">
+  <w:abstractNum w:abstractNumId="41">
     <w:nsid w:val="444EC698"/>
     <w:multiLevelType w:val="singleLevel"/>
     <w:tmpl w:val="444EC698"/>
@@ -7464,7 +7693,7 @@
       </w:pPr>
     </w:lvl>
   </w:abstractNum>
-  <w:abstractNum w:abstractNumId="40">
+  <w:abstractNum w:abstractNumId="42">
     <w:nsid w:val="56B1CD71"/>
     <w:multiLevelType w:val="singleLevel"/>
     <w:tmpl w:val="56B1CD71"/>
@@ -7480,7 +7709,7 @@
       </w:pPr>
     </w:lvl>
   </w:abstractNum>
-  <w:abstractNum w:abstractNumId="41">
+  <w:abstractNum w:abstractNumId="43">
     <w:nsid w:val="583FAD8B"/>
     <w:multiLevelType w:val="singleLevel"/>
     <w:tmpl w:val="583FAD8B"/>
@@ -7496,7 +7725,7 @@
       </w:pPr>
     </w:lvl>
   </w:abstractNum>
-  <w:abstractNum w:abstractNumId="42">
+  <w:abstractNum w:abstractNumId="44">
     <w:nsid w:val="5B2E9D59"/>
     <w:multiLevelType w:val="singleLevel"/>
     <w:tmpl w:val="5B2E9D59"/>
@@ -7512,7 +7741,7 @@
       </w:pPr>
     </w:lvl>
   </w:abstractNum>
-  <w:abstractNum w:abstractNumId="43">
+  <w:abstractNum w:abstractNumId="45">
     <w:nsid w:val="5F971553"/>
     <w:multiLevelType w:val="singleLevel"/>
     <w:tmpl w:val="5F971553"/>
@@ -7524,7 +7753,7 @@
       <w:lvlJc w:val="left"/>
     </w:lvl>
   </w:abstractNum>
-  <w:abstractNum w:abstractNumId="44">
+  <w:abstractNum w:abstractNumId="46">
     <w:nsid w:val="64153C96"/>
     <w:multiLevelType w:val="singleLevel"/>
     <w:tmpl w:val="64153C96"/>
@@ -7540,7 +7769,7 @@
       </w:pPr>
     </w:lvl>
   </w:abstractNum>
-  <w:abstractNum w:abstractNumId="45">
+  <w:abstractNum w:abstractNumId="47">
     <w:nsid w:val="7C000F1C"/>
     <w:multiLevelType w:val="singleLevel"/>
     <w:tmpl w:val="7C000F1C"/>
@@ -7557,7 +7786,7 @@
       </w:rPr>
     </w:lvl>
   </w:abstractNum>
-  <w:abstractNum w:abstractNumId="46">
+  <w:abstractNum w:abstractNumId="48">
     <w:nsid w:val="7C806EFE"/>
     <w:multiLevelType w:val="singleLevel"/>
     <w:tmpl w:val="7C806EFE"/>
@@ -7573,7 +7802,7 @@
       </w:pPr>
     </w:lvl>
   </w:abstractNum>
-  <w:abstractNum w:abstractNumId="47">
+  <w:abstractNum w:abstractNumId="49">
     <w:nsid w:val="7D61CC8F"/>
     <w:multiLevelType w:val="singleLevel"/>
     <w:tmpl w:val="7D61CC8F"/>
@@ -7589,7 +7818,7 @@
       </w:pPr>
     </w:lvl>
   </w:abstractNum>
-  <w:abstractNum w:abstractNumId="48">
+  <w:abstractNum w:abstractNumId="50">
     <w:nsid w:val="7E4275EB"/>
     <w:multiLevelType w:val="singleLevel"/>
     <w:tmpl w:val="7E4275EB"/>
@@ -7606,85 +7835,85 @@
     </w:lvl>
   </w:abstractNum>
   <w:num w:numId="1">
-    <w:abstractNumId w:val="32"/>
+    <w:abstractNumId w:val="34"/>
   </w:num>
   <w:num w:numId="2">
     <w:abstractNumId w:val="3"/>
   </w:num>
   <w:num w:numId="3">
-    <w:abstractNumId w:val="24"/>
+    <w:abstractNumId w:val="25"/>
   </w:num>
   <w:num w:numId="4">
-    <w:abstractNumId w:val="19"/>
+    <w:abstractNumId w:val="20"/>
   </w:num>
   <w:num w:numId="5">
-    <w:abstractNumId w:val="17"/>
+    <w:abstractNumId w:val="18"/>
   </w:num>
   <w:num w:numId="6">
-    <w:abstractNumId w:val="43"/>
+    <w:abstractNumId w:val="45"/>
   </w:num>
   <w:num w:numId="7">
-    <w:abstractNumId w:val="9"/>
+    <w:abstractNumId w:val="10"/>
   </w:num>
   <w:num w:numId="8">
     <w:abstractNumId w:val="2"/>
   </w:num>
   <w:num w:numId="9">
-    <w:abstractNumId w:val="46"/>
+    <w:abstractNumId w:val="48"/>
   </w:num>
   <w:num w:numId="10">
-    <w:abstractNumId w:val="14"/>
+    <w:abstractNumId w:val="15"/>
   </w:num>
   <w:num w:numId="11">
     <w:abstractNumId w:val="1"/>
   </w:num>
   <w:num w:numId="12">
-    <w:abstractNumId w:val="40"/>
+    <w:abstractNumId w:val="42"/>
   </w:num>
   <w:num w:numId="13">
-    <w:abstractNumId w:val="47"/>
+    <w:abstractNumId w:val="49"/>
   </w:num>
   <w:num w:numId="14">
+    <w:abstractNumId w:val="29"/>
+  </w:num>
+  <w:num w:numId="15">
+    <w:abstractNumId w:val="24"/>
+  </w:num>
+  <w:num w:numId="16">
+    <w:abstractNumId w:val="14"/>
+  </w:num>
+  <w:num w:numId="17">
+    <w:abstractNumId w:val="37"/>
+  </w:num>
+  <w:num w:numId="18">
+    <w:abstractNumId w:val="39"/>
+  </w:num>
+  <w:num w:numId="19">
+    <w:abstractNumId w:val="30"/>
+  </w:num>
+  <w:num w:numId="20">
+    <w:abstractNumId w:val="43"/>
+  </w:num>
+  <w:num w:numId="21">
+    <w:abstractNumId w:val="16"/>
+  </w:num>
+  <w:num w:numId="22">
+    <w:abstractNumId w:val="33"/>
+  </w:num>
+  <w:num w:numId="23">
+    <w:abstractNumId w:val="8"/>
+  </w:num>
+  <w:num w:numId="24">
+    <w:abstractNumId w:val="13"/>
+  </w:num>
+  <w:num w:numId="25">
+    <w:abstractNumId w:val="27"/>
+  </w:num>
+  <w:num w:numId="26">
     <w:abstractNumId w:val="28"/>
   </w:num>
-  <w:num w:numId="15">
-    <w:abstractNumId w:val="23"/>
-  </w:num>
-  <w:num w:numId="16">
-    <w:abstractNumId w:val="13"/>
-  </w:num>
-  <w:num w:numId="17">
-    <w:abstractNumId w:val="35"/>
-  </w:num>
-  <w:num w:numId="18">
-    <w:abstractNumId w:val="37"/>
-  </w:num>
-  <w:num w:numId="19">
-    <w:abstractNumId w:val="29"/>
-  </w:num>
-  <w:num w:numId="20">
-    <w:abstractNumId w:val="41"/>
-  </w:num>
-  <w:num w:numId="21">
-    <w:abstractNumId w:val="15"/>
-  </w:num>
-  <w:num w:numId="22">
-    <w:abstractNumId w:val="31"/>
-  </w:num>
-  <w:num w:numId="23">
-    <w:abstractNumId w:val="7"/>
-  </w:num>
-  <w:num w:numId="24">
-    <w:abstractNumId w:val="12"/>
-  </w:num>
-  <w:num w:numId="25">
-    <w:abstractNumId w:val="26"/>
-  </w:num>
-  <w:num w:numId="26">
-    <w:abstractNumId w:val="27"/>
-  </w:num>
   <w:num w:numId="27">
-    <w:abstractNumId w:val="44"/>
+    <w:abstractNumId w:val="46"/>
   </w:num>
   <w:num w:numId="28">
     <w:abstractNumId w:val="6"/>
@@ -7693,64 +7922,70 @@
     <w:abstractNumId w:val="5"/>
   </w:num>
   <w:num w:numId="30">
-    <w:abstractNumId w:val="30"/>
+    <w:abstractNumId w:val="31"/>
   </w:num>
   <w:num w:numId="31">
-    <w:abstractNumId w:val="11"/>
+    <w:abstractNumId w:val="12"/>
   </w:num>
   <w:num w:numId="32">
-    <w:abstractNumId w:val="21"/>
+    <w:abstractNumId w:val="22"/>
   </w:num>
   <w:num w:numId="33">
-    <w:abstractNumId w:val="34"/>
+    <w:abstractNumId w:val="36"/>
   </w:num>
   <w:num w:numId="34">
-    <w:abstractNumId w:val="45"/>
+    <w:abstractNumId w:val="47"/>
   </w:num>
   <w:num w:numId="35">
-    <w:abstractNumId w:val="39"/>
+    <w:abstractNumId w:val="41"/>
   </w:num>
   <w:num w:numId="36">
-    <w:abstractNumId w:val="8"/>
+    <w:abstractNumId w:val="9"/>
   </w:num>
   <w:num w:numId="37">
-    <w:abstractNumId w:val="36"/>
+    <w:abstractNumId w:val="38"/>
   </w:num>
   <w:num w:numId="38">
-    <w:abstractNumId w:val="16"/>
+    <w:abstractNumId w:val="17"/>
   </w:num>
   <w:num w:numId="39">
-    <w:abstractNumId w:val="48"/>
+    <w:abstractNumId w:val="50"/>
   </w:num>
   <w:num w:numId="40">
     <w:abstractNumId w:val="4"/>
   </w:num>
   <w:num w:numId="41">
-    <w:abstractNumId w:val="22"/>
+    <w:abstractNumId w:val="23"/>
   </w:num>
   <w:num w:numId="42">
-    <w:abstractNumId w:val="25"/>
+    <w:abstractNumId w:val="26"/>
   </w:num>
   <w:num w:numId="43">
-    <w:abstractNumId w:val="18"/>
+    <w:abstractNumId w:val="19"/>
   </w:num>
   <w:num w:numId="44">
-    <w:abstractNumId w:val="10"/>
+    <w:abstractNumId w:val="11"/>
   </w:num>
   <w:num w:numId="45">
-    <w:abstractNumId w:val="33"/>
+    <w:abstractNumId w:val="35"/>
   </w:num>
   <w:num w:numId="46">
-    <w:abstractNumId w:val="20"/>
+    <w:abstractNumId w:val="21"/>
   </w:num>
   <w:num w:numId="47">
     <w:abstractNumId w:val="0"/>
   </w:num>
   <w:num w:numId="48">
-    <w:abstractNumId w:val="42"/>
+    <w:abstractNumId w:val="44"/>
   </w:num>
   <w:num w:numId="49">
-    <w:abstractNumId w:val="38"/>
+    <w:abstractNumId w:val="40"/>
+  </w:num>
+  <w:num w:numId="50">
+    <w:abstractNumId w:val="7"/>
+  </w:num>
+  <w:num w:numId="51">
+    <w:abstractNumId w:val="32"/>
   </w:num>
 </w:numbering>
 </file>

</xml_diff>

<commit_message>
add some tips of dfs
</commit_message>
<xml_diff>
--- a/DataStructAndAlgorithm.docx
+++ b/DataStructAndAlgorithm.docx
@@ -6936,6 +6936,7 @@
     <w:p>
       <w:pPr>
         <w:numPr>
+          <w:ilvl w:val="0"/>
           <w:numId w:val="0"/>
         </w:numPr>
         <w:rPr>
@@ -6954,6 +6955,7 @@
     <w:p>
       <w:pPr>
         <w:numPr>
+          <w:ilvl w:val="0"/>
           <w:numId w:val="0"/>
         </w:numPr>
         <w:rPr>
@@ -6972,19 +6974,20 @@
     <w:p>
       <w:pPr>
         <w:numPr>
-          <w:numId w:val="0"/>
-        </w:numPr>
-        <w:rPr>
-          <w:rFonts w:hint="default"/>
-          <w:lang w:val="en-US" w:eastAsia="zh-CN"/>
-        </w:rPr>
-      </w:pPr>
-      <w:r>
-        <w:rPr>
-          <w:rFonts w:hint="eastAsia"/>
-          <w:lang w:val="en-US" w:eastAsia="zh-CN"/>
-        </w:rPr>
-        <w:t>解题思路：一种方法是采用深度优先遍历，通过元素交换来固定当前深度的数值，递归终止条件是当前位为结尾位，可将结果加入到res集合中；递推是对当前深度进行固定数值，然后对下一深度同样操作，直至达到终止条件。还有另外一种方法是采用深度优先遍历，遍历所有分支，用数组存储元素是否使用，该条件作为剪枝的条件。与第一种方法类似。</w:t>
+          <w:ilvl w:val="0"/>
+          <w:numId w:val="0"/>
+        </w:numPr>
+        <w:rPr>
+          <w:rFonts w:hint="default"/>
+          <w:lang w:val="en-US" w:eastAsia="zh-CN"/>
+        </w:rPr>
+      </w:pPr>
+      <w:r>
+        <w:rPr>
+          <w:rFonts w:hint="eastAsia"/>
+          <w:lang w:val="en-US" w:eastAsia="zh-CN"/>
+        </w:rPr>
+        <w:t>解题思路：一种方法是采用深度优先遍历，通过元素交换来固定当前深度的数值，递归终止条件是当前位为结尾位，可将结果加入到res集合中；递推是对当前深度进行固定数值，然后对下一深度同样操作，直至达到终止条件。还有另外一种方法是采用深度优先遍历，遍历所有分支，用数组存储元素是否使用，该条件作为剪枝的条件。与第一种方法类似。总结一下，两种方法均为递归，采用深度优先遍历的思想，遍历所有路径。递归的入口是当前处于的深度，递归的过程是对下一层进行遍历，递归的出口是深度到达边界，该路径被记录下来。需要在回溯的时候将状态重置或者恢复到下一层遍历之前。</w:t>
       </w:r>
       <w:bookmarkStart w:id="0" w:name="_GoBack"/>
       <w:bookmarkEnd w:id="0"/>

</xml_diff>

<commit_message>
add count of questions
</commit_message>
<xml_diff>
--- a/DataStructAndAlgorithm.docx
+++ b/DataStructAndAlgorithm.docx
@@ -8235,6 +8235,7 @@
     <w:p>
       <w:pPr>
         <w:numPr>
+          <w:ilvl w:val="0"/>
           <w:numId w:val="0"/>
         </w:numPr>
         <w:rPr>
@@ -8253,6 +8254,7 @@
     <w:p>
       <w:pPr>
         <w:numPr>
+          <w:ilvl w:val="0"/>
           <w:numId w:val="0"/>
         </w:numPr>
         <w:rPr>
@@ -8271,6 +8273,7 @@
     <w:p>
       <w:pPr>
         <w:numPr>
+          <w:ilvl w:val="0"/>
           <w:numId w:val="0"/>
         </w:numPr>
         <w:rPr>
@@ -8289,6 +8292,7 @@
     <w:p>
       <w:pPr>
         <w:numPr>
+          <w:ilvl w:val="0"/>
           <w:numId w:val="0"/>
         </w:numPr>
         <w:rPr>
@@ -8307,10 +8311,11 @@
     <w:p>
       <w:pPr>
         <w:numPr>
-          <w:numId w:val="0"/>
-        </w:numPr>
-        <w:rPr>
-          <w:rFonts w:hint="default"/>
+          <w:ilvl w:val="0"/>
+          <w:numId w:val="0"/>
+        </w:numPr>
+        <w:rPr>
+          <w:rFonts w:hint="eastAsia"/>
           <w:lang w:val="en-US" w:eastAsia="zh-CN"/>
         </w:rPr>
       </w:pPr>
@@ -8320,6 +8325,37 @@
           <w:lang w:val="en-US" w:eastAsia="zh-CN"/>
         </w:rPr>
         <w:t>另外一种题解是根据二叉搜索树的性质分析递归计算，中序遍历题中所述二叉搜索树可得到一个递增的序列。对于原始数组中的数每个元素都可能为根节点，若i为根节点，则该节点左侧有i-1个结点能延伸出k种二叉搜索树，该节点的右侧有n-i个结点能延伸出j种二叉搜索树，它们的乘积为i结点做根节点时延伸二叉搜索树的个数，每个结点的和为结果。递归返回条件是n为0或1，返回1，递归的内容是求左子结点和右子节点的个数并相乘加到结果中，最后返回总和。这是通过递归直接计算G(n),为了减少耗时可以将已经计算的G(i)存起来。</w:t>
+      </w:r>
+    </w:p>
+    <w:p>
+      <w:pPr>
+        <w:numPr>
+          <w:ilvl w:val="0"/>
+          <w:numId w:val="0"/>
+        </w:numPr>
+        <w:rPr>
+          <w:rFonts w:hint="eastAsia"/>
+          <w:lang w:val="en-US" w:eastAsia="zh-CN"/>
+        </w:rPr>
+      </w:pPr>
+    </w:p>
+    <w:p>
+      <w:pPr>
+        <w:numPr>
+          <w:ilvl w:val="0"/>
+          <w:numId w:val="0"/>
+        </w:numPr>
+        <w:rPr>
+          <w:rFonts w:hint="default"/>
+          <w:lang w:val="en-US" w:eastAsia="zh-CN"/>
+        </w:rPr>
+      </w:pPr>
+      <w:r>
+        <w:rPr>
+          <w:rFonts w:hint="eastAsia"/>
+          <w:lang w:val="en-US" w:eastAsia="zh-CN"/>
+        </w:rPr>
+        <w:t>分割线以下19道</w:t>
       </w:r>
       <w:bookmarkStart w:id="0" w:name="_GoBack"/>
       <w:bookmarkEnd w:id="0"/>

</xml_diff>